<commit_message>
Created Player sounds and added them to the game. Started creating room-related sounds.
</commit_message>
<xml_diff>
--- a/documentation/References.docx
+++ b/documentation/References.docx
@@ -76,6 +76,11 @@
           <w:ilvl w:val="0"/>
           <w:numId w:val="1"/>
         </w:numPr>
+        <w:rPr>
+          <w:rStyle w:val="Hyperlink"/>
+          <w:color w:val="auto"/>
+          <w:u w:val="none"/>
+        </w:rPr>
       </w:pPr>
       <w:r>
         <w:t xml:space="preserve">Heartbeat loop: </w:t>
@@ -86,6 +91,406 @@
             <w:rStyle w:val="Hyperlink"/>
           </w:rPr>
           <w:t>https://freesound.org/people/.name/sounds/418866/</w:t>
+        </w:r>
+      </w:hyperlink>
+    </w:p>
+    <w:p>
+      <w:r>
+        <w:t>Player Attack</w:t>
+      </w:r>
+      <w:r>
+        <w:t xml:space="preserve"> &amp; Strong Attack</w:t>
+      </w:r>
+      <w:r>
+        <w:t>:</w:t>
+      </w:r>
+    </w:p>
+    <w:p>
+      <w:pPr>
+        <w:pStyle w:val="ListParagraph"/>
+        <w:numPr>
+          <w:ilvl w:val="0"/>
+          <w:numId w:val="2"/>
+        </w:numPr>
+      </w:pPr>
+      <w:r>
+        <w:t>Hit Swing Sword</w:t>
+      </w:r>
+      <w:r>
+        <w:t xml:space="preserve">: </w:t>
+      </w:r>
+      <w:hyperlink r:id="rId10" w:history="1">
+        <w:r>
+          <w:rPr>
+            <w:rStyle w:val="Hyperlink"/>
+          </w:rPr>
+          <w:t>https://freesound.org/people/Eponn/sounds/547038/</w:t>
+        </w:r>
+      </w:hyperlink>
+    </w:p>
+    <w:p>
+      <w:pPr>
+        <w:pStyle w:val="ListParagraph"/>
+        <w:numPr>
+          <w:ilvl w:val="0"/>
+          <w:numId w:val="2"/>
+        </w:numPr>
+      </w:pPr>
+      <w:r>
+        <w:t>Whoosh</w:t>
+      </w:r>
+      <w:r>
+        <w:t xml:space="preserve">: </w:t>
+      </w:r>
+      <w:hyperlink r:id="rId11" w:history="1">
+        <w:r>
+          <w:rPr>
+            <w:rStyle w:val="Hyperlink"/>
+          </w:rPr>
+          <w:t>https://freesound.org/people/qubodup/sounds/60013/</w:t>
+        </w:r>
+      </w:hyperlink>
+    </w:p>
+    <w:p>
+      <w:r>
+        <w:t>Player Shoot:</w:t>
+      </w:r>
+    </w:p>
+    <w:p>
+      <w:pPr>
+        <w:pStyle w:val="ListParagraph"/>
+        <w:numPr>
+          <w:ilvl w:val="0"/>
+          <w:numId w:val="2"/>
+        </w:numPr>
+      </w:pPr>
+      <w:r>
+        <w:t xml:space="preserve">Bow Release: </w:t>
+      </w:r>
+      <w:hyperlink r:id="rId12" w:history="1">
+        <w:r>
+          <w:rPr>
+            <w:rStyle w:val="Hyperlink"/>
+          </w:rPr>
+          <w:t>https://freesound.org/people/Samulis/sounds/209399/</w:t>
+        </w:r>
+      </w:hyperlink>
+    </w:p>
+    <w:p>
+      <w:pPr>
+        <w:pStyle w:val="ListParagraph"/>
+        <w:numPr>
+          <w:ilvl w:val="0"/>
+          <w:numId w:val="2"/>
+        </w:numPr>
+      </w:pPr>
+      <w:r>
+        <w:t>Bow Release (Bow and Arrow)</w:t>
+      </w:r>
+      <w:r>
+        <w:t xml:space="preserve">: </w:t>
+      </w:r>
+      <w:hyperlink r:id="rId13" w:history="1">
+        <w:r>
+          <w:rPr>
+            <w:rStyle w:val="Hyperlink"/>
+          </w:rPr>
+          <w:t>https://freesound.org/people/Ali_6868/sounds/384915/</w:t>
+        </w:r>
+      </w:hyperlink>
+    </w:p>
+    <w:p>
+      <w:pPr>
+        <w:pStyle w:val="ListParagraph"/>
+        <w:numPr>
+          <w:ilvl w:val="0"/>
+          <w:numId w:val="2"/>
+        </w:numPr>
+      </w:pPr>
+      <w:r>
+        <w:t>OWI_Bow Srting 2</w:t>
+      </w:r>
+      <w:r>
+        <w:t xml:space="preserve">: </w:t>
+      </w:r>
+      <w:hyperlink r:id="rId14" w:history="1">
+        <w:r>
+          <w:rPr>
+            <w:rStyle w:val="Hyperlink"/>
+          </w:rPr>
+          <w:t>https://freesound.org/people/matthewHoldenSound/sounds/542517/</w:t>
+        </w:r>
+      </w:hyperlink>
+    </w:p>
+    <w:p>
+      <w:r>
+        <w:t>Player Block:</w:t>
+      </w:r>
+    </w:p>
+    <w:p>
+      <w:pPr>
+        <w:pStyle w:val="ListParagraph"/>
+        <w:numPr>
+          <w:ilvl w:val="0"/>
+          <w:numId w:val="2"/>
+        </w:numPr>
+      </w:pPr>
+      <w:r>
+        <w:t>Tower01</w:t>
+      </w:r>
+      <w:r>
+        <w:t xml:space="preserve">: </w:t>
+      </w:r>
+      <w:hyperlink r:id="rId15" w:history="1">
+        <w:r>
+          <w:rPr>
+            <w:rStyle w:val="Hyperlink"/>
+          </w:rPr>
+          <w:t>https://freesound.org/people/skinnytecboy/sounds/241647/</w:t>
+        </w:r>
+      </w:hyperlink>
+    </w:p>
+    <w:p>
+      <w:r>
+        <w:t>Player Take Damage:</w:t>
+      </w:r>
+    </w:p>
+    <w:p>
+      <w:pPr>
+        <w:pStyle w:val="ListParagraph"/>
+        <w:numPr>
+          <w:ilvl w:val="0"/>
+          <w:numId w:val="2"/>
+        </w:numPr>
+      </w:pPr>
+      <w:r>
+        <w:t>Male_Grunts</w:t>
+      </w:r>
+      <w:r>
+        <w:t>:</w:t>
+      </w:r>
+      <w:r>
+        <w:t xml:space="preserve"> </w:t>
+      </w:r>
+      <w:hyperlink r:id="rId16" w:history="1">
+        <w:r>
+          <w:rPr>
+            <w:rStyle w:val="Hyperlink"/>
+          </w:rPr>
+          <w:t>https://freesound.org/people/sketchygio/sounds/144907/</w:t>
+        </w:r>
+      </w:hyperlink>
+    </w:p>
+    <w:p>
+      <w:r>
+        <w:t>Player Grab Pickup:</w:t>
+      </w:r>
+    </w:p>
+    <w:p>
+      <w:pPr>
+        <w:pStyle w:val="ListParagraph"/>
+        <w:numPr>
+          <w:ilvl w:val="0"/>
+          <w:numId w:val="2"/>
+        </w:numPr>
+      </w:pPr>
+      <w:r>
+        <w:t>Drinking Sip Swallow Gasp</w:t>
+      </w:r>
+      <w:r>
+        <w:t xml:space="preserve">: </w:t>
+      </w:r>
+      <w:hyperlink r:id="rId17" w:history="1">
+        <w:r>
+          <w:rPr>
+            <w:rStyle w:val="Hyperlink"/>
+          </w:rPr>
+          <w:t>https://freesound.org/people/Stevious42/sounds/259640/</w:t>
+        </w:r>
+      </w:hyperlink>
+    </w:p>
+    <w:p>
+      <w:r>
+        <w:t>Player Grab Key:</w:t>
+      </w:r>
+    </w:p>
+    <w:p>
+      <w:pPr>
+        <w:pStyle w:val="ListParagraph"/>
+        <w:numPr>
+          <w:ilvl w:val="0"/>
+          <w:numId w:val="2"/>
+        </w:numPr>
+      </w:pPr>
+      <w:r>
+        <w:t>Object_Coins</w:t>
+      </w:r>
+      <w:r>
+        <w:t xml:space="preserve">: </w:t>
+      </w:r>
+      <w:hyperlink r:id="rId18" w:history="1">
+        <w:r>
+          <w:rPr>
+            <w:rStyle w:val="Hyperlink"/>
+          </w:rPr>
+          <w:t>https://freesound.org/people/Nox_Sound/sounds/473578/</w:t>
+        </w:r>
+      </w:hyperlink>
+    </w:p>
+    <w:p>
+      <w:r>
+        <w:t>Player Break Jar:</w:t>
+      </w:r>
+    </w:p>
+    <w:p>
+      <w:pPr>
+        <w:pStyle w:val="ListParagraph"/>
+        <w:numPr>
+          <w:ilvl w:val="0"/>
+          <w:numId w:val="2"/>
+        </w:numPr>
+      </w:pPr>
+      <w:r>
+        <w:t>BreakingVase01</w:t>
+      </w:r>
+      <w:r>
+        <w:t xml:space="preserve">: </w:t>
+      </w:r>
+      <w:hyperlink r:id="rId19" w:history="1">
+        <w:r>
+          <w:rPr>
+            <w:rStyle w:val="Hyperlink"/>
+          </w:rPr>
+          <w:t>https://freesound.org/people/kingsrow/sounds/194685/</w:t>
+        </w:r>
+      </w:hyperlink>
+    </w:p>
+    <w:p>
+      <w:pPr>
+        <w:pStyle w:val="ListParagraph"/>
+        <w:numPr>
+          <w:ilvl w:val="0"/>
+          <w:numId w:val="2"/>
+        </w:numPr>
+      </w:pPr>
+      <w:r>
+        <w:t>BreakingVase0</w:t>
+      </w:r>
+      <w:r>
+        <w:t xml:space="preserve">2: </w:t>
+      </w:r>
+      <w:hyperlink r:id="rId20" w:history="1">
+        <w:r>
+          <w:rPr>
+            <w:rStyle w:val="Hyperlink"/>
+          </w:rPr>
+          <w:t>https://freesound.org/people/kingsrow/sounds/194684/</w:t>
+        </w:r>
+      </w:hyperlink>
+    </w:p>
+    <w:p>
+      <w:pPr>
+        <w:pStyle w:val="ListParagraph"/>
+        <w:numPr>
+          <w:ilvl w:val="0"/>
+          <w:numId w:val="2"/>
+        </w:numPr>
+      </w:pPr>
+      <w:r>
+        <w:t>BreakingVase0</w:t>
+      </w:r>
+      <w:r>
+        <w:t xml:space="preserve">3: </w:t>
+      </w:r>
+      <w:hyperlink r:id="rId21" w:history="1">
+        <w:r>
+          <w:rPr>
+            <w:rStyle w:val="Hyperlink"/>
+          </w:rPr>
+          <w:t>https://freesound.org/people/kingsrow/sounds/194683/</w:t>
+        </w:r>
+      </w:hyperlink>
+    </w:p>
+    <w:p>
+      <w:r>
+        <w:t>Game Open Doors</w:t>
+      </w:r>
+      <w:r>
+        <w:t xml:space="preserve"> &amp; Press Switch</w:t>
+      </w:r>
+      <w:r>
+        <w:t>:</w:t>
+      </w:r>
+    </w:p>
+    <w:p>
+      <w:pPr>
+        <w:pStyle w:val="ListParagraph"/>
+        <w:numPr>
+          <w:ilvl w:val="0"/>
+          <w:numId w:val="5"/>
+        </w:numPr>
+      </w:pPr>
+      <w:r>
+        <w:t>Cell Door 2</w:t>
+      </w:r>
+      <w:r>
+        <w:t xml:space="preserve">: </w:t>
+      </w:r>
+      <w:hyperlink r:id="rId22" w:history="1">
+        <w:r>
+          <w:rPr>
+            <w:rStyle w:val="Hyperlink"/>
+          </w:rPr>
+          <w:t>https://freesound.org/people/GoodListener/sounds/322451/</w:t>
+        </w:r>
+      </w:hyperlink>
+    </w:p>
+    <w:p>
+      <w:pPr>
+        <w:pStyle w:val="ListParagraph"/>
+        <w:numPr>
+          <w:ilvl w:val="0"/>
+          <w:numId w:val="4"/>
+        </w:numPr>
+      </w:pPr>
+      <w:r>
+        <w:t xml:space="preserve">Chair Scrape: </w:t>
+      </w:r>
+      <w:hyperlink r:id="rId23" w:history="1">
+        <w:r>
+          <w:rPr>
+            <w:rStyle w:val="Hyperlink"/>
+          </w:rPr>
+          <w:t>https://freesound.org/people/FlashTrauma/sounds/398276/</w:t>
+        </w:r>
+      </w:hyperlink>
+    </w:p>
+    <w:p>
+      <w:r>
+        <w:t>Game Spawn Key:</w:t>
+      </w:r>
+    </w:p>
+    <w:p>
+      <w:pPr>
+        <w:pStyle w:val="ListParagraph"/>
+        <w:numPr>
+          <w:ilvl w:val="0"/>
+          <w:numId w:val="3"/>
+        </w:numPr>
+      </w:pPr>
+      <w:r>
+        <w:lastRenderedPageBreak/>
+        <w:t>Foley_Keys_Drop_Tile_Mono_NTG4P</w:t>
+      </w:r>
+      <w:r>
+        <w:t xml:space="preserve">: </w:t>
+      </w:r>
+      <w:hyperlink r:id="rId24" w:history="1">
+        <w:r>
+          <w:rPr>
+            <w:rStyle w:val="Hyperlink"/>
+          </w:rPr>
+          <w:t>https://freesound.org/people/Nox_Sound/sounds/550339/</w:t>
         </w:r>
       </w:hyperlink>
     </w:p>
@@ -265,8 +670,472 @@
       </w:rPr>
     </w:lvl>
   </w:abstractNum>
+  <w:abstractNum w:abstractNumId="1" w15:restartNumberingAfterBreak="0">
+    <w:nsid w:val="266D6E13"/>
+    <w:multiLevelType w:val="hybridMultilevel"/>
+    <w:tmpl w:val="3EC67D1A"/>
+    <w:lvl w:ilvl="0" w:tplc="04090001">
+      <w:start w:val="1"/>
+      <w:numFmt w:val="bullet"/>
+      <w:lvlText w:val=""/>
+      <w:lvlJc w:val="left"/>
+      <w:pPr>
+        <w:ind w:left="720" w:hanging="360"/>
+      </w:pPr>
+      <w:rPr>
+        <w:rFonts w:ascii="Symbol" w:hAnsi="Symbol" w:hint="default"/>
+      </w:rPr>
+    </w:lvl>
+    <w:lvl w:ilvl="1" w:tplc="04090003" w:tentative="1">
+      <w:start w:val="1"/>
+      <w:numFmt w:val="bullet"/>
+      <w:lvlText w:val="o"/>
+      <w:lvlJc w:val="left"/>
+      <w:pPr>
+        <w:ind w:left="1440" w:hanging="360"/>
+      </w:pPr>
+      <w:rPr>
+        <w:rFonts w:ascii="Courier New" w:hAnsi="Courier New" w:cs="Courier New" w:hint="default"/>
+      </w:rPr>
+    </w:lvl>
+    <w:lvl w:ilvl="2" w:tplc="04090005" w:tentative="1">
+      <w:start w:val="1"/>
+      <w:numFmt w:val="bullet"/>
+      <w:lvlText w:val=""/>
+      <w:lvlJc w:val="left"/>
+      <w:pPr>
+        <w:ind w:left="2160" w:hanging="360"/>
+      </w:pPr>
+      <w:rPr>
+        <w:rFonts w:ascii="Wingdings" w:hAnsi="Wingdings" w:hint="default"/>
+      </w:rPr>
+    </w:lvl>
+    <w:lvl w:ilvl="3" w:tplc="04090001" w:tentative="1">
+      <w:start w:val="1"/>
+      <w:numFmt w:val="bullet"/>
+      <w:lvlText w:val=""/>
+      <w:lvlJc w:val="left"/>
+      <w:pPr>
+        <w:ind w:left="2880" w:hanging="360"/>
+      </w:pPr>
+      <w:rPr>
+        <w:rFonts w:ascii="Symbol" w:hAnsi="Symbol" w:hint="default"/>
+      </w:rPr>
+    </w:lvl>
+    <w:lvl w:ilvl="4" w:tplc="04090003" w:tentative="1">
+      <w:start w:val="1"/>
+      <w:numFmt w:val="bullet"/>
+      <w:lvlText w:val="o"/>
+      <w:lvlJc w:val="left"/>
+      <w:pPr>
+        <w:ind w:left="3600" w:hanging="360"/>
+      </w:pPr>
+      <w:rPr>
+        <w:rFonts w:ascii="Courier New" w:hAnsi="Courier New" w:cs="Courier New" w:hint="default"/>
+      </w:rPr>
+    </w:lvl>
+    <w:lvl w:ilvl="5" w:tplc="04090005" w:tentative="1">
+      <w:start w:val="1"/>
+      <w:numFmt w:val="bullet"/>
+      <w:lvlText w:val=""/>
+      <w:lvlJc w:val="left"/>
+      <w:pPr>
+        <w:ind w:left="4320" w:hanging="360"/>
+      </w:pPr>
+      <w:rPr>
+        <w:rFonts w:ascii="Wingdings" w:hAnsi="Wingdings" w:hint="default"/>
+      </w:rPr>
+    </w:lvl>
+    <w:lvl w:ilvl="6" w:tplc="04090001" w:tentative="1">
+      <w:start w:val="1"/>
+      <w:numFmt w:val="bullet"/>
+      <w:lvlText w:val=""/>
+      <w:lvlJc w:val="left"/>
+      <w:pPr>
+        <w:ind w:left="5040" w:hanging="360"/>
+      </w:pPr>
+      <w:rPr>
+        <w:rFonts w:ascii="Symbol" w:hAnsi="Symbol" w:hint="default"/>
+      </w:rPr>
+    </w:lvl>
+    <w:lvl w:ilvl="7" w:tplc="04090003" w:tentative="1">
+      <w:start w:val="1"/>
+      <w:numFmt w:val="bullet"/>
+      <w:lvlText w:val="o"/>
+      <w:lvlJc w:val="left"/>
+      <w:pPr>
+        <w:ind w:left="5760" w:hanging="360"/>
+      </w:pPr>
+      <w:rPr>
+        <w:rFonts w:ascii="Courier New" w:hAnsi="Courier New" w:cs="Courier New" w:hint="default"/>
+      </w:rPr>
+    </w:lvl>
+    <w:lvl w:ilvl="8" w:tplc="04090005" w:tentative="1">
+      <w:start w:val="1"/>
+      <w:numFmt w:val="bullet"/>
+      <w:lvlText w:val=""/>
+      <w:lvlJc w:val="left"/>
+      <w:pPr>
+        <w:ind w:left="6480" w:hanging="360"/>
+      </w:pPr>
+      <w:rPr>
+        <w:rFonts w:ascii="Wingdings" w:hAnsi="Wingdings" w:hint="default"/>
+      </w:rPr>
+    </w:lvl>
+  </w:abstractNum>
+  <w:abstractNum w:abstractNumId="2" w15:restartNumberingAfterBreak="0">
+    <w:nsid w:val="39F40427"/>
+    <w:multiLevelType w:val="hybridMultilevel"/>
+    <w:tmpl w:val="D3A84FF0"/>
+    <w:lvl w:ilvl="0" w:tplc="04090001">
+      <w:start w:val="1"/>
+      <w:numFmt w:val="bullet"/>
+      <w:lvlText w:val=""/>
+      <w:lvlJc w:val="left"/>
+      <w:pPr>
+        <w:ind w:left="720" w:hanging="360"/>
+      </w:pPr>
+      <w:rPr>
+        <w:rFonts w:ascii="Symbol" w:hAnsi="Symbol" w:hint="default"/>
+      </w:rPr>
+    </w:lvl>
+    <w:lvl w:ilvl="1" w:tplc="04090003" w:tentative="1">
+      <w:start w:val="1"/>
+      <w:numFmt w:val="bullet"/>
+      <w:lvlText w:val="o"/>
+      <w:lvlJc w:val="left"/>
+      <w:pPr>
+        <w:ind w:left="1440" w:hanging="360"/>
+      </w:pPr>
+      <w:rPr>
+        <w:rFonts w:ascii="Courier New" w:hAnsi="Courier New" w:cs="Courier New" w:hint="default"/>
+      </w:rPr>
+    </w:lvl>
+    <w:lvl w:ilvl="2" w:tplc="04090005" w:tentative="1">
+      <w:start w:val="1"/>
+      <w:numFmt w:val="bullet"/>
+      <w:lvlText w:val=""/>
+      <w:lvlJc w:val="left"/>
+      <w:pPr>
+        <w:ind w:left="2160" w:hanging="360"/>
+      </w:pPr>
+      <w:rPr>
+        <w:rFonts w:ascii="Wingdings" w:hAnsi="Wingdings" w:hint="default"/>
+      </w:rPr>
+    </w:lvl>
+    <w:lvl w:ilvl="3" w:tplc="04090001" w:tentative="1">
+      <w:start w:val="1"/>
+      <w:numFmt w:val="bullet"/>
+      <w:lvlText w:val=""/>
+      <w:lvlJc w:val="left"/>
+      <w:pPr>
+        <w:ind w:left="2880" w:hanging="360"/>
+      </w:pPr>
+      <w:rPr>
+        <w:rFonts w:ascii="Symbol" w:hAnsi="Symbol" w:hint="default"/>
+      </w:rPr>
+    </w:lvl>
+    <w:lvl w:ilvl="4" w:tplc="04090003" w:tentative="1">
+      <w:start w:val="1"/>
+      <w:numFmt w:val="bullet"/>
+      <w:lvlText w:val="o"/>
+      <w:lvlJc w:val="left"/>
+      <w:pPr>
+        <w:ind w:left="3600" w:hanging="360"/>
+      </w:pPr>
+      <w:rPr>
+        <w:rFonts w:ascii="Courier New" w:hAnsi="Courier New" w:cs="Courier New" w:hint="default"/>
+      </w:rPr>
+    </w:lvl>
+    <w:lvl w:ilvl="5" w:tplc="04090005" w:tentative="1">
+      <w:start w:val="1"/>
+      <w:numFmt w:val="bullet"/>
+      <w:lvlText w:val=""/>
+      <w:lvlJc w:val="left"/>
+      <w:pPr>
+        <w:ind w:left="4320" w:hanging="360"/>
+      </w:pPr>
+      <w:rPr>
+        <w:rFonts w:ascii="Wingdings" w:hAnsi="Wingdings" w:hint="default"/>
+      </w:rPr>
+    </w:lvl>
+    <w:lvl w:ilvl="6" w:tplc="04090001" w:tentative="1">
+      <w:start w:val="1"/>
+      <w:numFmt w:val="bullet"/>
+      <w:lvlText w:val=""/>
+      <w:lvlJc w:val="left"/>
+      <w:pPr>
+        <w:ind w:left="5040" w:hanging="360"/>
+      </w:pPr>
+      <w:rPr>
+        <w:rFonts w:ascii="Symbol" w:hAnsi="Symbol" w:hint="default"/>
+      </w:rPr>
+    </w:lvl>
+    <w:lvl w:ilvl="7" w:tplc="04090003" w:tentative="1">
+      <w:start w:val="1"/>
+      <w:numFmt w:val="bullet"/>
+      <w:lvlText w:val="o"/>
+      <w:lvlJc w:val="left"/>
+      <w:pPr>
+        <w:ind w:left="5760" w:hanging="360"/>
+      </w:pPr>
+      <w:rPr>
+        <w:rFonts w:ascii="Courier New" w:hAnsi="Courier New" w:cs="Courier New" w:hint="default"/>
+      </w:rPr>
+    </w:lvl>
+    <w:lvl w:ilvl="8" w:tplc="04090005" w:tentative="1">
+      <w:start w:val="1"/>
+      <w:numFmt w:val="bullet"/>
+      <w:lvlText w:val=""/>
+      <w:lvlJc w:val="left"/>
+      <w:pPr>
+        <w:ind w:left="6480" w:hanging="360"/>
+      </w:pPr>
+      <w:rPr>
+        <w:rFonts w:ascii="Wingdings" w:hAnsi="Wingdings" w:hint="default"/>
+      </w:rPr>
+    </w:lvl>
+  </w:abstractNum>
+  <w:abstractNum w:abstractNumId="3" w15:restartNumberingAfterBreak="0">
+    <w:nsid w:val="3D966A2C"/>
+    <w:multiLevelType w:val="hybridMultilevel"/>
+    <w:tmpl w:val="85825A62"/>
+    <w:lvl w:ilvl="0" w:tplc="04090001">
+      <w:start w:val="1"/>
+      <w:numFmt w:val="bullet"/>
+      <w:lvlText w:val=""/>
+      <w:lvlJc w:val="left"/>
+      <w:pPr>
+        <w:ind w:left="720" w:hanging="360"/>
+      </w:pPr>
+      <w:rPr>
+        <w:rFonts w:ascii="Symbol" w:hAnsi="Symbol" w:hint="default"/>
+      </w:rPr>
+    </w:lvl>
+    <w:lvl w:ilvl="1" w:tplc="04090003" w:tentative="1">
+      <w:start w:val="1"/>
+      <w:numFmt w:val="bullet"/>
+      <w:lvlText w:val="o"/>
+      <w:lvlJc w:val="left"/>
+      <w:pPr>
+        <w:ind w:left="1440" w:hanging="360"/>
+      </w:pPr>
+      <w:rPr>
+        <w:rFonts w:ascii="Courier New" w:hAnsi="Courier New" w:cs="Courier New" w:hint="default"/>
+      </w:rPr>
+    </w:lvl>
+    <w:lvl w:ilvl="2" w:tplc="04090005" w:tentative="1">
+      <w:start w:val="1"/>
+      <w:numFmt w:val="bullet"/>
+      <w:lvlText w:val=""/>
+      <w:lvlJc w:val="left"/>
+      <w:pPr>
+        <w:ind w:left="2160" w:hanging="360"/>
+      </w:pPr>
+      <w:rPr>
+        <w:rFonts w:ascii="Wingdings" w:hAnsi="Wingdings" w:hint="default"/>
+      </w:rPr>
+    </w:lvl>
+    <w:lvl w:ilvl="3" w:tplc="04090001" w:tentative="1">
+      <w:start w:val="1"/>
+      <w:numFmt w:val="bullet"/>
+      <w:lvlText w:val=""/>
+      <w:lvlJc w:val="left"/>
+      <w:pPr>
+        <w:ind w:left="2880" w:hanging="360"/>
+      </w:pPr>
+      <w:rPr>
+        <w:rFonts w:ascii="Symbol" w:hAnsi="Symbol" w:hint="default"/>
+      </w:rPr>
+    </w:lvl>
+    <w:lvl w:ilvl="4" w:tplc="04090003" w:tentative="1">
+      <w:start w:val="1"/>
+      <w:numFmt w:val="bullet"/>
+      <w:lvlText w:val="o"/>
+      <w:lvlJc w:val="left"/>
+      <w:pPr>
+        <w:ind w:left="3600" w:hanging="360"/>
+      </w:pPr>
+      <w:rPr>
+        <w:rFonts w:ascii="Courier New" w:hAnsi="Courier New" w:cs="Courier New" w:hint="default"/>
+      </w:rPr>
+    </w:lvl>
+    <w:lvl w:ilvl="5" w:tplc="04090005" w:tentative="1">
+      <w:start w:val="1"/>
+      <w:numFmt w:val="bullet"/>
+      <w:lvlText w:val=""/>
+      <w:lvlJc w:val="left"/>
+      <w:pPr>
+        <w:ind w:left="4320" w:hanging="360"/>
+      </w:pPr>
+      <w:rPr>
+        <w:rFonts w:ascii="Wingdings" w:hAnsi="Wingdings" w:hint="default"/>
+      </w:rPr>
+    </w:lvl>
+    <w:lvl w:ilvl="6" w:tplc="04090001" w:tentative="1">
+      <w:start w:val="1"/>
+      <w:numFmt w:val="bullet"/>
+      <w:lvlText w:val=""/>
+      <w:lvlJc w:val="left"/>
+      <w:pPr>
+        <w:ind w:left="5040" w:hanging="360"/>
+      </w:pPr>
+      <w:rPr>
+        <w:rFonts w:ascii="Symbol" w:hAnsi="Symbol" w:hint="default"/>
+      </w:rPr>
+    </w:lvl>
+    <w:lvl w:ilvl="7" w:tplc="04090003" w:tentative="1">
+      <w:start w:val="1"/>
+      <w:numFmt w:val="bullet"/>
+      <w:lvlText w:val="o"/>
+      <w:lvlJc w:val="left"/>
+      <w:pPr>
+        <w:ind w:left="5760" w:hanging="360"/>
+      </w:pPr>
+      <w:rPr>
+        <w:rFonts w:ascii="Courier New" w:hAnsi="Courier New" w:cs="Courier New" w:hint="default"/>
+      </w:rPr>
+    </w:lvl>
+    <w:lvl w:ilvl="8" w:tplc="04090005" w:tentative="1">
+      <w:start w:val="1"/>
+      <w:numFmt w:val="bullet"/>
+      <w:lvlText w:val=""/>
+      <w:lvlJc w:val="left"/>
+      <w:pPr>
+        <w:ind w:left="6480" w:hanging="360"/>
+      </w:pPr>
+      <w:rPr>
+        <w:rFonts w:ascii="Wingdings" w:hAnsi="Wingdings" w:hint="default"/>
+      </w:rPr>
+    </w:lvl>
+  </w:abstractNum>
+  <w:abstractNum w:abstractNumId="4" w15:restartNumberingAfterBreak="0">
+    <w:nsid w:val="4352735E"/>
+    <w:multiLevelType w:val="hybridMultilevel"/>
+    <w:tmpl w:val="8DF69508"/>
+    <w:lvl w:ilvl="0" w:tplc="04090001">
+      <w:start w:val="1"/>
+      <w:numFmt w:val="bullet"/>
+      <w:lvlText w:val=""/>
+      <w:lvlJc w:val="left"/>
+      <w:pPr>
+        <w:ind w:left="720" w:hanging="360"/>
+      </w:pPr>
+      <w:rPr>
+        <w:rFonts w:ascii="Symbol" w:hAnsi="Symbol" w:hint="default"/>
+      </w:rPr>
+    </w:lvl>
+    <w:lvl w:ilvl="1" w:tplc="04090003" w:tentative="1">
+      <w:start w:val="1"/>
+      <w:numFmt w:val="bullet"/>
+      <w:lvlText w:val="o"/>
+      <w:lvlJc w:val="left"/>
+      <w:pPr>
+        <w:ind w:left="1440" w:hanging="360"/>
+      </w:pPr>
+      <w:rPr>
+        <w:rFonts w:ascii="Courier New" w:hAnsi="Courier New" w:cs="Courier New" w:hint="default"/>
+      </w:rPr>
+    </w:lvl>
+    <w:lvl w:ilvl="2" w:tplc="04090005" w:tentative="1">
+      <w:start w:val="1"/>
+      <w:numFmt w:val="bullet"/>
+      <w:lvlText w:val=""/>
+      <w:lvlJc w:val="left"/>
+      <w:pPr>
+        <w:ind w:left="2160" w:hanging="360"/>
+      </w:pPr>
+      <w:rPr>
+        <w:rFonts w:ascii="Wingdings" w:hAnsi="Wingdings" w:hint="default"/>
+      </w:rPr>
+    </w:lvl>
+    <w:lvl w:ilvl="3" w:tplc="04090001" w:tentative="1">
+      <w:start w:val="1"/>
+      <w:numFmt w:val="bullet"/>
+      <w:lvlText w:val=""/>
+      <w:lvlJc w:val="left"/>
+      <w:pPr>
+        <w:ind w:left="2880" w:hanging="360"/>
+      </w:pPr>
+      <w:rPr>
+        <w:rFonts w:ascii="Symbol" w:hAnsi="Symbol" w:hint="default"/>
+      </w:rPr>
+    </w:lvl>
+    <w:lvl w:ilvl="4" w:tplc="04090003" w:tentative="1">
+      <w:start w:val="1"/>
+      <w:numFmt w:val="bullet"/>
+      <w:lvlText w:val="o"/>
+      <w:lvlJc w:val="left"/>
+      <w:pPr>
+        <w:ind w:left="3600" w:hanging="360"/>
+      </w:pPr>
+      <w:rPr>
+        <w:rFonts w:ascii="Courier New" w:hAnsi="Courier New" w:cs="Courier New" w:hint="default"/>
+      </w:rPr>
+    </w:lvl>
+    <w:lvl w:ilvl="5" w:tplc="04090005" w:tentative="1">
+      <w:start w:val="1"/>
+      <w:numFmt w:val="bullet"/>
+      <w:lvlText w:val=""/>
+      <w:lvlJc w:val="left"/>
+      <w:pPr>
+        <w:ind w:left="4320" w:hanging="360"/>
+      </w:pPr>
+      <w:rPr>
+        <w:rFonts w:ascii="Wingdings" w:hAnsi="Wingdings" w:hint="default"/>
+      </w:rPr>
+    </w:lvl>
+    <w:lvl w:ilvl="6" w:tplc="04090001" w:tentative="1">
+      <w:start w:val="1"/>
+      <w:numFmt w:val="bullet"/>
+      <w:lvlText w:val=""/>
+      <w:lvlJc w:val="left"/>
+      <w:pPr>
+        <w:ind w:left="5040" w:hanging="360"/>
+      </w:pPr>
+      <w:rPr>
+        <w:rFonts w:ascii="Symbol" w:hAnsi="Symbol" w:hint="default"/>
+      </w:rPr>
+    </w:lvl>
+    <w:lvl w:ilvl="7" w:tplc="04090003" w:tentative="1">
+      <w:start w:val="1"/>
+      <w:numFmt w:val="bullet"/>
+      <w:lvlText w:val="o"/>
+      <w:lvlJc w:val="left"/>
+      <w:pPr>
+        <w:ind w:left="5760" w:hanging="360"/>
+      </w:pPr>
+      <w:rPr>
+        <w:rFonts w:ascii="Courier New" w:hAnsi="Courier New" w:cs="Courier New" w:hint="default"/>
+      </w:rPr>
+    </w:lvl>
+    <w:lvl w:ilvl="8" w:tplc="04090005" w:tentative="1">
+      <w:start w:val="1"/>
+      <w:numFmt w:val="bullet"/>
+      <w:lvlText w:val=""/>
+      <w:lvlJc w:val="left"/>
+      <w:pPr>
+        <w:ind w:left="6480" w:hanging="360"/>
+      </w:pPr>
+      <w:rPr>
+        <w:rFonts w:ascii="Wingdings" w:hAnsi="Wingdings" w:hint="default"/>
+      </w:rPr>
+    </w:lvl>
+  </w:abstractNum>
   <w:num w:numId="1">
     <w:abstractNumId w:val="0"/>
+  </w:num>
+  <w:num w:numId="2">
+    <w:abstractNumId w:val="3"/>
+  </w:num>
+  <w:num w:numId="3">
+    <w:abstractNumId w:val="2"/>
+  </w:num>
+  <w:num w:numId="4">
+    <w:abstractNumId w:val="4"/>
+  </w:num>
+  <w:num w:numId="5">
+    <w:abstractNumId w:val="1"/>
   </w:num>
 </w:numbering>
 </file>

</xml_diff>

<commit_message>
Finished first version of sfx. Started music. Added snapshot effect to low health sound. Started balancing and mastering.
</commit_message>
<xml_diff>
--- a/documentation/References.docx
+++ b/documentation/References.docx
@@ -1,6 +1,6 @@
 
 <file path=word/document.xml><?xml version="1.0" encoding="utf-8"?>
-<w:document xmlns:wpc="http://schemas.microsoft.com/office/word/2010/wordprocessingCanvas" xmlns:cx="http://schemas.microsoft.com/office/drawing/2014/chartex" xmlns:cx1="http://schemas.microsoft.com/office/drawing/2015/9/8/chartex" xmlns:cx2="http://schemas.microsoft.com/office/drawing/2015/10/21/chartex" xmlns:cx3="http://schemas.microsoft.com/office/drawing/2016/5/9/chartex" xmlns:cx4="http://schemas.microsoft.com/office/drawing/2016/5/10/chartex" xmlns:cx5="http://schemas.microsoft.com/office/drawing/2016/5/11/chartex" xmlns:cx6="http://schemas.microsoft.com/office/drawing/2016/5/12/chartex" xmlns:cx7="http://schemas.microsoft.com/office/drawing/2016/5/13/chartex" xmlns:cx8="http://schemas.microsoft.com/office/drawing/2016/5/14/chartex" xmlns:mc="http://schemas.openxmlformats.org/markup-compatibility/2006" xmlns:aink="http://schemas.microsoft.com/office/drawing/2016/ink" xmlns:am3d="http://schemas.microsoft.com/office/drawing/2017/model3d" xmlns:o="urn:schemas-microsoft-com:office:office" xmlns:r="http://schemas.openxmlformats.org/officeDocument/2006/relationships" xmlns:m="http://schemas.openxmlformats.org/officeDocument/2006/math" xmlns:v="urn:schemas-microsoft-com:vml" xmlns:wp14="http://schemas.microsoft.com/office/word/2010/wordprocessingDrawing" xmlns:wp="http://schemas.openxmlformats.org/drawingml/2006/wordprocessingDrawing" xmlns:w10="urn:schemas-microsoft-com:office:word" xmlns:w="http://schemas.openxmlformats.org/wordprocessingml/2006/main" xmlns:w14="http://schemas.microsoft.com/office/word/2010/wordml" xmlns:w15="http://schemas.microsoft.com/office/word/2012/wordml" xmlns:w16cex="http://schemas.microsoft.com/office/word/2018/wordml/cex" xmlns:w16cid="http://schemas.microsoft.com/office/word/2016/wordml/cid" xmlns:w16="http://schemas.microsoft.com/office/word/2018/wordml" xmlns:w16se="http://schemas.microsoft.com/office/word/2015/wordml/symex" xmlns:wpg="http://schemas.microsoft.com/office/word/2010/wordprocessingGroup" xmlns:wpi="http://schemas.microsoft.com/office/word/2010/wordprocessingInk" xmlns:wne="http://schemas.microsoft.com/office/word/2006/wordml" xmlns:wps="http://schemas.microsoft.com/office/word/2010/wordprocessingShape" mc:Ignorable="w14 w15 w16se w16cid w16 w16cex wp14">
+<w:document xmlns:wpc="http://schemas.microsoft.com/office/word/2010/wordprocessingCanvas" xmlns:cx="http://schemas.microsoft.com/office/drawing/2014/chartex" xmlns:cx1="http://schemas.microsoft.com/office/drawing/2015/9/8/chartex" xmlns:cx2="http://schemas.microsoft.com/office/drawing/2015/10/21/chartex" xmlns:cx3="http://schemas.microsoft.com/office/drawing/2016/5/9/chartex" xmlns:cx4="http://schemas.microsoft.com/office/drawing/2016/5/10/chartex" xmlns:cx5="http://schemas.microsoft.com/office/drawing/2016/5/11/chartex" xmlns:cx6="http://schemas.microsoft.com/office/drawing/2016/5/12/chartex" xmlns:cx7="http://schemas.microsoft.com/office/drawing/2016/5/13/chartex" xmlns:cx8="http://schemas.microsoft.com/office/drawing/2016/5/14/chartex" xmlns:mc="http://schemas.openxmlformats.org/markup-compatibility/2006" xmlns:aink="http://schemas.microsoft.com/office/drawing/2016/ink" xmlns:am3d="http://schemas.microsoft.com/office/drawing/2017/model3d" xmlns:o="urn:schemas-microsoft-com:office:office" xmlns:r="http://schemas.openxmlformats.org/officeDocument/2006/relationships" xmlns:m="http://schemas.openxmlformats.org/officeDocument/2006/math" xmlns:v="urn:schemas-microsoft-com:vml" xmlns:wp14="http://schemas.microsoft.com/office/word/2010/wordprocessingDrawing" xmlns:wp="http://schemas.openxmlformats.org/drawingml/2006/wordprocessingDrawing" xmlns:w10="urn:schemas-microsoft-com:office:word" xmlns:w="http://schemas.openxmlformats.org/wordprocessingml/2006/main" xmlns:w14="http://schemas.microsoft.com/office/word/2010/wordml" xmlns:w15="http://schemas.microsoft.com/office/word/2012/wordml" xmlns:w16cex="http://schemas.microsoft.com/office/word/2018/wordml/cex" xmlns:w16cid="http://schemas.microsoft.com/office/word/2016/wordml/cid" xmlns:w16="http://schemas.microsoft.com/office/word/2018/wordml" xmlns:w16sdtdh="http://schemas.microsoft.com/office/word/2020/wordml/sdtdatahash" xmlns:w16se="http://schemas.microsoft.com/office/word/2015/wordml/symex" xmlns:wpg="http://schemas.microsoft.com/office/word/2010/wordprocessingGroup" xmlns:wpi="http://schemas.microsoft.com/office/word/2010/wordprocessingInk" xmlns:wne="http://schemas.microsoft.com/office/word/2006/wordml" xmlns:wps="http://schemas.microsoft.com/office/word/2010/wordprocessingShape" mc:Ignorable="w14 w15 w16se w16cid w16 w16cex w16sdtdh wp14">
   <w:body>
     <w:p>
       <w:pPr>
@@ -207,8 +207,21 @@
           <w:numId w:val="2"/>
         </w:numPr>
       </w:pPr>
-      <w:r>
-        <w:t>OWI_Bow Srting 2</w:t>
+      <w:proofErr w:type="spellStart"/>
+      <w:r>
+        <w:t>OWI_Bow</w:t>
+      </w:r>
+      <w:proofErr w:type="spellEnd"/>
+      <w:r>
+        <w:t xml:space="preserve"> </w:t>
+      </w:r>
+      <w:proofErr w:type="spellStart"/>
+      <w:r>
+        <w:t>Srting</w:t>
+      </w:r>
+      <w:proofErr w:type="spellEnd"/>
+      <w:r>
+        <w:t xml:space="preserve"> 2</w:t>
       </w:r>
       <w:r>
         <w:t xml:space="preserve">: </w:t>
@@ -223,6 +236,13 @@
       </w:hyperlink>
     </w:p>
     <w:p>
+      <w:pPr>
+        <w:rPr>
+          <w:rStyle w:val="Hyperlink"/>
+          <w:color w:val="auto"/>
+          <w:u w:val="none"/>
+        </w:rPr>
+      </w:pPr>
       <w:r>
         <w:t>Player Block:</w:t>
       </w:r>
@@ -236,7 +256,7 @@
         </w:numPr>
       </w:pPr>
       <w:r>
-        <w:t>Tower01</w:t>
+        <w:t>Spell_00</w:t>
       </w:r>
       <w:r>
         <w:t xml:space="preserve">: </w:t>
@@ -246,7 +266,30 @@
           <w:rPr>
             <w:rStyle w:val="Hyperlink"/>
           </w:rPr>
-          <w:t>https://freesound.org/people/skinnytecboy/sounds/241647/</w:t>
+          <w:t>https://freesound.org/people/LittleRobotSoundFactory/sounds/270409/</w:t>
+        </w:r>
+      </w:hyperlink>
+    </w:p>
+    <w:p>
+      <w:pPr>
+        <w:pStyle w:val="ListParagraph"/>
+        <w:numPr>
+          <w:ilvl w:val="0"/>
+          <w:numId w:val="2"/>
+        </w:numPr>
+      </w:pPr>
+      <w:r>
+        <w:t>Spell_01</w:t>
+      </w:r>
+      <w:r>
+        <w:t xml:space="preserve">: </w:t>
+      </w:r>
+      <w:hyperlink r:id="rId16" w:history="1">
+        <w:r>
+          <w:rPr>
+            <w:rStyle w:val="Hyperlink"/>
+          </w:rPr>
+          <w:t>https://freesound.org/people/LittleRobotSoundFactory/sounds/270396/</w:t>
         </w:r>
       </w:hyperlink>
     </w:p>
@@ -263,16 +306,18 @@
           <w:numId w:val="2"/>
         </w:numPr>
       </w:pPr>
+      <w:proofErr w:type="spellStart"/>
       <w:r>
         <w:t>Male_Grunts</w:t>
       </w:r>
+      <w:proofErr w:type="spellEnd"/>
       <w:r>
         <w:t>:</w:t>
       </w:r>
       <w:r>
         <w:t xml:space="preserve"> </w:t>
       </w:r>
-      <w:hyperlink r:id="rId16" w:history="1">
+      <w:hyperlink r:id="rId17" w:history="1">
         <w:r>
           <w:rPr>
             <w:rStyle w:val="Hyperlink"/>
@@ -300,7 +345,7 @@
       <w:r>
         <w:t xml:space="preserve">: </w:t>
       </w:r>
-      <w:hyperlink r:id="rId17" w:history="1">
+      <w:hyperlink r:id="rId18" w:history="1">
         <w:r>
           <w:rPr>
             <w:rStyle w:val="Hyperlink"/>
@@ -322,13 +367,15 @@
           <w:numId w:val="2"/>
         </w:numPr>
       </w:pPr>
+      <w:proofErr w:type="spellStart"/>
       <w:r>
         <w:t>Object_Coins</w:t>
       </w:r>
+      <w:proofErr w:type="spellEnd"/>
       <w:r>
         <w:t xml:space="preserve">: </w:t>
       </w:r>
-      <w:hyperlink r:id="rId18" w:history="1">
+      <w:hyperlink r:id="rId19" w:history="1">
         <w:r>
           <w:rPr>
             <w:rStyle w:val="Hyperlink"/>
@@ -356,7 +403,7 @@
       <w:r>
         <w:t xml:space="preserve">: </w:t>
       </w:r>
-      <w:hyperlink r:id="rId19" w:history="1">
+      <w:hyperlink r:id="rId20" w:history="1">
         <w:r>
           <w:rPr>
             <w:rStyle w:val="Hyperlink"/>
@@ -379,7 +426,7 @@
       <w:r>
         <w:t xml:space="preserve">2: </w:t>
       </w:r>
-      <w:hyperlink r:id="rId20" w:history="1">
+      <w:hyperlink r:id="rId21" w:history="1">
         <w:r>
           <w:rPr>
             <w:rStyle w:val="Hyperlink"/>
@@ -402,7 +449,7 @@
       <w:r>
         <w:t xml:space="preserve">3: </w:t>
       </w:r>
-      <w:hyperlink r:id="rId21" w:history="1">
+      <w:hyperlink r:id="rId22" w:history="1">
         <w:r>
           <w:rPr>
             <w:rStyle w:val="Hyperlink"/>
@@ -413,6 +460,299 @@
     </w:p>
     <w:p>
       <w:r>
+        <w:t>Enemy 1 Take Damage</w:t>
+      </w:r>
+      <w:r>
+        <w:t>/Defeated</w:t>
+      </w:r>
+      <w:r>
+        <w:t>:</w:t>
+      </w:r>
+    </w:p>
+    <w:p>
+      <w:pPr>
+        <w:pStyle w:val="ListParagraph"/>
+        <w:numPr>
+          <w:ilvl w:val="0"/>
+          <w:numId w:val="8"/>
+        </w:numPr>
+      </w:pPr>
+      <w:r>
+        <w:t xml:space="preserve">Neigh1: </w:t>
+      </w:r>
+      <w:hyperlink r:id="rId23" w:history="1">
+        <w:r>
+          <w:rPr>
+            <w:rStyle w:val="Hyperlink"/>
+          </w:rPr>
+          <w:t>https://freesound.org/people/acclivity/sounds/19494/</w:t>
+        </w:r>
+      </w:hyperlink>
+    </w:p>
+    <w:p>
+      <w:pPr>
+        <w:pStyle w:val="ListParagraph"/>
+        <w:numPr>
+          <w:ilvl w:val="0"/>
+          <w:numId w:val="8"/>
+        </w:numPr>
+      </w:pPr>
+      <w:r>
+        <w:t xml:space="preserve">Neigh2: </w:t>
+      </w:r>
+      <w:hyperlink r:id="rId24" w:history="1">
+        <w:r>
+          <w:rPr>
+            <w:rStyle w:val="Hyperlink"/>
+          </w:rPr>
+          <w:t>https://freesound.org/people/acclivity/sounds/19812/</w:t>
+        </w:r>
+      </w:hyperlink>
+    </w:p>
+    <w:p>
+      <w:pPr>
+        <w:pStyle w:val="ListParagraph"/>
+        <w:numPr>
+          <w:ilvl w:val="0"/>
+          <w:numId w:val="8"/>
+        </w:numPr>
+      </w:pPr>
+      <w:r>
+        <w:t xml:space="preserve">Neigh3: </w:t>
+      </w:r>
+      <w:hyperlink r:id="rId25" w:history="1">
+        <w:r>
+          <w:rPr>
+            <w:rStyle w:val="Hyperlink"/>
+          </w:rPr>
+          <w:t>https://freesound.org/people/acclivity/sounds/19813/</w:t>
+        </w:r>
+      </w:hyperlink>
+    </w:p>
+    <w:p>
+      <w:r>
+        <w:lastRenderedPageBreak/>
+        <w:t>Enemy 2 Take Damage</w:t>
+      </w:r>
+      <w:r>
+        <w:t>/Defeated</w:t>
+      </w:r>
+      <w:r>
+        <w:t>:</w:t>
+      </w:r>
+    </w:p>
+    <w:p>
+      <w:pPr>
+        <w:pStyle w:val="ListParagraph"/>
+        <w:numPr>
+          <w:ilvl w:val="0"/>
+          <w:numId w:val="9"/>
+        </w:numPr>
+      </w:pPr>
+      <w:r>
+        <w:t xml:space="preserve">Bellowing deer - Animal </w:t>
+      </w:r>
+      <w:r>
+        <w:t>-</w:t>
+      </w:r>
+      <w:r>
+        <w:t xml:space="preserve"> Nature</w:t>
+      </w:r>
+      <w:r>
+        <w:t xml:space="preserve">: </w:t>
+      </w:r>
+      <w:hyperlink r:id="rId26" w:history="1">
+        <w:r>
+          <w:rPr>
+            <w:rStyle w:val="Hyperlink"/>
+          </w:rPr>
+          <w:t>https://freesound.org/people/IchBinChrist/sounds/407631/</w:t>
+        </w:r>
+      </w:hyperlink>
+    </w:p>
+    <w:p>
+      <w:r>
+        <w:t>Enemy 3 Take Damage</w:t>
+      </w:r>
+      <w:r>
+        <w:t>/Defeated</w:t>
+      </w:r>
+      <w:r>
+        <w:t>:</w:t>
+      </w:r>
+    </w:p>
+    <w:p>
+      <w:pPr>
+        <w:pStyle w:val="ListParagraph"/>
+        <w:numPr>
+          <w:ilvl w:val="0"/>
+          <w:numId w:val="10"/>
+        </w:numPr>
+      </w:pPr>
+      <w:proofErr w:type="spellStart"/>
+      <w:r>
+        <w:t>FX_Orc</w:t>
+      </w:r>
+      <w:proofErr w:type="spellEnd"/>
+      <w:r>
+        <w:t xml:space="preserve">: </w:t>
+      </w:r>
+      <w:hyperlink r:id="rId27" w:history="1">
+        <w:r>
+          <w:rPr>
+            <w:rStyle w:val="Hyperlink"/>
+          </w:rPr>
+          <w:t>https://freesound.org/people/ForTheHorde68/sounds/407356/</w:t>
+        </w:r>
+      </w:hyperlink>
+    </w:p>
+    <w:p>
+      <w:r>
+        <w:t>Enemy 3 Shoot:</w:t>
+      </w:r>
+    </w:p>
+    <w:p>
+      <w:pPr>
+        <w:pStyle w:val="ListParagraph"/>
+        <w:numPr>
+          <w:ilvl w:val="0"/>
+          <w:numId w:val="7"/>
+        </w:numPr>
+      </w:pPr>
+      <w:r>
+        <w:t>Fireball Cast 1</w:t>
+      </w:r>
+      <w:r>
+        <w:t xml:space="preserve">: </w:t>
+      </w:r>
+      <w:hyperlink r:id="rId28" w:history="1">
+        <w:r>
+          <w:rPr>
+            <w:rStyle w:val="Hyperlink"/>
+          </w:rPr>
+          <w:t>https://freesound.org/people/LiamG_SFX/sounds/334234/</w:t>
+        </w:r>
+      </w:hyperlink>
+    </w:p>
+    <w:p>
+      <w:r>
+        <w:t>Boss Take Damage</w:t>
+      </w:r>
+      <w:r>
+        <w:t>/Defeated</w:t>
+      </w:r>
+      <w:r>
+        <w:t>:</w:t>
+      </w:r>
+    </w:p>
+    <w:p>
+      <w:pPr>
+        <w:pStyle w:val="ListParagraph"/>
+        <w:numPr>
+          <w:ilvl w:val="0"/>
+          <w:numId w:val="7"/>
+        </w:numPr>
+      </w:pPr>
+      <w:r>
+        <w:t xml:space="preserve">Young Bull </w:t>
+      </w:r>
+      <w:r>
+        <w:t>M</w:t>
+      </w:r>
+      <w:r>
+        <w:t>ooing</w:t>
+      </w:r>
+      <w:r>
+        <w:t xml:space="preserve">: </w:t>
+      </w:r>
+      <w:hyperlink r:id="rId29" w:history="1">
+        <w:r>
+          <w:rPr>
+            <w:rStyle w:val="Hyperlink"/>
+          </w:rPr>
+          <w:t>https://freesound.org/people/soundslikewillem/sounds/367544/</w:t>
+        </w:r>
+      </w:hyperlink>
+    </w:p>
+    <w:p>
+      <w:pPr>
+        <w:pStyle w:val="ListParagraph"/>
+        <w:numPr>
+          <w:ilvl w:val="0"/>
+          <w:numId w:val="7"/>
+        </w:numPr>
+      </w:pPr>
+      <w:r>
+        <w:t>Bull</w:t>
+      </w:r>
+      <w:r>
+        <w:t xml:space="preserve"> </w:t>
+      </w:r>
+      <w:r>
+        <w:t>Bellow</w:t>
+      </w:r>
+      <w:r>
+        <w:t xml:space="preserve">: </w:t>
+      </w:r>
+      <w:hyperlink r:id="rId30" w:history="1">
+        <w:r>
+          <w:rPr>
+            <w:rStyle w:val="Hyperlink"/>
+          </w:rPr>
+          <w:t>https://freesound.org/people/acclivity/sounds/50669/</w:t>
+        </w:r>
+      </w:hyperlink>
+    </w:p>
+    <w:p>
+      <w:r>
+        <w:t>Boss Shoot:</w:t>
+      </w:r>
+    </w:p>
+    <w:p>
+      <w:pPr>
+        <w:pStyle w:val="ListParagraph"/>
+        <w:numPr>
+          <w:ilvl w:val="0"/>
+          <w:numId w:val="6"/>
+        </w:numPr>
+      </w:pPr>
+      <w:r>
+        <w:t>Fireball</w:t>
+      </w:r>
+      <w:r>
+        <w:t xml:space="preserve">: </w:t>
+      </w:r>
+      <w:hyperlink r:id="rId31" w:history="1">
+        <w:r>
+          <w:rPr>
+            <w:rStyle w:val="Hyperlink"/>
+          </w:rPr>
+          <w:t>https://freesound.org/people/qubodup/sounds/442827/</w:t>
+        </w:r>
+      </w:hyperlink>
+    </w:p>
+    <w:p>
+      <w:pPr>
+        <w:pStyle w:val="ListParagraph"/>
+        <w:numPr>
+          <w:ilvl w:val="0"/>
+          <w:numId w:val="6"/>
+        </w:numPr>
+      </w:pPr>
+      <w:r>
+        <w:t xml:space="preserve">Exhale: </w:t>
+      </w:r>
+      <w:hyperlink r:id="rId32" w:history="1">
+        <w:r>
+          <w:rPr>
+            <w:rStyle w:val="Hyperlink"/>
+          </w:rPr>
+          <w:t>https://freesound.org/people/ryansnook/sounds/103568/</w:t>
+        </w:r>
+      </w:hyperlink>
+    </w:p>
+    <w:p>
+      <w:r>
         <w:t>Game Open Doors</w:t>
       </w:r>
       <w:r>
@@ -436,7 +776,7 @@
       <w:r>
         <w:t xml:space="preserve">: </w:t>
       </w:r>
-      <w:hyperlink r:id="rId22" w:history="1">
+      <w:hyperlink r:id="rId33" w:history="1">
         <w:r>
           <w:rPr>
             <w:rStyle w:val="Hyperlink"/>
@@ -456,7 +796,7 @@
       <w:r>
         <w:t xml:space="preserve">Chair Scrape: </w:t>
       </w:r>
-      <w:hyperlink r:id="rId23" w:history="1">
+      <w:hyperlink r:id="rId34" w:history="1">
         <w:r>
           <w:rPr>
             <w:rStyle w:val="Hyperlink"/>
@@ -477,20 +817,724 @@
           <w:ilvl w:val="0"/>
           <w:numId w:val="3"/>
         </w:numPr>
-      </w:pPr>
-      <w:r>
+        <w:rPr>
+          <w:rStyle w:val="Hyperlink"/>
+          <w:color w:val="auto"/>
+          <w:u w:val="none"/>
+        </w:rPr>
+      </w:pPr>
+      <w:r>
+        <w:t>Foley_Keys_Drop_Tile_Mono_NTG4P</w:t>
+      </w:r>
+      <w:r>
+        <w:t xml:space="preserve">: </w:t>
+      </w:r>
+      <w:hyperlink r:id="rId35" w:history="1">
+        <w:r>
+          <w:rPr>
+            <w:rStyle w:val="Hyperlink"/>
+          </w:rPr>
+          <w:t>https://freesound.org/people/Nox_Sound/sounds/550339/</w:t>
+        </w:r>
+      </w:hyperlink>
+    </w:p>
+    <w:p>
+      <w:r>
+        <w:t>Game Victory:</w:t>
+      </w:r>
+    </w:p>
+    <w:p>
+      <w:pPr>
+        <w:pStyle w:val="ListParagraph"/>
+        <w:numPr>
+          <w:ilvl w:val="0"/>
+          <w:numId w:val="3"/>
+        </w:numPr>
+        <w:rPr>
+          <w:highlight w:val="red"/>
+        </w:rPr>
+      </w:pPr>
+      <w:r>
+        <w:rPr>
+          <w:highlight w:val="red"/>
+        </w:rPr>
+        <w:t xml:space="preserve">Success Fanfare Trumpets: </w:t>
+      </w:r>
+      <w:hyperlink r:id="rId36" w:history="1">
+        <w:r>
+          <w:rPr>
+            <w:rStyle w:val="Hyperlink"/>
+            <w:highlight w:val="red"/>
+          </w:rPr>
+          <w:t>https://freesound.org/people/FunWithSound/sounds/456966/</w:t>
+        </w:r>
+      </w:hyperlink>
+    </w:p>
+    <w:p>
+      <w:pPr>
+        <w:pStyle w:val="ListParagraph"/>
+        <w:numPr>
+          <w:ilvl w:val="0"/>
+          <w:numId w:val="3"/>
+        </w:numPr>
+        <w:rPr>
+          <w:highlight w:val="red"/>
+        </w:rPr>
+      </w:pPr>
+      <w:r>
+        <w:rPr>
+          <w:highlight w:val="red"/>
+        </w:rPr>
+        <w:t xml:space="preserve">Level Win: </w:t>
+      </w:r>
+      <w:hyperlink r:id="rId37" w:history="1">
+        <w:r>
+          <w:rPr>
+            <w:rStyle w:val="Hyperlink"/>
+            <w:highlight w:val="red"/>
+          </w:rPr>
+          <w:t>https://freesound.org/people/Tuudurt/sounds/258142/</w:t>
+        </w:r>
+      </w:hyperlink>
+    </w:p>
+    <w:p>
+      <w:pPr>
+        <w:pStyle w:val="ListParagraph"/>
+        <w:numPr>
+          <w:ilvl w:val="0"/>
+          <w:numId w:val="3"/>
+        </w:numPr>
+        <w:rPr>
+          <w:highlight w:val="red"/>
+        </w:rPr>
+      </w:pPr>
+      <w:r>
+        <w:rPr>
+          <w:highlight w:val="red"/>
+        </w:rPr>
+        <w:t xml:space="preserve">Level Up 01: </w:t>
+      </w:r>
+      <w:hyperlink r:id="rId38" w:history="1">
+        <w:r>
+          <w:rPr>
+            <w:rStyle w:val="Hyperlink"/>
+            <w:highlight w:val="red"/>
+          </w:rPr>
+          <w:t>https://freesound.org/people/rhodesmas/sounds/320655/</w:t>
+        </w:r>
+      </w:hyperlink>
+    </w:p>
+    <w:p>
+      <w:pPr>
+        <w:pStyle w:val="ListParagraph"/>
+        <w:numPr>
+          <w:ilvl w:val="0"/>
+          <w:numId w:val="3"/>
+        </w:numPr>
+        <w:rPr>
+          <w:highlight w:val="red"/>
+        </w:rPr>
+      </w:pPr>
+      <w:r>
+        <w:rPr>
+          <w:highlight w:val="red"/>
+        </w:rPr>
+        <w:t xml:space="preserve">Level Up 03: </w:t>
+      </w:r>
+      <w:hyperlink r:id="rId39" w:history="1">
+        <w:r>
+          <w:rPr>
+            <w:rStyle w:val="Hyperlink"/>
+            <w:highlight w:val="red"/>
+          </w:rPr>
+          <w:t>https://freesound.org/people/rhodesmas/sounds/320657/</w:t>
+        </w:r>
+      </w:hyperlink>
+    </w:p>
+    <w:p>
+      <w:pPr>
+        <w:pStyle w:val="ListParagraph"/>
+        <w:numPr>
+          <w:ilvl w:val="0"/>
+          <w:numId w:val="3"/>
+        </w:numPr>
+        <w:rPr>
+          <w:highlight w:val="red"/>
+        </w:rPr>
+      </w:pPr>
+      <w:r>
+        <w:rPr>
+          <w:highlight w:val="red"/>
+        </w:rPr>
+        <w:t xml:space="preserve">Success 02: </w:t>
+      </w:r>
+      <w:hyperlink r:id="rId40" w:history="1">
+        <w:r>
+          <w:rPr>
+            <w:rStyle w:val="Hyperlink"/>
+            <w:highlight w:val="red"/>
+          </w:rPr>
+          <w:t>https://freesound.org/people/rhodesmas/sounds/320652/</w:t>
+        </w:r>
+      </w:hyperlink>
+    </w:p>
+    <w:p>
+      <w:pPr>
+        <w:pStyle w:val="ListParagraph"/>
+        <w:numPr>
+          <w:ilvl w:val="0"/>
+          <w:numId w:val="3"/>
+        </w:numPr>
+        <w:rPr>
+          <w:highlight w:val="red"/>
+        </w:rPr>
+      </w:pPr>
+      <w:r>
+        <w:rPr>
+          <w:highlight w:val="red"/>
+        </w:rPr>
+        <w:t xml:space="preserve">Success 03: </w:t>
+      </w:r>
+      <w:hyperlink r:id="rId41" w:history="1">
+        <w:r>
+          <w:rPr>
+            <w:rStyle w:val="Hyperlink"/>
+            <w:highlight w:val="red"/>
+          </w:rPr>
+          <w:t>https://freesound.org/people/rhodesmas/sounds/322930/</w:t>
+        </w:r>
+      </w:hyperlink>
+    </w:p>
+    <w:p>
+      <w:pPr>
+        <w:pStyle w:val="ListParagraph"/>
+        <w:numPr>
+          <w:ilvl w:val="0"/>
+          <w:numId w:val="3"/>
+        </w:numPr>
+        <w:rPr>
+          <w:highlight w:val="red"/>
+        </w:rPr>
+      </w:pPr>
+      <w:r>
+        <w:rPr>
+          <w:highlight w:val="red"/>
+        </w:rPr>
+        <w:t xml:space="preserve">Success 04: </w:t>
+      </w:r>
+      <w:hyperlink r:id="rId42" w:history="1">
+        <w:r>
+          <w:rPr>
+            <w:rStyle w:val="Hyperlink"/>
+            <w:highlight w:val="red"/>
+          </w:rPr>
+          <w:t>https://freesound.org/people/rhodesmas/sounds/322929/</w:t>
+        </w:r>
+      </w:hyperlink>
+    </w:p>
+    <w:p>
+      <w:pPr>
+        <w:pStyle w:val="ListParagraph"/>
+        <w:numPr>
+          <w:ilvl w:val="0"/>
+          <w:numId w:val="3"/>
+        </w:numPr>
+        <w:rPr>
+          <w:highlight w:val="red"/>
+        </w:rPr>
+      </w:pPr>
+      <w:r>
+        <w:rPr>
+          <w:highlight w:val="red"/>
+        </w:rPr>
+        <w:t xml:space="preserve">Win 02: </w:t>
+      </w:r>
+      <w:hyperlink r:id="rId43" w:history="1">
+        <w:r>
+          <w:rPr>
+            <w:rStyle w:val="Hyperlink"/>
+            <w:highlight w:val="red"/>
+          </w:rPr>
+          <w:t>https://freesound.org/people/rhodesmas/sounds/320775/</w:t>
+        </w:r>
+      </w:hyperlink>
+    </w:p>
+    <w:p>
+      <w:pPr>
+        <w:pStyle w:val="ListParagraph"/>
+        <w:numPr>
+          <w:ilvl w:val="0"/>
+          <w:numId w:val="3"/>
+        </w:numPr>
+      </w:pPr>
+      <w:r>
+        <w:t xml:space="preserve">Jingle_Achievement_00: </w:t>
+      </w:r>
+      <w:hyperlink r:id="rId44" w:history="1">
+        <w:r>
+          <w:rPr>
+            <w:rStyle w:val="Hyperlink"/>
+          </w:rPr>
+          <w:t>https://freesound.org/people/LittleRobotSoundFactory/sounds/270404/</w:t>
+        </w:r>
+      </w:hyperlink>
+    </w:p>
+    <w:p>
+      <w:pPr>
+        <w:pStyle w:val="ListParagraph"/>
+        <w:numPr>
+          <w:ilvl w:val="0"/>
+          <w:numId w:val="3"/>
+        </w:numPr>
+      </w:pPr>
+    </w:p>
+    <w:p>
+      <w:r>
+        <w:t>Game Defeat:</w:t>
+      </w:r>
+    </w:p>
+    <w:p>
+      <w:pPr>
+        <w:pStyle w:val="ListParagraph"/>
+        <w:numPr>
+          <w:ilvl w:val="0"/>
+          <w:numId w:val="3"/>
+        </w:numPr>
+        <w:rPr>
+          <w:highlight w:val="red"/>
+        </w:rPr>
+      </w:pPr>
+      <w:r>
+        <w:rPr>
+          <w:highlight w:val="red"/>
+        </w:rPr>
+        <w:t xml:space="preserve">Failure 01: </w:t>
+      </w:r>
+      <w:hyperlink r:id="rId45" w:history="1">
+        <w:r>
+          <w:rPr>
+            <w:rStyle w:val="Hyperlink"/>
+            <w:highlight w:val="red"/>
+          </w:rPr>
+          <w:t>https://freesound.org/people/rhodesmas/sounds/342756/</w:t>
+        </w:r>
+      </w:hyperlink>
+    </w:p>
+    <w:p>
+      <w:pPr>
+        <w:pStyle w:val="ListParagraph"/>
+        <w:numPr>
+          <w:ilvl w:val="0"/>
+          <w:numId w:val="3"/>
+        </w:numPr>
+        <w:rPr>
+          <w:highlight w:val="red"/>
+        </w:rPr>
+      </w:pPr>
+      <w:r>
+        <w:rPr>
+          <w:highlight w:val="red"/>
+        </w:rPr>
         <w:lastRenderedPageBreak/>
-        <w:t>Foley_Keys_Drop_Tile_Mono_NTG4P</w:t>
+        <w:t xml:space="preserve">Incorrect 01: </w:t>
+      </w:r>
+      <w:hyperlink r:id="rId46" w:history="1">
+        <w:r>
+          <w:rPr>
+            <w:rStyle w:val="Hyperlink"/>
+            <w:highlight w:val="red"/>
+          </w:rPr>
+          <w:t>https://freesound.org/people/rhodesmas/sounds/322931/</w:t>
+        </w:r>
+      </w:hyperlink>
+    </w:p>
+    <w:p>
+      <w:pPr>
+        <w:pStyle w:val="ListParagraph"/>
+        <w:numPr>
+          <w:ilvl w:val="0"/>
+          <w:numId w:val="3"/>
+        </w:numPr>
+        <w:rPr>
+          <w:highlight w:val="red"/>
+        </w:rPr>
+      </w:pPr>
+      <w:r>
+        <w:rPr>
+          <w:highlight w:val="red"/>
+        </w:rPr>
+        <w:t xml:space="preserve">Disconnected 02: </w:t>
+      </w:r>
+      <w:hyperlink r:id="rId47" w:history="1">
+        <w:r>
+          <w:rPr>
+            <w:rStyle w:val="Hyperlink"/>
+            <w:highlight w:val="red"/>
+          </w:rPr>
+          <w:t>https://freesound.org/people/rhodesmas/sounds/322894/</w:t>
+        </w:r>
+      </w:hyperlink>
+    </w:p>
+    <w:p>
+      <w:pPr>
+        <w:pStyle w:val="ListParagraph"/>
+        <w:numPr>
+          <w:ilvl w:val="0"/>
+          <w:numId w:val="3"/>
+        </w:numPr>
+      </w:pPr>
+      <w:r>
+        <w:t>Spell_02:</w:t>
+      </w:r>
+      <w:r>
+        <w:t xml:space="preserve"> </w:t>
+      </w:r>
+      <w:hyperlink r:id="rId48" w:history="1">
+        <w:r>
+          <w:rPr>
+            <w:rStyle w:val="Hyperlink"/>
+          </w:rPr>
+          <w:t>https://freesound.org/people/LittleRobotSoundFactory/sounds/270397/</w:t>
+        </w:r>
+      </w:hyperlink>
+    </w:p>
+    <w:p>
+      <w:pPr>
+        <w:pStyle w:val="ListParagraph"/>
+        <w:numPr>
+          <w:ilvl w:val="0"/>
+          <w:numId w:val="3"/>
+        </w:numPr>
+      </w:pPr>
+      <w:r>
+        <w:t>Spell_03:</w:t>
+      </w:r>
+      <w:r>
+        <w:t xml:space="preserve"> </w:t>
+      </w:r>
+      <w:hyperlink r:id="rId49" w:history="1">
+        <w:r>
+          <w:rPr>
+            <w:rStyle w:val="Hyperlink"/>
+          </w:rPr>
+          <w:t>https://freesound.org/people/LittleRobotSoundFactory/sounds/270394/</w:t>
+        </w:r>
+      </w:hyperlink>
+    </w:p>
+    <w:p>
+      <w:pPr>
+        <w:pStyle w:val="ListParagraph"/>
+        <w:numPr>
+          <w:ilvl w:val="0"/>
+          <w:numId w:val="3"/>
+        </w:numPr>
+      </w:pPr>
+      <w:r>
+        <w:t>Spell_04:</w:t>
+      </w:r>
+      <w:r>
+        <w:t xml:space="preserve"> </w:t>
+      </w:r>
+      <w:hyperlink r:id="rId50" w:history="1">
+        <w:r>
+          <w:rPr>
+            <w:rStyle w:val="Hyperlink"/>
+          </w:rPr>
+          <w:t>https://freesound.org/people/LittleRobotSoundFactory/sounds/270395/</w:t>
+        </w:r>
+      </w:hyperlink>
+    </w:p>
+    <w:p>
+      <w:r>
+        <w:t>Music:</w:t>
+      </w:r>
+    </w:p>
+    <w:p>
+      <w:pPr>
+        <w:pStyle w:val="ListParagraph"/>
+        <w:numPr>
+          <w:ilvl w:val="0"/>
+          <w:numId w:val="3"/>
+        </w:numPr>
+        <w:rPr>
+          <w:highlight w:val="red"/>
+        </w:rPr>
+      </w:pPr>
+      <w:r>
+        <w:rPr>
+          <w:highlight w:val="red"/>
+        </w:rPr>
+        <w:t xml:space="preserve">Disconnected 01: </w:t>
+      </w:r>
+      <w:hyperlink r:id="rId51" w:history="1">
+        <w:r>
+          <w:rPr>
+            <w:rStyle w:val="Hyperlink"/>
+            <w:highlight w:val="red"/>
+          </w:rPr>
+          <w:t>https://freesound.org/people/rhodesmas/sounds/322895/</w:t>
+        </w:r>
+      </w:hyperlink>
+    </w:p>
+    <w:p>
+      <w:pPr>
+        <w:pStyle w:val="ListParagraph"/>
+        <w:numPr>
+          <w:ilvl w:val="0"/>
+          <w:numId w:val="3"/>
+        </w:numPr>
+        <w:rPr>
+          <w:highlight w:val="red"/>
+        </w:rPr>
+      </w:pPr>
+      <w:r>
+        <w:rPr>
+          <w:highlight w:val="red"/>
+        </w:rPr>
+        <w:t xml:space="preserve">Success 02: </w:t>
+      </w:r>
+      <w:hyperlink r:id="rId52" w:history="1">
+        <w:r>
+          <w:rPr>
+            <w:rStyle w:val="Hyperlink"/>
+            <w:highlight w:val="red"/>
+          </w:rPr>
+          <w:t>https://freesound.org/people/rhodesmas/sounds/320652/</w:t>
+        </w:r>
+      </w:hyperlink>
+    </w:p>
+    <w:p>
+      <w:pPr>
+        <w:pStyle w:val="ListParagraph"/>
+        <w:numPr>
+          <w:ilvl w:val="0"/>
+          <w:numId w:val="3"/>
+        </w:numPr>
+        <w:rPr>
+          <w:highlight w:val="red"/>
+        </w:rPr>
+      </w:pPr>
+      <w:r>
+        <w:rPr>
+          <w:highlight w:val="red"/>
+        </w:rPr>
+        <w:t xml:space="preserve">Jingle_Win_00: </w:t>
+      </w:r>
+      <w:hyperlink r:id="rId53" w:history="1">
+        <w:r>
+          <w:rPr>
+            <w:rStyle w:val="Hyperlink"/>
+            <w:highlight w:val="red"/>
+          </w:rPr>
+          <w:t>https://freesound.org/people/LittleRobotSoundFactory/sounds/270402/</w:t>
+        </w:r>
+      </w:hyperlink>
+    </w:p>
+    <w:p>
+      <w:pPr>
+        <w:pStyle w:val="ListParagraph"/>
+        <w:numPr>
+          <w:ilvl w:val="0"/>
+          <w:numId w:val="3"/>
+        </w:numPr>
+        <w:rPr>
+          <w:highlight w:val="red"/>
+        </w:rPr>
+      </w:pPr>
+      <w:r>
+        <w:rPr>
+          <w:highlight w:val="red"/>
+        </w:rPr>
+        <w:t xml:space="preserve">Jingle_Lose_00: </w:t>
+      </w:r>
+      <w:hyperlink r:id="rId54" w:history="1">
+        <w:r>
+          <w:rPr>
+            <w:rStyle w:val="Hyperlink"/>
+            <w:highlight w:val="red"/>
+          </w:rPr>
+          <w:t>https://freesound.org/people/LittleRobotSoundFactory/sounds/270403/</w:t>
+        </w:r>
+      </w:hyperlink>
+    </w:p>
+    <w:p>
+      <w:pPr>
+        <w:pStyle w:val="ListParagraph"/>
+        <w:numPr>
+          <w:ilvl w:val="0"/>
+          <w:numId w:val="3"/>
+        </w:numPr>
+      </w:pPr>
+      <w:r>
+        <w:t xml:space="preserve">Epic Orchestra Music: </w:t>
+      </w:r>
+      <w:hyperlink r:id="rId55" w:history="1">
+        <w:r>
+          <w:rPr>
+            <w:rStyle w:val="Hyperlink"/>
+          </w:rPr>
+          <w:t>https://freesound.org/people/Migfus20/sounds/560449/</w:t>
+        </w:r>
+      </w:hyperlink>
+    </w:p>
+    <w:p>
+      <w:pPr>
+        <w:pStyle w:val="ListParagraph"/>
+        <w:numPr>
+          <w:ilvl w:val="0"/>
+          <w:numId w:val="3"/>
+        </w:numPr>
+      </w:pPr>
+      <w:r>
+        <w:t>Underground Ambient</w:t>
       </w:r>
       <w:r>
         <w:t xml:space="preserve">: </w:t>
       </w:r>
-      <w:hyperlink r:id="rId24" w:history="1">
-        <w:r>
-          <w:rPr>
-            <w:rStyle w:val="Hyperlink"/>
-          </w:rPr>
-          <w:t>https://freesound.org/people/Nox_Sound/sounds/550339/</w:t>
+      <w:hyperlink r:id="rId56" w:history="1">
+        <w:r>
+          <w:rPr>
+            <w:rStyle w:val="Hyperlink"/>
+          </w:rPr>
+          <w:t>https://freesound.org/people/theojt/sounds/510800/</w:t>
+        </w:r>
+      </w:hyperlink>
+    </w:p>
+    <w:p>
+      <w:pPr>
+        <w:pStyle w:val="ListParagraph"/>
+        <w:numPr>
+          <w:ilvl w:val="0"/>
+          <w:numId w:val="3"/>
+        </w:numPr>
+      </w:pPr>
+      <w:r>
+        <w:t>Cinematic Battle Song</w:t>
+      </w:r>
+      <w:r>
+        <w:t xml:space="preserve">: </w:t>
+      </w:r>
+      <w:hyperlink r:id="rId57" w:history="1">
+        <w:r>
+          <w:rPr>
+            <w:rStyle w:val="Hyperlink"/>
+          </w:rPr>
+          <w:t>https://freesound.org/people/theojt/sounds/510953/</w:t>
+        </w:r>
+      </w:hyperlink>
+    </w:p>
+    <w:p>
+      <w:pPr>
+        <w:pStyle w:val="ListParagraph"/>
+        <w:numPr>
+          <w:ilvl w:val="0"/>
+          <w:numId w:val="3"/>
+        </w:numPr>
+      </w:pPr>
+      <w:r>
+        <w:t>The Demon with Wings</w:t>
+      </w:r>
+      <w:r>
+        <w:t xml:space="preserve">: </w:t>
+      </w:r>
+      <w:hyperlink r:id="rId58" w:history="1">
+        <w:r>
+          <w:rPr>
+            <w:rStyle w:val="Hyperlink"/>
+          </w:rPr>
+          <w:t>https://freesound.org/people/SquashedSkinner/sounds/565025/</w:t>
+        </w:r>
+      </w:hyperlink>
+    </w:p>
+    <w:p>
+      <w:pPr>
+        <w:pStyle w:val="ListParagraph"/>
+        <w:numPr>
+          <w:ilvl w:val="0"/>
+          <w:numId w:val="3"/>
+        </w:numPr>
+      </w:pPr>
+      <w:r>
+        <w:t>Elementary Wave 11</w:t>
+      </w:r>
+      <w:r>
+        <w:t xml:space="preserve">: </w:t>
+      </w:r>
+      <w:hyperlink r:id="rId59" w:history="1">
+        <w:r>
+          <w:rPr>
+            <w:rStyle w:val="Hyperlink"/>
+          </w:rPr>
+          <w:t>https://freesound.org/people/Erokia/sounds/183881/</w:t>
+        </w:r>
+      </w:hyperlink>
+    </w:p>
+    <w:p>
+      <w:pPr>
+        <w:pStyle w:val="ListParagraph"/>
+        <w:numPr>
+          <w:ilvl w:val="0"/>
+          <w:numId w:val="3"/>
+        </w:numPr>
+      </w:pPr>
+      <w:r>
+        <w:t>Small Adventurers (music loop)</w:t>
+      </w:r>
+      <w:r>
+        <w:t xml:space="preserve">: </w:t>
+      </w:r>
+      <w:hyperlink r:id="rId60" w:history="1">
+        <w:r>
+          <w:rPr>
+            <w:rStyle w:val="Hyperlink"/>
+          </w:rPr>
+          <w:t>https://freesound.org/people/ShadyDave/sounds/471510/</w:t>
+        </w:r>
+      </w:hyperlink>
+    </w:p>
+    <w:p>
+      <w:pPr>
+        <w:pStyle w:val="ListParagraph"/>
+        <w:numPr>
+          <w:ilvl w:val="0"/>
+          <w:numId w:val="3"/>
+        </w:numPr>
+      </w:pPr>
+      <w:r>
+        <w:t>Emotional Background Music Orchestra (Adventure Type)</w:t>
+      </w:r>
+      <w:r>
+        <w:t xml:space="preserve">: </w:t>
+      </w:r>
+      <w:hyperlink r:id="rId61" w:history="1">
+        <w:r>
+          <w:rPr>
+            <w:rStyle w:val="Hyperlink"/>
+          </w:rPr>
+          <w:t>https://freesound.org/people/Migfus20/sounds/560457/</w:t>
+        </w:r>
+      </w:hyperlink>
+    </w:p>
+    <w:p>
+      <w:pPr>
+        <w:pStyle w:val="ListParagraph"/>
+        <w:numPr>
+          <w:ilvl w:val="0"/>
+          <w:numId w:val="3"/>
+        </w:numPr>
+      </w:pPr>
+      <w:r>
+        <w:t>Fantasy Background Music (Loop)</w:t>
+      </w:r>
+      <w:r>
+        <w:t xml:space="preserve">: </w:t>
+      </w:r>
+      <w:hyperlink r:id="rId62" w:history="1">
+        <w:r>
+          <w:rPr>
+            <w:rStyle w:val="Hyperlink"/>
+          </w:rPr>
+          <w:t>https://freesound.org/people/Migfus20/sounds/561394/</w:t>
         </w:r>
       </w:hyperlink>
     </w:p>
@@ -506,7 +1550,7 @@
 </file>
 
 <file path=word/endnotes.xml><?xml version="1.0" encoding="utf-8"?>
-<w:endnotes xmlns:wpc="http://schemas.microsoft.com/office/word/2010/wordprocessingCanvas" xmlns:cx="http://schemas.microsoft.com/office/drawing/2014/chartex" xmlns:cx1="http://schemas.microsoft.com/office/drawing/2015/9/8/chartex" xmlns:cx2="http://schemas.microsoft.com/office/drawing/2015/10/21/chartex" xmlns:cx3="http://schemas.microsoft.com/office/drawing/2016/5/9/chartex" xmlns:cx4="http://schemas.microsoft.com/office/drawing/2016/5/10/chartex" xmlns:cx5="http://schemas.microsoft.com/office/drawing/2016/5/11/chartex" xmlns:cx6="http://schemas.microsoft.com/office/drawing/2016/5/12/chartex" xmlns:cx7="http://schemas.microsoft.com/office/drawing/2016/5/13/chartex" xmlns:cx8="http://schemas.microsoft.com/office/drawing/2016/5/14/chartex" xmlns:mc="http://schemas.openxmlformats.org/markup-compatibility/2006" xmlns:aink="http://schemas.microsoft.com/office/drawing/2016/ink" xmlns:am3d="http://schemas.microsoft.com/office/drawing/2017/model3d" xmlns:o="urn:schemas-microsoft-com:office:office" xmlns:r="http://schemas.openxmlformats.org/officeDocument/2006/relationships" xmlns:m="http://schemas.openxmlformats.org/officeDocument/2006/math" xmlns:v="urn:schemas-microsoft-com:vml" xmlns:wp14="http://schemas.microsoft.com/office/word/2010/wordprocessingDrawing" xmlns:wp="http://schemas.openxmlformats.org/drawingml/2006/wordprocessingDrawing" xmlns:w10="urn:schemas-microsoft-com:office:word" xmlns:w="http://schemas.openxmlformats.org/wordprocessingml/2006/main" xmlns:w14="http://schemas.microsoft.com/office/word/2010/wordml" xmlns:w15="http://schemas.microsoft.com/office/word/2012/wordml" xmlns:w16cex="http://schemas.microsoft.com/office/word/2018/wordml/cex" xmlns:w16cid="http://schemas.microsoft.com/office/word/2016/wordml/cid" xmlns:w16="http://schemas.microsoft.com/office/word/2018/wordml" xmlns:w16se="http://schemas.microsoft.com/office/word/2015/wordml/symex" xmlns:wpg="http://schemas.microsoft.com/office/word/2010/wordprocessingGroup" xmlns:wpi="http://schemas.microsoft.com/office/word/2010/wordprocessingInk" xmlns:wne="http://schemas.microsoft.com/office/word/2006/wordml" xmlns:wps="http://schemas.microsoft.com/office/word/2010/wordprocessingShape" mc:Ignorable="w14 w15 w16se w16cid w16 w16cex wp14">
+<w:endnotes xmlns:wpc="http://schemas.microsoft.com/office/word/2010/wordprocessingCanvas" xmlns:cx="http://schemas.microsoft.com/office/drawing/2014/chartex" xmlns:cx1="http://schemas.microsoft.com/office/drawing/2015/9/8/chartex" xmlns:cx2="http://schemas.microsoft.com/office/drawing/2015/10/21/chartex" xmlns:cx3="http://schemas.microsoft.com/office/drawing/2016/5/9/chartex" xmlns:cx4="http://schemas.microsoft.com/office/drawing/2016/5/10/chartex" xmlns:cx5="http://schemas.microsoft.com/office/drawing/2016/5/11/chartex" xmlns:cx6="http://schemas.microsoft.com/office/drawing/2016/5/12/chartex" xmlns:cx7="http://schemas.microsoft.com/office/drawing/2016/5/13/chartex" xmlns:cx8="http://schemas.microsoft.com/office/drawing/2016/5/14/chartex" xmlns:mc="http://schemas.openxmlformats.org/markup-compatibility/2006" xmlns:aink="http://schemas.microsoft.com/office/drawing/2016/ink" xmlns:am3d="http://schemas.microsoft.com/office/drawing/2017/model3d" xmlns:o="urn:schemas-microsoft-com:office:office" xmlns:r="http://schemas.openxmlformats.org/officeDocument/2006/relationships" xmlns:m="http://schemas.openxmlformats.org/officeDocument/2006/math" xmlns:v="urn:schemas-microsoft-com:vml" xmlns:wp14="http://schemas.microsoft.com/office/word/2010/wordprocessingDrawing" xmlns:wp="http://schemas.openxmlformats.org/drawingml/2006/wordprocessingDrawing" xmlns:w10="urn:schemas-microsoft-com:office:word" xmlns:w="http://schemas.openxmlformats.org/wordprocessingml/2006/main" xmlns:w14="http://schemas.microsoft.com/office/word/2010/wordml" xmlns:w15="http://schemas.microsoft.com/office/word/2012/wordml" xmlns:w16cex="http://schemas.microsoft.com/office/word/2018/wordml/cex" xmlns:w16cid="http://schemas.microsoft.com/office/word/2016/wordml/cid" xmlns:w16="http://schemas.microsoft.com/office/word/2018/wordml" xmlns:w16sdtdh="http://schemas.microsoft.com/office/word/2020/wordml/sdtdatahash" xmlns:w16se="http://schemas.microsoft.com/office/word/2015/wordml/symex" xmlns:wpg="http://schemas.microsoft.com/office/word/2010/wordprocessingGroup" xmlns:wpi="http://schemas.microsoft.com/office/word/2010/wordprocessingInk" xmlns:wne="http://schemas.microsoft.com/office/word/2006/wordml" xmlns:wps="http://schemas.microsoft.com/office/word/2010/wordprocessingShape" mc:Ignorable="w14 w15 w16se w16cid w16 w16cex w16sdtdh wp14">
   <w:endnote w:type="separator" w:id="-1">
     <w:p>
       <w:pPr>
@@ -531,7 +1575,7 @@
 </file>
 
 <file path=word/footnotes.xml><?xml version="1.0" encoding="utf-8"?>
-<w:footnotes xmlns:wpc="http://schemas.microsoft.com/office/word/2010/wordprocessingCanvas" xmlns:cx="http://schemas.microsoft.com/office/drawing/2014/chartex" xmlns:cx1="http://schemas.microsoft.com/office/drawing/2015/9/8/chartex" xmlns:cx2="http://schemas.microsoft.com/office/drawing/2015/10/21/chartex" xmlns:cx3="http://schemas.microsoft.com/office/drawing/2016/5/9/chartex" xmlns:cx4="http://schemas.microsoft.com/office/drawing/2016/5/10/chartex" xmlns:cx5="http://schemas.microsoft.com/office/drawing/2016/5/11/chartex" xmlns:cx6="http://schemas.microsoft.com/office/drawing/2016/5/12/chartex" xmlns:cx7="http://schemas.microsoft.com/office/drawing/2016/5/13/chartex" xmlns:cx8="http://schemas.microsoft.com/office/drawing/2016/5/14/chartex" xmlns:mc="http://schemas.openxmlformats.org/markup-compatibility/2006" xmlns:aink="http://schemas.microsoft.com/office/drawing/2016/ink" xmlns:am3d="http://schemas.microsoft.com/office/drawing/2017/model3d" xmlns:o="urn:schemas-microsoft-com:office:office" xmlns:r="http://schemas.openxmlformats.org/officeDocument/2006/relationships" xmlns:m="http://schemas.openxmlformats.org/officeDocument/2006/math" xmlns:v="urn:schemas-microsoft-com:vml" xmlns:wp14="http://schemas.microsoft.com/office/word/2010/wordprocessingDrawing" xmlns:wp="http://schemas.openxmlformats.org/drawingml/2006/wordprocessingDrawing" xmlns:w10="urn:schemas-microsoft-com:office:word" xmlns:w="http://schemas.openxmlformats.org/wordprocessingml/2006/main" xmlns:w14="http://schemas.microsoft.com/office/word/2010/wordml" xmlns:w15="http://schemas.microsoft.com/office/word/2012/wordml" xmlns:w16cex="http://schemas.microsoft.com/office/word/2018/wordml/cex" xmlns:w16cid="http://schemas.microsoft.com/office/word/2016/wordml/cid" xmlns:w16="http://schemas.microsoft.com/office/word/2018/wordml" xmlns:w16se="http://schemas.microsoft.com/office/word/2015/wordml/symex" xmlns:wpg="http://schemas.microsoft.com/office/word/2010/wordprocessingGroup" xmlns:wpi="http://schemas.microsoft.com/office/word/2010/wordprocessingInk" xmlns:wne="http://schemas.microsoft.com/office/word/2006/wordml" xmlns:wps="http://schemas.microsoft.com/office/word/2010/wordprocessingShape" mc:Ignorable="w14 w15 w16se w16cid w16 w16cex wp14">
+<w:footnotes xmlns:wpc="http://schemas.microsoft.com/office/word/2010/wordprocessingCanvas" xmlns:cx="http://schemas.microsoft.com/office/drawing/2014/chartex" xmlns:cx1="http://schemas.microsoft.com/office/drawing/2015/9/8/chartex" xmlns:cx2="http://schemas.microsoft.com/office/drawing/2015/10/21/chartex" xmlns:cx3="http://schemas.microsoft.com/office/drawing/2016/5/9/chartex" xmlns:cx4="http://schemas.microsoft.com/office/drawing/2016/5/10/chartex" xmlns:cx5="http://schemas.microsoft.com/office/drawing/2016/5/11/chartex" xmlns:cx6="http://schemas.microsoft.com/office/drawing/2016/5/12/chartex" xmlns:cx7="http://schemas.microsoft.com/office/drawing/2016/5/13/chartex" xmlns:cx8="http://schemas.microsoft.com/office/drawing/2016/5/14/chartex" xmlns:mc="http://schemas.openxmlformats.org/markup-compatibility/2006" xmlns:aink="http://schemas.microsoft.com/office/drawing/2016/ink" xmlns:am3d="http://schemas.microsoft.com/office/drawing/2017/model3d" xmlns:o="urn:schemas-microsoft-com:office:office" xmlns:r="http://schemas.openxmlformats.org/officeDocument/2006/relationships" xmlns:m="http://schemas.openxmlformats.org/officeDocument/2006/math" xmlns:v="urn:schemas-microsoft-com:vml" xmlns:wp14="http://schemas.microsoft.com/office/word/2010/wordprocessingDrawing" xmlns:wp="http://schemas.openxmlformats.org/drawingml/2006/wordprocessingDrawing" xmlns:w10="urn:schemas-microsoft-com:office:word" xmlns:w="http://schemas.openxmlformats.org/wordprocessingml/2006/main" xmlns:w14="http://schemas.microsoft.com/office/word/2010/wordml" xmlns:w15="http://schemas.microsoft.com/office/word/2012/wordml" xmlns:w16cex="http://schemas.microsoft.com/office/word/2018/wordml/cex" xmlns:w16cid="http://schemas.microsoft.com/office/word/2016/wordml/cid" xmlns:w16="http://schemas.microsoft.com/office/word/2018/wordml" xmlns:w16sdtdh="http://schemas.microsoft.com/office/word/2020/wordml/sdtdatahash" xmlns:w16se="http://schemas.microsoft.com/office/word/2015/wordml/symex" xmlns:wpg="http://schemas.microsoft.com/office/word/2010/wordprocessingGroup" xmlns:wpi="http://schemas.microsoft.com/office/word/2010/wordprocessingInk" xmlns:wne="http://schemas.microsoft.com/office/word/2006/wordml" xmlns:wps="http://schemas.microsoft.com/office/word/2010/wordprocessingShape" mc:Ignorable="w14 w15 w16se w16cid w16 w16cex w16sdtdh wp14">
   <w:footnote w:type="separator" w:id="-1">
     <w:p>
       <w:pPr>
@@ -556,8 +1600,121 @@
 </file>
 
 <file path=word/numbering.xml><?xml version="1.0" encoding="utf-8"?>
-<w:numbering xmlns:wpc="http://schemas.microsoft.com/office/word/2010/wordprocessingCanvas" xmlns:cx="http://schemas.microsoft.com/office/drawing/2014/chartex" xmlns:cx1="http://schemas.microsoft.com/office/drawing/2015/9/8/chartex" xmlns:cx2="http://schemas.microsoft.com/office/drawing/2015/10/21/chartex" xmlns:cx3="http://schemas.microsoft.com/office/drawing/2016/5/9/chartex" xmlns:cx4="http://schemas.microsoft.com/office/drawing/2016/5/10/chartex" xmlns:cx5="http://schemas.microsoft.com/office/drawing/2016/5/11/chartex" xmlns:cx6="http://schemas.microsoft.com/office/drawing/2016/5/12/chartex" xmlns:cx7="http://schemas.microsoft.com/office/drawing/2016/5/13/chartex" xmlns:cx8="http://schemas.microsoft.com/office/drawing/2016/5/14/chartex" xmlns:mc="http://schemas.openxmlformats.org/markup-compatibility/2006" xmlns:aink="http://schemas.microsoft.com/office/drawing/2016/ink" xmlns:am3d="http://schemas.microsoft.com/office/drawing/2017/model3d" xmlns:o="urn:schemas-microsoft-com:office:office" xmlns:r="http://schemas.openxmlformats.org/officeDocument/2006/relationships" xmlns:m="http://schemas.openxmlformats.org/officeDocument/2006/math" xmlns:v="urn:schemas-microsoft-com:vml" xmlns:wp14="http://schemas.microsoft.com/office/word/2010/wordprocessingDrawing" xmlns:wp="http://schemas.openxmlformats.org/drawingml/2006/wordprocessingDrawing" xmlns:w10="urn:schemas-microsoft-com:office:word" xmlns:w="http://schemas.openxmlformats.org/wordprocessingml/2006/main" xmlns:w14="http://schemas.microsoft.com/office/word/2010/wordml" xmlns:w15="http://schemas.microsoft.com/office/word/2012/wordml" xmlns:w16cex="http://schemas.microsoft.com/office/word/2018/wordml/cex" xmlns:w16cid="http://schemas.microsoft.com/office/word/2016/wordml/cid" xmlns:w16="http://schemas.microsoft.com/office/word/2018/wordml" xmlns:w16se="http://schemas.microsoft.com/office/word/2015/wordml/symex" xmlns:wpg="http://schemas.microsoft.com/office/word/2010/wordprocessingGroup" xmlns:wpi="http://schemas.microsoft.com/office/word/2010/wordprocessingInk" xmlns:wne="http://schemas.microsoft.com/office/word/2006/wordml" xmlns:wps="http://schemas.microsoft.com/office/word/2010/wordprocessingShape" mc:Ignorable="w14 w15 w16se w16cid w16 w16cex wp14">
+<w:numbering xmlns:wpc="http://schemas.microsoft.com/office/word/2010/wordprocessingCanvas" xmlns:cx="http://schemas.microsoft.com/office/drawing/2014/chartex" xmlns:cx1="http://schemas.microsoft.com/office/drawing/2015/9/8/chartex" xmlns:cx2="http://schemas.microsoft.com/office/drawing/2015/10/21/chartex" xmlns:cx3="http://schemas.microsoft.com/office/drawing/2016/5/9/chartex" xmlns:cx4="http://schemas.microsoft.com/office/drawing/2016/5/10/chartex" xmlns:cx5="http://schemas.microsoft.com/office/drawing/2016/5/11/chartex" xmlns:cx6="http://schemas.microsoft.com/office/drawing/2016/5/12/chartex" xmlns:cx7="http://schemas.microsoft.com/office/drawing/2016/5/13/chartex" xmlns:cx8="http://schemas.microsoft.com/office/drawing/2016/5/14/chartex" xmlns:mc="http://schemas.openxmlformats.org/markup-compatibility/2006" xmlns:aink="http://schemas.microsoft.com/office/drawing/2016/ink" xmlns:am3d="http://schemas.microsoft.com/office/drawing/2017/model3d" xmlns:o="urn:schemas-microsoft-com:office:office" xmlns:r="http://schemas.openxmlformats.org/officeDocument/2006/relationships" xmlns:m="http://schemas.openxmlformats.org/officeDocument/2006/math" xmlns:v="urn:schemas-microsoft-com:vml" xmlns:wp14="http://schemas.microsoft.com/office/word/2010/wordprocessingDrawing" xmlns:wp="http://schemas.openxmlformats.org/drawingml/2006/wordprocessingDrawing" xmlns:w10="urn:schemas-microsoft-com:office:word" xmlns:w="http://schemas.openxmlformats.org/wordprocessingml/2006/main" xmlns:w14="http://schemas.microsoft.com/office/word/2010/wordml" xmlns:w15="http://schemas.microsoft.com/office/word/2012/wordml" xmlns:w16cex="http://schemas.microsoft.com/office/word/2018/wordml/cex" xmlns:w16cid="http://schemas.microsoft.com/office/word/2016/wordml/cid" xmlns:w16="http://schemas.microsoft.com/office/word/2018/wordml" xmlns:w16sdtdh="http://schemas.microsoft.com/office/word/2020/wordml/sdtdatahash" xmlns:w16se="http://schemas.microsoft.com/office/word/2015/wordml/symex" xmlns:wpg="http://schemas.microsoft.com/office/word/2010/wordprocessingGroup" xmlns:wpi="http://schemas.microsoft.com/office/word/2010/wordprocessingInk" xmlns:wne="http://schemas.microsoft.com/office/word/2006/wordml" xmlns:wps="http://schemas.microsoft.com/office/word/2010/wordprocessingShape" mc:Ignorable="w14 w15 w16se w16cid w16 w16cex w16sdtdh wp14">
   <w:abstractNum w:abstractNumId="0" w15:restartNumberingAfterBreak="0">
+    <w:nsid w:val="18D01F38"/>
+    <w:multiLevelType w:val="hybridMultilevel"/>
+    <w:tmpl w:val="C5668542"/>
+    <w:lvl w:ilvl="0" w:tplc="04090001">
+      <w:start w:val="1"/>
+      <w:numFmt w:val="bullet"/>
+      <w:lvlText w:val=""/>
+      <w:lvlJc w:val="left"/>
+      <w:pPr>
+        <w:ind w:left="720" w:hanging="360"/>
+      </w:pPr>
+      <w:rPr>
+        <w:rFonts w:ascii="Symbol" w:hAnsi="Symbol" w:hint="default"/>
+      </w:rPr>
+    </w:lvl>
+    <w:lvl w:ilvl="1" w:tplc="04090003" w:tentative="1">
+      <w:start w:val="1"/>
+      <w:numFmt w:val="bullet"/>
+      <w:lvlText w:val="o"/>
+      <w:lvlJc w:val="left"/>
+      <w:pPr>
+        <w:ind w:left="1440" w:hanging="360"/>
+      </w:pPr>
+      <w:rPr>
+        <w:rFonts w:ascii="Courier New" w:hAnsi="Courier New" w:cs="Courier New" w:hint="default"/>
+      </w:rPr>
+    </w:lvl>
+    <w:lvl w:ilvl="2" w:tplc="04090005" w:tentative="1">
+      <w:start w:val="1"/>
+      <w:numFmt w:val="bullet"/>
+      <w:lvlText w:val=""/>
+      <w:lvlJc w:val="left"/>
+      <w:pPr>
+        <w:ind w:left="2160" w:hanging="360"/>
+      </w:pPr>
+      <w:rPr>
+        <w:rFonts w:ascii="Wingdings" w:hAnsi="Wingdings" w:hint="default"/>
+      </w:rPr>
+    </w:lvl>
+    <w:lvl w:ilvl="3" w:tplc="04090001" w:tentative="1">
+      <w:start w:val="1"/>
+      <w:numFmt w:val="bullet"/>
+      <w:lvlText w:val=""/>
+      <w:lvlJc w:val="left"/>
+      <w:pPr>
+        <w:ind w:left="2880" w:hanging="360"/>
+      </w:pPr>
+      <w:rPr>
+        <w:rFonts w:ascii="Symbol" w:hAnsi="Symbol" w:hint="default"/>
+      </w:rPr>
+    </w:lvl>
+    <w:lvl w:ilvl="4" w:tplc="04090003" w:tentative="1">
+      <w:start w:val="1"/>
+      <w:numFmt w:val="bullet"/>
+      <w:lvlText w:val="o"/>
+      <w:lvlJc w:val="left"/>
+      <w:pPr>
+        <w:ind w:left="3600" w:hanging="360"/>
+      </w:pPr>
+      <w:rPr>
+        <w:rFonts w:ascii="Courier New" w:hAnsi="Courier New" w:cs="Courier New" w:hint="default"/>
+      </w:rPr>
+    </w:lvl>
+    <w:lvl w:ilvl="5" w:tplc="04090005" w:tentative="1">
+      <w:start w:val="1"/>
+      <w:numFmt w:val="bullet"/>
+      <w:lvlText w:val=""/>
+      <w:lvlJc w:val="left"/>
+      <w:pPr>
+        <w:ind w:left="4320" w:hanging="360"/>
+      </w:pPr>
+      <w:rPr>
+        <w:rFonts w:ascii="Wingdings" w:hAnsi="Wingdings" w:hint="default"/>
+      </w:rPr>
+    </w:lvl>
+    <w:lvl w:ilvl="6" w:tplc="04090001" w:tentative="1">
+      <w:start w:val="1"/>
+      <w:numFmt w:val="bullet"/>
+      <w:lvlText w:val=""/>
+      <w:lvlJc w:val="left"/>
+      <w:pPr>
+        <w:ind w:left="5040" w:hanging="360"/>
+      </w:pPr>
+      <w:rPr>
+        <w:rFonts w:ascii="Symbol" w:hAnsi="Symbol" w:hint="default"/>
+      </w:rPr>
+    </w:lvl>
+    <w:lvl w:ilvl="7" w:tplc="04090003" w:tentative="1">
+      <w:start w:val="1"/>
+      <w:numFmt w:val="bullet"/>
+      <w:lvlText w:val="o"/>
+      <w:lvlJc w:val="left"/>
+      <w:pPr>
+        <w:ind w:left="5760" w:hanging="360"/>
+      </w:pPr>
+      <w:rPr>
+        <w:rFonts w:ascii="Courier New" w:hAnsi="Courier New" w:cs="Courier New" w:hint="default"/>
+      </w:rPr>
+    </w:lvl>
+    <w:lvl w:ilvl="8" w:tplc="04090005" w:tentative="1">
+      <w:start w:val="1"/>
+      <w:numFmt w:val="bullet"/>
+      <w:lvlText w:val=""/>
+      <w:lvlJc w:val="left"/>
+      <w:pPr>
+        <w:ind w:left="6480" w:hanging="360"/>
+      </w:pPr>
+      <w:rPr>
+        <w:rFonts w:ascii="Wingdings" w:hAnsi="Wingdings" w:hint="default"/>
+      </w:rPr>
+    </w:lvl>
+  </w:abstractNum>
+  <w:abstractNum w:abstractNumId="1" w15:restartNumberingAfterBreak="0">
     <w:nsid w:val="22E90FEA"/>
     <w:multiLevelType w:val="hybridMultilevel"/>
     <w:tmpl w:val="AD6CB23E"/>
@@ -670,7 +1827,7 @@
       </w:rPr>
     </w:lvl>
   </w:abstractNum>
-  <w:abstractNum w:abstractNumId="1" w15:restartNumberingAfterBreak="0">
+  <w:abstractNum w:abstractNumId="2" w15:restartNumberingAfterBreak="0">
     <w:nsid w:val="266D6E13"/>
     <w:multiLevelType w:val="hybridMultilevel"/>
     <w:tmpl w:val="3EC67D1A"/>
@@ -783,10 +1940,10 @@
       </w:rPr>
     </w:lvl>
   </w:abstractNum>
-  <w:abstractNum w:abstractNumId="2" w15:restartNumberingAfterBreak="0">
+  <w:abstractNum w:abstractNumId="3" w15:restartNumberingAfterBreak="0">
     <w:nsid w:val="39F40427"/>
     <w:multiLevelType w:val="hybridMultilevel"/>
-    <w:tmpl w:val="D3A84FF0"/>
+    <w:tmpl w:val="F6BC2BD2"/>
     <w:lvl w:ilvl="0" w:tplc="04090001">
       <w:start w:val="1"/>
       <w:numFmt w:val="bullet"/>
@@ -896,7 +2053,7 @@
       </w:rPr>
     </w:lvl>
   </w:abstractNum>
-  <w:abstractNum w:abstractNumId="3" w15:restartNumberingAfterBreak="0">
+  <w:abstractNum w:abstractNumId="4" w15:restartNumberingAfterBreak="0">
     <w:nsid w:val="3D966A2C"/>
     <w:multiLevelType w:val="hybridMultilevel"/>
     <w:tmpl w:val="85825A62"/>
@@ -1009,7 +2166,7 @@
       </w:rPr>
     </w:lvl>
   </w:abstractNum>
-  <w:abstractNum w:abstractNumId="4" w15:restartNumberingAfterBreak="0">
+  <w:abstractNum w:abstractNumId="5" w15:restartNumberingAfterBreak="0">
     <w:nsid w:val="4352735E"/>
     <w:multiLevelType w:val="hybridMultilevel"/>
     <w:tmpl w:val="8DF69508"/>
@@ -1122,26 +2279,493 @@
       </w:rPr>
     </w:lvl>
   </w:abstractNum>
+  <w:abstractNum w:abstractNumId="6" w15:restartNumberingAfterBreak="0">
+    <w:nsid w:val="53C1644A"/>
+    <w:multiLevelType w:val="hybridMultilevel"/>
+    <w:tmpl w:val="86B43A32"/>
+    <w:lvl w:ilvl="0" w:tplc="04090001">
+      <w:start w:val="1"/>
+      <w:numFmt w:val="bullet"/>
+      <w:lvlText w:val=""/>
+      <w:lvlJc w:val="left"/>
+      <w:pPr>
+        <w:ind w:left="720" w:hanging="360"/>
+      </w:pPr>
+      <w:rPr>
+        <w:rFonts w:ascii="Symbol" w:hAnsi="Symbol" w:hint="default"/>
+      </w:rPr>
+    </w:lvl>
+    <w:lvl w:ilvl="1" w:tplc="04090003" w:tentative="1">
+      <w:start w:val="1"/>
+      <w:numFmt w:val="bullet"/>
+      <w:lvlText w:val="o"/>
+      <w:lvlJc w:val="left"/>
+      <w:pPr>
+        <w:ind w:left="1440" w:hanging="360"/>
+      </w:pPr>
+      <w:rPr>
+        <w:rFonts w:ascii="Courier New" w:hAnsi="Courier New" w:cs="Courier New" w:hint="default"/>
+      </w:rPr>
+    </w:lvl>
+    <w:lvl w:ilvl="2" w:tplc="04090005" w:tentative="1">
+      <w:start w:val="1"/>
+      <w:numFmt w:val="bullet"/>
+      <w:lvlText w:val=""/>
+      <w:lvlJc w:val="left"/>
+      <w:pPr>
+        <w:ind w:left="2160" w:hanging="360"/>
+      </w:pPr>
+      <w:rPr>
+        <w:rFonts w:ascii="Wingdings" w:hAnsi="Wingdings" w:hint="default"/>
+      </w:rPr>
+    </w:lvl>
+    <w:lvl w:ilvl="3" w:tplc="04090001" w:tentative="1">
+      <w:start w:val="1"/>
+      <w:numFmt w:val="bullet"/>
+      <w:lvlText w:val=""/>
+      <w:lvlJc w:val="left"/>
+      <w:pPr>
+        <w:ind w:left="2880" w:hanging="360"/>
+      </w:pPr>
+      <w:rPr>
+        <w:rFonts w:ascii="Symbol" w:hAnsi="Symbol" w:hint="default"/>
+      </w:rPr>
+    </w:lvl>
+    <w:lvl w:ilvl="4" w:tplc="04090003" w:tentative="1">
+      <w:start w:val="1"/>
+      <w:numFmt w:val="bullet"/>
+      <w:lvlText w:val="o"/>
+      <w:lvlJc w:val="left"/>
+      <w:pPr>
+        <w:ind w:left="3600" w:hanging="360"/>
+      </w:pPr>
+      <w:rPr>
+        <w:rFonts w:ascii="Courier New" w:hAnsi="Courier New" w:cs="Courier New" w:hint="default"/>
+      </w:rPr>
+    </w:lvl>
+    <w:lvl w:ilvl="5" w:tplc="04090005" w:tentative="1">
+      <w:start w:val="1"/>
+      <w:numFmt w:val="bullet"/>
+      <w:lvlText w:val=""/>
+      <w:lvlJc w:val="left"/>
+      <w:pPr>
+        <w:ind w:left="4320" w:hanging="360"/>
+      </w:pPr>
+      <w:rPr>
+        <w:rFonts w:ascii="Wingdings" w:hAnsi="Wingdings" w:hint="default"/>
+      </w:rPr>
+    </w:lvl>
+    <w:lvl w:ilvl="6" w:tplc="04090001" w:tentative="1">
+      <w:start w:val="1"/>
+      <w:numFmt w:val="bullet"/>
+      <w:lvlText w:val=""/>
+      <w:lvlJc w:val="left"/>
+      <w:pPr>
+        <w:ind w:left="5040" w:hanging="360"/>
+      </w:pPr>
+      <w:rPr>
+        <w:rFonts w:ascii="Symbol" w:hAnsi="Symbol" w:hint="default"/>
+      </w:rPr>
+    </w:lvl>
+    <w:lvl w:ilvl="7" w:tplc="04090003" w:tentative="1">
+      <w:start w:val="1"/>
+      <w:numFmt w:val="bullet"/>
+      <w:lvlText w:val="o"/>
+      <w:lvlJc w:val="left"/>
+      <w:pPr>
+        <w:ind w:left="5760" w:hanging="360"/>
+      </w:pPr>
+      <w:rPr>
+        <w:rFonts w:ascii="Courier New" w:hAnsi="Courier New" w:cs="Courier New" w:hint="default"/>
+      </w:rPr>
+    </w:lvl>
+    <w:lvl w:ilvl="8" w:tplc="04090005" w:tentative="1">
+      <w:start w:val="1"/>
+      <w:numFmt w:val="bullet"/>
+      <w:lvlText w:val=""/>
+      <w:lvlJc w:val="left"/>
+      <w:pPr>
+        <w:ind w:left="6480" w:hanging="360"/>
+      </w:pPr>
+      <w:rPr>
+        <w:rFonts w:ascii="Wingdings" w:hAnsi="Wingdings" w:hint="default"/>
+      </w:rPr>
+    </w:lvl>
+  </w:abstractNum>
+  <w:abstractNum w:abstractNumId="7" w15:restartNumberingAfterBreak="0">
+    <w:nsid w:val="57244CE9"/>
+    <w:multiLevelType w:val="hybridMultilevel"/>
+    <w:tmpl w:val="A014C418"/>
+    <w:lvl w:ilvl="0" w:tplc="04090001">
+      <w:start w:val="1"/>
+      <w:numFmt w:val="bullet"/>
+      <w:lvlText w:val=""/>
+      <w:lvlJc w:val="left"/>
+      <w:pPr>
+        <w:ind w:left="720" w:hanging="360"/>
+      </w:pPr>
+      <w:rPr>
+        <w:rFonts w:ascii="Symbol" w:hAnsi="Symbol" w:hint="default"/>
+      </w:rPr>
+    </w:lvl>
+    <w:lvl w:ilvl="1" w:tplc="04090003" w:tentative="1">
+      <w:start w:val="1"/>
+      <w:numFmt w:val="bullet"/>
+      <w:lvlText w:val="o"/>
+      <w:lvlJc w:val="left"/>
+      <w:pPr>
+        <w:ind w:left="1440" w:hanging="360"/>
+      </w:pPr>
+      <w:rPr>
+        <w:rFonts w:ascii="Courier New" w:hAnsi="Courier New" w:cs="Courier New" w:hint="default"/>
+      </w:rPr>
+    </w:lvl>
+    <w:lvl w:ilvl="2" w:tplc="04090005" w:tentative="1">
+      <w:start w:val="1"/>
+      <w:numFmt w:val="bullet"/>
+      <w:lvlText w:val=""/>
+      <w:lvlJc w:val="left"/>
+      <w:pPr>
+        <w:ind w:left="2160" w:hanging="360"/>
+      </w:pPr>
+      <w:rPr>
+        <w:rFonts w:ascii="Wingdings" w:hAnsi="Wingdings" w:hint="default"/>
+      </w:rPr>
+    </w:lvl>
+    <w:lvl w:ilvl="3" w:tplc="04090001" w:tentative="1">
+      <w:start w:val="1"/>
+      <w:numFmt w:val="bullet"/>
+      <w:lvlText w:val=""/>
+      <w:lvlJc w:val="left"/>
+      <w:pPr>
+        <w:ind w:left="2880" w:hanging="360"/>
+      </w:pPr>
+      <w:rPr>
+        <w:rFonts w:ascii="Symbol" w:hAnsi="Symbol" w:hint="default"/>
+      </w:rPr>
+    </w:lvl>
+    <w:lvl w:ilvl="4" w:tplc="04090003" w:tentative="1">
+      <w:start w:val="1"/>
+      <w:numFmt w:val="bullet"/>
+      <w:lvlText w:val="o"/>
+      <w:lvlJc w:val="left"/>
+      <w:pPr>
+        <w:ind w:left="3600" w:hanging="360"/>
+      </w:pPr>
+      <w:rPr>
+        <w:rFonts w:ascii="Courier New" w:hAnsi="Courier New" w:cs="Courier New" w:hint="default"/>
+      </w:rPr>
+    </w:lvl>
+    <w:lvl w:ilvl="5" w:tplc="04090005" w:tentative="1">
+      <w:start w:val="1"/>
+      <w:numFmt w:val="bullet"/>
+      <w:lvlText w:val=""/>
+      <w:lvlJc w:val="left"/>
+      <w:pPr>
+        <w:ind w:left="4320" w:hanging="360"/>
+      </w:pPr>
+      <w:rPr>
+        <w:rFonts w:ascii="Wingdings" w:hAnsi="Wingdings" w:hint="default"/>
+      </w:rPr>
+    </w:lvl>
+    <w:lvl w:ilvl="6" w:tplc="04090001" w:tentative="1">
+      <w:start w:val="1"/>
+      <w:numFmt w:val="bullet"/>
+      <w:lvlText w:val=""/>
+      <w:lvlJc w:val="left"/>
+      <w:pPr>
+        <w:ind w:left="5040" w:hanging="360"/>
+      </w:pPr>
+      <w:rPr>
+        <w:rFonts w:ascii="Symbol" w:hAnsi="Symbol" w:hint="default"/>
+      </w:rPr>
+    </w:lvl>
+    <w:lvl w:ilvl="7" w:tplc="04090003" w:tentative="1">
+      <w:start w:val="1"/>
+      <w:numFmt w:val="bullet"/>
+      <w:lvlText w:val="o"/>
+      <w:lvlJc w:val="left"/>
+      <w:pPr>
+        <w:ind w:left="5760" w:hanging="360"/>
+      </w:pPr>
+      <w:rPr>
+        <w:rFonts w:ascii="Courier New" w:hAnsi="Courier New" w:cs="Courier New" w:hint="default"/>
+      </w:rPr>
+    </w:lvl>
+    <w:lvl w:ilvl="8" w:tplc="04090005" w:tentative="1">
+      <w:start w:val="1"/>
+      <w:numFmt w:val="bullet"/>
+      <w:lvlText w:val=""/>
+      <w:lvlJc w:val="left"/>
+      <w:pPr>
+        <w:ind w:left="6480" w:hanging="360"/>
+      </w:pPr>
+      <w:rPr>
+        <w:rFonts w:ascii="Wingdings" w:hAnsi="Wingdings" w:hint="default"/>
+      </w:rPr>
+    </w:lvl>
+  </w:abstractNum>
+  <w:abstractNum w:abstractNumId="8" w15:restartNumberingAfterBreak="0">
+    <w:nsid w:val="713A0A9D"/>
+    <w:multiLevelType w:val="hybridMultilevel"/>
+    <w:tmpl w:val="8E863F82"/>
+    <w:lvl w:ilvl="0" w:tplc="04090001">
+      <w:start w:val="1"/>
+      <w:numFmt w:val="bullet"/>
+      <w:lvlText w:val=""/>
+      <w:lvlJc w:val="left"/>
+      <w:pPr>
+        <w:ind w:left="720" w:hanging="360"/>
+      </w:pPr>
+      <w:rPr>
+        <w:rFonts w:ascii="Symbol" w:hAnsi="Symbol" w:hint="default"/>
+      </w:rPr>
+    </w:lvl>
+    <w:lvl w:ilvl="1" w:tplc="04090003" w:tentative="1">
+      <w:start w:val="1"/>
+      <w:numFmt w:val="bullet"/>
+      <w:lvlText w:val="o"/>
+      <w:lvlJc w:val="left"/>
+      <w:pPr>
+        <w:ind w:left="1440" w:hanging="360"/>
+      </w:pPr>
+      <w:rPr>
+        <w:rFonts w:ascii="Courier New" w:hAnsi="Courier New" w:cs="Courier New" w:hint="default"/>
+      </w:rPr>
+    </w:lvl>
+    <w:lvl w:ilvl="2" w:tplc="04090005" w:tentative="1">
+      <w:start w:val="1"/>
+      <w:numFmt w:val="bullet"/>
+      <w:lvlText w:val=""/>
+      <w:lvlJc w:val="left"/>
+      <w:pPr>
+        <w:ind w:left="2160" w:hanging="360"/>
+      </w:pPr>
+      <w:rPr>
+        <w:rFonts w:ascii="Wingdings" w:hAnsi="Wingdings" w:hint="default"/>
+      </w:rPr>
+    </w:lvl>
+    <w:lvl w:ilvl="3" w:tplc="04090001" w:tentative="1">
+      <w:start w:val="1"/>
+      <w:numFmt w:val="bullet"/>
+      <w:lvlText w:val=""/>
+      <w:lvlJc w:val="left"/>
+      <w:pPr>
+        <w:ind w:left="2880" w:hanging="360"/>
+      </w:pPr>
+      <w:rPr>
+        <w:rFonts w:ascii="Symbol" w:hAnsi="Symbol" w:hint="default"/>
+      </w:rPr>
+    </w:lvl>
+    <w:lvl w:ilvl="4" w:tplc="04090003" w:tentative="1">
+      <w:start w:val="1"/>
+      <w:numFmt w:val="bullet"/>
+      <w:lvlText w:val="o"/>
+      <w:lvlJc w:val="left"/>
+      <w:pPr>
+        <w:ind w:left="3600" w:hanging="360"/>
+      </w:pPr>
+      <w:rPr>
+        <w:rFonts w:ascii="Courier New" w:hAnsi="Courier New" w:cs="Courier New" w:hint="default"/>
+      </w:rPr>
+    </w:lvl>
+    <w:lvl w:ilvl="5" w:tplc="04090005" w:tentative="1">
+      <w:start w:val="1"/>
+      <w:numFmt w:val="bullet"/>
+      <w:lvlText w:val=""/>
+      <w:lvlJc w:val="left"/>
+      <w:pPr>
+        <w:ind w:left="4320" w:hanging="360"/>
+      </w:pPr>
+      <w:rPr>
+        <w:rFonts w:ascii="Wingdings" w:hAnsi="Wingdings" w:hint="default"/>
+      </w:rPr>
+    </w:lvl>
+    <w:lvl w:ilvl="6" w:tplc="04090001" w:tentative="1">
+      <w:start w:val="1"/>
+      <w:numFmt w:val="bullet"/>
+      <w:lvlText w:val=""/>
+      <w:lvlJc w:val="left"/>
+      <w:pPr>
+        <w:ind w:left="5040" w:hanging="360"/>
+      </w:pPr>
+      <w:rPr>
+        <w:rFonts w:ascii="Symbol" w:hAnsi="Symbol" w:hint="default"/>
+      </w:rPr>
+    </w:lvl>
+    <w:lvl w:ilvl="7" w:tplc="04090003" w:tentative="1">
+      <w:start w:val="1"/>
+      <w:numFmt w:val="bullet"/>
+      <w:lvlText w:val="o"/>
+      <w:lvlJc w:val="left"/>
+      <w:pPr>
+        <w:ind w:left="5760" w:hanging="360"/>
+      </w:pPr>
+      <w:rPr>
+        <w:rFonts w:ascii="Courier New" w:hAnsi="Courier New" w:cs="Courier New" w:hint="default"/>
+      </w:rPr>
+    </w:lvl>
+    <w:lvl w:ilvl="8" w:tplc="04090005" w:tentative="1">
+      <w:start w:val="1"/>
+      <w:numFmt w:val="bullet"/>
+      <w:lvlText w:val=""/>
+      <w:lvlJc w:val="left"/>
+      <w:pPr>
+        <w:ind w:left="6480" w:hanging="360"/>
+      </w:pPr>
+      <w:rPr>
+        <w:rFonts w:ascii="Wingdings" w:hAnsi="Wingdings" w:hint="default"/>
+      </w:rPr>
+    </w:lvl>
+  </w:abstractNum>
+  <w:abstractNum w:abstractNumId="9" w15:restartNumberingAfterBreak="0">
+    <w:nsid w:val="789C3C6F"/>
+    <w:multiLevelType w:val="hybridMultilevel"/>
+    <w:tmpl w:val="7ECCBAA8"/>
+    <w:lvl w:ilvl="0" w:tplc="04090001">
+      <w:start w:val="1"/>
+      <w:numFmt w:val="bullet"/>
+      <w:lvlText w:val=""/>
+      <w:lvlJc w:val="left"/>
+      <w:pPr>
+        <w:ind w:left="720" w:hanging="360"/>
+      </w:pPr>
+      <w:rPr>
+        <w:rFonts w:ascii="Symbol" w:hAnsi="Symbol" w:hint="default"/>
+      </w:rPr>
+    </w:lvl>
+    <w:lvl w:ilvl="1" w:tplc="04090003" w:tentative="1">
+      <w:start w:val="1"/>
+      <w:numFmt w:val="bullet"/>
+      <w:lvlText w:val="o"/>
+      <w:lvlJc w:val="left"/>
+      <w:pPr>
+        <w:ind w:left="1440" w:hanging="360"/>
+      </w:pPr>
+      <w:rPr>
+        <w:rFonts w:ascii="Courier New" w:hAnsi="Courier New" w:cs="Courier New" w:hint="default"/>
+      </w:rPr>
+    </w:lvl>
+    <w:lvl w:ilvl="2" w:tplc="04090005" w:tentative="1">
+      <w:start w:val="1"/>
+      <w:numFmt w:val="bullet"/>
+      <w:lvlText w:val=""/>
+      <w:lvlJc w:val="left"/>
+      <w:pPr>
+        <w:ind w:left="2160" w:hanging="360"/>
+      </w:pPr>
+      <w:rPr>
+        <w:rFonts w:ascii="Wingdings" w:hAnsi="Wingdings" w:hint="default"/>
+      </w:rPr>
+    </w:lvl>
+    <w:lvl w:ilvl="3" w:tplc="04090001" w:tentative="1">
+      <w:start w:val="1"/>
+      <w:numFmt w:val="bullet"/>
+      <w:lvlText w:val=""/>
+      <w:lvlJc w:val="left"/>
+      <w:pPr>
+        <w:ind w:left="2880" w:hanging="360"/>
+      </w:pPr>
+      <w:rPr>
+        <w:rFonts w:ascii="Symbol" w:hAnsi="Symbol" w:hint="default"/>
+      </w:rPr>
+    </w:lvl>
+    <w:lvl w:ilvl="4" w:tplc="04090003" w:tentative="1">
+      <w:start w:val="1"/>
+      <w:numFmt w:val="bullet"/>
+      <w:lvlText w:val="o"/>
+      <w:lvlJc w:val="left"/>
+      <w:pPr>
+        <w:ind w:left="3600" w:hanging="360"/>
+      </w:pPr>
+      <w:rPr>
+        <w:rFonts w:ascii="Courier New" w:hAnsi="Courier New" w:cs="Courier New" w:hint="default"/>
+      </w:rPr>
+    </w:lvl>
+    <w:lvl w:ilvl="5" w:tplc="04090005" w:tentative="1">
+      <w:start w:val="1"/>
+      <w:numFmt w:val="bullet"/>
+      <w:lvlText w:val=""/>
+      <w:lvlJc w:val="left"/>
+      <w:pPr>
+        <w:ind w:left="4320" w:hanging="360"/>
+      </w:pPr>
+      <w:rPr>
+        <w:rFonts w:ascii="Wingdings" w:hAnsi="Wingdings" w:hint="default"/>
+      </w:rPr>
+    </w:lvl>
+    <w:lvl w:ilvl="6" w:tplc="04090001" w:tentative="1">
+      <w:start w:val="1"/>
+      <w:numFmt w:val="bullet"/>
+      <w:lvlText w:val=""/>
+      <w:lvlJc w:val="left"/>
+      <w:pPr>
+        <w:ind w:left="5040" w:hanging="360"/>
+      </w:pPr>
+      <w:rPr>
+        <w:rFonts w:ascii="Symbol" w:hAnsi="Symbol" w:hint="default"/>
+      </w:rPr>
+    </w:lvl>
+    <w:lvl w:ilvl="7" w:tplc="04090003" w:tentative="1">
+      <w:start w:val="1"/>
+      <w:numFmt w:val="bullet"/>
+      <w:lvlText w:val="o"/>
+      <w:lvlJc w:val="left"/>
+      <w:pPr>
+        <w:ind w:left="5760" w:hanging="360"/>
+      </w:pPr>
+      <w:rPr>
+        <w:rFonts w:ascii="Courier New" w:hAnsi="Courier New" w:cs="Courier New" w:hint="default"/>
+      </w:rPr>
+    </w:lvl>
+    <w:lvl w:ilvl="8" w:tplc="04090005" w:tentative="1">
+      <w:start w:val="1"/>
+      <w:numFmt w:val="bullet"/>
+      <w:lvlText w:val=""/>
+      <w:lvlJc w:val="left"/>
+      <w:pPr>
+        <w:ind w:left="6480" w:hanging="360"/>
+      </w:pPr>
+      <w:rPr>
+        <w:rFonts w:ascii="Wingdings" w:hAnsi="Wingdings" w:hint="default"/>
+      </w:rPr>
+    </w:lvl>
+  </w:abstractNum>
   <w:num w:numId="1">
+    <w:abstractNumId w:val="1"/>
+  </w:num>
+  <w:num w:numId="2">
+    <w:abstractNumId w:val="4"/>
+  </w:num>
+  <w:num w:numId="3">
+    <w:abstractNumId w:val="3"/>
+  </w:num>
+  <w:num w:numId="4">
+    <w:abstractNumId w:val="5"/>
+  </w:num>
+  <w:num w:numId="5">
+    <w:abstractNumId w:val="2"/>
+  </w:num>
+  <w:num w:numId="6">
+    <w:abstractNumId w:val="7"/>
+  </w:num>
+  <w:num w:numId="7">
+    <w:abstractNumId w:val="9"/>
+  </w:num>
+  <w:num w:numId="8">
+    <w:abstractNumId w:val="8"/>
+  </w:num>
+  <w:num w:numId="9">
     <w:abstractNumId w:val="0"/>
   </w:num>
-  <w:num w:numId="2">
-    <w:abstractNumId w:val="3"/>
-  </w:num>
-  <w:num w:numId="3">
-    <w:abstractNumId w:val="2"/>
-  </w:num>
-  <w:num w:numId="4">
-    <w:abstractNumId w:val="4"/>
-  </w:num>
-  <w:num w:numId="5">
-    <w:abstractNumId w:val="1"/>
+  <w:num w:numId="10">
+    <w:abstractNumId w:val="6"/>
   </w:num>
 </w:numbering>
 </file>
 
 <file path=word/styles.xml><?xml version="1.0" encoding="utf-8"?>
-<w:styles xmlns:mc="http://schemas.openxmlformats.org/markup-compatibility/2006" xmlns:r="http://schemas.openxmlformats.org/officeDocument/2006/relationships" xmlns:w="http://schemas.openxmlformats.org/wordprocessingml/2006/main" xmlns:w14="http://schemas.microsoft.com/office/word/2010/wordml" xmlns:w15="http://schemas.microsoft.com/office/word/2012/wordml" xmlns:w16cex="http://schemas.microsoft.com/office/word/2018/wordml/cex" xmlns:w16cid="http://schemas.microsoft.com/office/word/2016/wordml/cid" xmlns:w16="http://schemas.microsoft.com/office/word/2018/wordml" xmlns:w16se="http://schemas.microsoft.com/office/word/2015/wordml/symex" mc:Ignorable="w14 w15 w16se w16cid w16 w16cex">
+<w:styles xmlns:mc="http://schemas.openxmlformats.org/markup-compatibility/2006" xmlns:r="http://schemas.openxmlformats.org/officeDocument/2006/relationships" xmlns:w="http://schemas.openxmlformats.org/wordprocessingml/2006/main" xmlns:w14="http://schemas.microsoft.com/office/word/2010/wordml" xmlns:w15="http://schemas.microsoft.com/office/word/2012/wordml" xmlns:w16cex="http://schemas.microsoft.com/office/word/2018/wordml/cex" xmlns:w16cid="http://schemas.microsoft.com/office/word/2016/wordml/cid" xmlns:w16="http://schemas.microsoft.com/office/word/2018/wordml" xmlns:w16sdtdh="http://schemas.microsoft.com/office/word/2020/wordml/sdtdatahash" xmlns:w16se="http://schemas.microsoft.com/office/word/2015/wordml/symex" mc:Ignorable="w14 w15 w16se w16cid w16 w16cex w16sdtdh">
   <w:docDefaults>
     <w:rPrDefault>
       <w:rPr>
@@ -1644,6 +3268,18 @@
     <w:uiPriority w:val="99"/>
     <w:rsid w:val="00567E4F"/>
   </w:style>
+  <w:style w:type="character" w:styleId="FollowedHyperlink">
+    <w:name w:val="FollowedHyperlink"/>
+    <w:basedOn w:val="DefaultParagraphFont"/>
+    <w:uiPriority w:val="99"/>
+    <w:semiHidden/>
+    <w:unhideWhenUsed/>
+    <w:rsid w:val="00E56CBD"/>
+    <w:rPr>
+      <w:color w:val="954F72" w:themeColor="followedHyperlink"/>
+      <w:u w:val="single"/>
+    </w:rPr>
+  </w:style>
 </w:styles>
 </file>
 

</xml_diff>

<commit_message>
Finished editing music. Added footstep sounds. Various fixes and changes.
</commit_message>
<xml_diff>
--- a/documentation/References.docx
+++ b/documentation/References.docx
@@ -12,10 +12,35 @@
     </w:p>
     <w:p>
       <w:r>
-        <w:t>Selection Change</w:t>
-      </w:r>
-      <w:r>
-        <w:t xml:space="preserve"> &amp; Select</w:t>
+        <w:t>UI Select:</w:t>
+      </w:r>
+    </w:p>
+    <w:p>
+      <w:pPr>
+        <w:pStyle w:val="ListParagraph"/>
+        <w:numPr>
+          <w:ilvl w:val="0"/>
+          <w:numId w:val="12"/>
+        </w:numPr>
+      </w:pPr>
+      <w:r>
+        <w:t>Wooden Hover</w:t>
+      </w:r>
+      <w:r>
+        <w:t xml:space="preserve">: </w:t>
+      </w:r>
+      <w:hyperlink r:id="rId7" w:history="1">
+        <w:r>
+          <w:rPr>
+            <w:rStyle w:val="Hyperlink"/>
+          </w:rPr>
+          <w:t>https://freesound.org/people/BenjaminNelan/sounds/321082/</w:t>
+        </w:r>
+      </w:hyperlink>
+    </w:p>
+    <w:p>
+      <w:r>
+        <w:t>UI Confirm</w:t>
       </w:r>
       <w:r>
         <w:t>:</w:t>
@@ -26,41 +51,44 @@
         <w:pStyle w:val="ListParagraph"/>
         <w:numPr>
           <w:ilvl w:val="0"/>
+          <w:numId w:val="12"/>
+        </w:numPr>
+      </w:pPr>
+      <w:r>
+        <w:t>Wooden Click</w:t>
+      </w:r>
+      <w:r>
+        <w:t xml:space="preserve">: </w:t>
+      </w:r>
+      <w:hyperlink r:id="rId8" w:history="1">
+        <w:r>
+          <w:rPr>
+            <w:rStyle w:val="Hyperlink"/>
+          </w:rPr>
+          <w:t>https://freesound.org/people/BenjaminNelan/sounds/321083/</w:t>
+        </w:r>
+      </w:hyperlink>
+    </w:p>
+    <w:p>
+      <w:r>
+        <w:t>Player Low Health:</w:t>
+      </w:r>
+    </w:p>
+    <w:p>
+      <w:pPr>
+        <w:pStyle w:val="ListParagraph"/>
+        <w:numPr>
+          <w:ilvl w:val="0"/>
           <w:numId w:val="1"/>
         </w:numPr>
       </w:pPr>
       <w:r>
-        <w:t xml:space="preserve">Ping: </w:t>
-      </w:r>
-      <w:hyperlink r:id="rId7" w:history="1">
-        <w:r>
-          <w:rPr>
-            <w:rStyle w:val="Hyperlink"/>
-          </w:rPr>
-          <w:t>https://freesound.org/people/DrMrSir/sounds/529559/</w:t>
-        </w:r>
-      </w:hyperlink>
-    </w:p>
-    <w:p>
-      <w:r>
-        <w:t>Player Low Health:</w:t>
-      </w:r>
-    </w:p>
-    <w:p>
-      <w:pPr>
-        <w:pStyle w:val="ListParagraph"/>
-        <w:numPr>
-          <w:ilvl w:val="0"/>
-          <w:numId w:val="1"/>
-        </w:numPr>
-      </w:pPr>
-      <w:r>
         <w:t>Heartbeat, Regular, Single, 01-01, LOOP</w:t>
       </w:r>
       <w:r>
         <w:t xml:space="preserve">: </w:t>
       </w:r>
-      <w:hyperlink r:id="rId8" w:history="1">
+      <w:hyperlink r:id="rId9" w:history="1">
         <w:r>
           <w:rPr>
             <w:rStyle w:val="Hyperlink"/>
@@ -85,7 +113,7 @@
       <w:r>
         <w:t xml:space="preserve">Heartbeat loop: </w:t>
       </w:r>
-      <w:hyperlink r:id="rId9" w:history="1">
+      <w:hyperlink r:id="rId10" w:history="1">
         <w:r>
           <w:rPr>
             <w:rStyle w:val="Hyperlink"/>
@@ -119,7 +147,7 @@
       <w:r>
         <w:t xml:space="preserve">: </w:t>
       </w:r>
-      <w:hyperlink r:id="rId10" w:history="1">
+      <w:hyperlink r:id="rId11" w:history="1">
         <w:r>
           <w:rPr>
             <w:rStyle w:val="Hyperlink"/>
@@ -142,7 +170,7 @@
       <w:r>
         <w:t xml:space="preserve">: </w:t>
       </w:r>
-      <w:hyperlink r:id="rId11" w:history="1">
+      <w:hyperlink r:id="rId12" w:history="1">
         <w:r>
           <w:rPr>
             <w:rStyle w:val="Hyperlink"/>
@@ -167,7 +195,7 @@
       <w:r>
         <w:t xml:space="preserve">Bow Release: </w:t>
       </w:r>
-      <w:hyperlink r:id="rId12" w:history="1">
+      <w:hyperlink r:id="rId13" w:history="1">
         <w:r>
           <w:rPr>
             <w:rStyle w:val="Hyperlink"/>
@@ -190,7 +218,7 @@
       <w:r>
         <w:t xml:space="preserve">: </w:t>
       </w:r>
-      <w:hyperlink r:id="rId13" w:history="1">
+      <w:hyperlink r:id="rId14" w:history="1">
         <w:r>
           <w:rPr>
             <w:rStyle w:val="Hyperlink"/>
@@ -226,7 +254,7 @@
       <w:r>
         <w:t xml:space="preserve">: </w:t>
       </w:r>
-      <w:hyperlink r:id="rId14" w:history="1">
+      <w:hyperlink r:id="rId15" w:history="1">
         <w:r>
           <w:rPr>
             <w:rStyle w:val="Hyperlink"/>
@@ -261,7 +289,7 @@
       <w:r>
         <w:t xml:space="preserve">: </w:t>
       </w:r>
-      <w:hyperlink r:id="rId15" w:history="1">
+      <w:hyperlink r:id="rId16" w:history="1">
         <w:r>
           <w:rPr>
             <w:rStyle w:val="Hyperlink"/>
@@ -284,7 +312,7 @@
       <w:r>
         <w:t xml:space="preserve">: </w:t>
       </w:r>
-      <w:hyperlink r:id="rId16" w:history="1">
+      <w:hyperlink r:id="rId17" w:history="1">
         <w:r>
           <w:rPr>
             <w:rStyle w:val="Hyperlink"/>
@@ -317,7 +345,7 @@
       <w:r>
         <w:t xml:space="preserve"> </w:t>
       </w:r>
-      <w:hyperlink r:id="rId17" w:history="1">
+      <w:hyperlink r:id="rId18" w:history="1">
         <w:r>
           <w:rPr>
             <w:rStyle w:val="Hyperlink"/>
@@ -345,7 +373,7 @@
       <w:r>
         <w:t xml:space="preserve">: </w:t>
       </w:r>
-      <w:hyperlink r:id="rId18" w:history="1">
+      <w:hyperlink r:id="rId19" w:history="1">
         <w:r>
           <w:rPr>
             <w:rStyle w:val="Hyperlink"/>
@@ -365,457 +393,6 @@
         <w:numPr>
           <w:ilvl w:val="0"/>
           <w:numId w:val="2"/>
-        </w:numPr>
-      </w:pPr>
-      <w:proofErr w:type="spellStart"/>
-      <w:r>
-        <w:t>Object_Coins</w:t>
-      </w:r>
-      <w:proofErr w:type="spellEnd"/>
-      <w:r>
-        <w:t xml:space="preserve">: </w:t>
-      </w:r>
-      <w:hyperlink r:id="rId19" w:history="1">
-        <w:r>
-          <w:rPr>
-            <w:rStyle w:val="Hyperlink"/>
-          </w:rPr>
-          <w:t>https://freesound.org/people/Nox_Sound/sounds/473578/</w:t>
-        </w:r>
-      </w:hyperlink>
-    </w:p>
-    <w:p>
-      <w:r>
-        <w:t>Player Break Jar:</w:t>
-      </w:r>
-    </w:p>
-    <w:p>
-      <w:pPr>
-        <w:pStyle w:val="ListParagraph"/>
-        <w:numPr>
-          <w:ilvl w:val="0"/>
-          <w:numId w:val="2"/>
-        </w:numPr>
-      </w:pPr>
-      <w:r>
-        <w:t>BreakingVase01</w:t>
-      </w:r>
-      <w:r>
-        <w:t xml:space="preserve">: </w:t>
-      </w:r>
-      <w:hyperlink r:id="rId20" w:history="1">
-        <w:r>
-          <w:rPr>
-            <w:rStyle w:val="Hyperlink"/>
-          </w:rPr>
-          <w:t>https://freesound.org/people/kingsrow/sounds/194685/</w:t>
-        </w:r>
-      </w:hyperlink>
-    </w:p>
-    <w:p>
-      <w:pPr>
-        <w:pStyle w:val="ListParagraph"/>
-        <w:numPr>
-          <w:ilvl w:val="0"/>
-          <w:numId w:val="2"/>
-        </w:numPr>
-      </w:pPr>
-      <w:r>
-        <w:t>BreakingVase0</w:t>
-      </w:r>
-      <w:r>
-        <w:t xml:space="preserve">2: </w:t>
-      </w:r>
-      <w:hyperlink r:id="rId21" w:history="1">
-        <w:r>
-          <w:rPr>
-            <w:rStyle w:val="Hyperlink"/>
-          </w:rPr>
-          <w:t>https://freesound.org/people/kingsrow/sounds/194684/</w:t>
-        </w:r>
-      </w:hyperlink>
-    </w:p>
-    <w:p>
-      <w:pPr>
-        <w:pStyle w:val="ListParagraph"/>
-        <w:numPr>
-          <w:ilvl w:val="0"/>
-          <w:numId w:val="2"/>
-        </w:numPr>
-      </w:pPr>
-      <w:r>
-        <w:t>BreakingVase0</w:t>
-      </w:r>
-      <w:r>
-        <w:t xml:space="preserve">3: </w:t>
-      </w:r>
-      <w:hyperlink r:id="rId22" w:history="1">
-        <w:r>
-          <w:rPr>
-            <w:rStyle w:val="Hyperlink"/>
-          </w:rPr>
-          <w:t>https://freesound.org/people/kingsrow/sounds/194683/</w:t>
-        </w:r>
-      </w:hyperlink>
-    </w:p>
-    <w:p>
-      <w:r>
-        <w:t>Enemy 1 Take Damage</w:t>
-      </w:r>
-      <w:r>
-        <w:t>/Defeated</w:t>
-      </w:r>
-      <w:r>
-        <w:t>:</w:t>
-      </w:r>
-    </w:p>
-    <w:p>
-      <w:pPr>
-        <w:pStyle w:val="ListParagraph"/>
-        <w:numPr>
-          <w:ilvl w:val="0"/>
-          <w:numId w:val="8"/>
-        </w:numPr>
-      </w:pPr>
-      <w:r>
-        <w:t xml:space="preserve">Neigh1: </w:t>
-      </w:r>
-      <w:hyperlink r:id="rId23" w:history="1">
-        <w:r>
-          <w:rPr>
-            <w:rStyle w:val="Hyperlink"/>
-          </w:rPr>
-          <w:t>https://freesound.org/people/acclivity/sounds/19494/</w:t>
-        </w:r>
-      </w:hyperlink>
-    </w:p>
-    <w:p>
-      <w:pPr>
-        <w:pStyle w:val="ListParagraph"/>
-        <w:numPr>
-          <w:ilvl w:val="0"/>
-          <w:numId w:val="8"/>
-        </w:numPr>
-      </w:pPr>
-      <w:r>
-        <w:t xml:space="preserve">Neigh2: </w:t>
-      </w:r>
-      <w:hyperlink r:id="rId24" w:history="1">
-        <w:r>
-          <w:rPr>
-            <w:rStyle w:val="Hyperlink"/>
-          </w:rPr>
-          <w:t>https://freesound.org/people/acclivity/sounds/19812/</w:t>
-        </w:r>
-      </w:hyperlink>
-    </w:p>
-    <w:p>
-      <w:pPr>
-        <w:pStyle w:val="ListParagraph"/>
-        <w:numPr>
-          <w:ilvl w:val="0"/>
-          <w:numId w:val="8"/>
-        </w:numPr>
-      </w:pPr>
-      <w:r>
-        <w:t xml:space="preserve">Neigh3: </w:t>
-      </w:r>
-      <w:hyperlink r:id="rId25" w:history="1">
-        <w:r>
-          <w:rPr>
-            <w:rStyle w:val="Hyperlink"/>
-          </w:rPr>
-          <w:t>https://freesound.org/people/acclivity/sounds/19813/</w:t>
-        </w:r>
-      </w:hyperlink>
-    </w:p>
-    <w:p>
-      <w:r>
-        <w:lastRenderedPageBreak/>
-        <w:t>Enemy 2 Take Damage</w:t>
-      </w:r>
-      <w:r>
-        <w:t>/Defeated</w:t>
-      </w:r>
-      <w:r>
-        <w:t>:</w:t>
-      </w:r>
-    </w:p>
-    <w:p>
-      <w:pPr>
-        <w:pStyle w:val="ListParagraph"/>
-        <w:numPr>
-          <w:ilvl w:val="0"/>
-          <w:numId w:val="9"/>
-        </w:numPr>
-      </w:pPr>
-      <w:r>
-        <w:t xml:space="preserve">Bellowing deer - Animal </w:t>
-      </w:r>
-      <w:r>
-        <w:t>-</w:t>
-      </w:r>
-      <w:r>
-        <w:t xml:space="preserve"> Nature</w:t>
-      </w:r>
-      <w:r>
-        <w:t xml:space="preserve">: </w:t>
-      </w:r>
-      <w:hyperlink r:id="rId26" w:history="1">
-        <w:r>
-          <w:rPr>
-            <w:rStyle w:val="Hyperlink"/>
-          </w:rPr>
-          <w:t>https://freesound.org/people/IchBinChrist/sounds/407631/</w:t>
-        </w:r>
-      </w:hyperlink>
-    </w:p>
-    <w:p>
-      <w:r>
-        <w:t>Enemy 3 Take Damage</w:t>
-      </w:r>
-      <w:r>
-        <w:t>/Defeated</w:t>
-      </w:r>
-      <w:r>
-        <w:t>:</w:t>
-      </w:r>
-    </w:p>
-    <w:p>
-      <w:pPr>
-        <w:pStyle w:val="ListParagraph"/>
-        <w:numPr>
-          <w:ilvl w:val="0"/>
-          <w:numId w:val="10"/>
-        </w:numPr>
-      </w:pPr>
-      <w:proofErr w:type="spellStart"/>
-      <w:r>
-        <w:t>FX_Orc</w:t>
-      </w:r>
-      <w:proofErr w:type="spellEnd"/>
-      <w:r>
-        <w:t xml:space="preserve">: </w:t>
-      </w:r>
-      <w:hyperlink r:id="rId27" w:history="1">
-        <w:r>
-          <w:rPr>
-            <w:rStyle w:val="Hyperlink"/>
-          </w:rPr>
-          <w:t>https://freesound.org/people/ForTheHorde68/sounds/407356/</w:t>
-        </w:r>
-      </w:hyperlink>
-    </w:p>
-    <w:p>
-      <w:r>
-        <w:t>Enemy 3 Shoot:</w:t>
-      </w:r>
-    </w:p>
-    <w:p>
-      <w:pPr>
-        <w:pStyle w:val="ListParagraph"/>
-        <w:numPr>
-          <w:ilvl w:val="0"/>
-          <w:numId w:val="7"/>
-        </w:numPr>
-      </w:pPr>
-      <w:r>
-        <w:t>Fireball Cast 1</w:t>
-      </w:r>
-      <w:r>
-        <w:t xml:space="preserve">: </w:t>
-      </w:r>
-      <w:hyperlink r:id="rId28" w:history="1">
-        <w:r>
-          <w:rPr>
-            <w:rStyle w:val="Hyperlink"/>
-          </w:rPr>
-          <w:t>https://freesound.org/people/LiamG_SFX/sounds/334234/</w:t>
-        </w:r>
-      </w:hyperlink>
-    </w:p>
-    <w:p>
-      <w:r>
-        <w:t>Boss Take Damage</w:t>
-      </w:r>
-      <w:r>
-        <w:t>/Defeated</w:t>
-      </w:r>
-      <w:r>
-        <w:t>:</w:t>
-      </w:r>
-    </w:p>
-    <w:p>
-      <w:pPr>
-        <w:pStyle w:val="ListParagraph"/>
-        <w:numPr>
-          <w:ilvl w:val="0"/>
-          <w:numId w:val="7"/>
-        </w:numPr>
-      </w:pPr>
-      <w:r>
-        <w:t xml:space="preserve">Young Bull </w:t>
-      </w:r>
-      <w:r>
-        <w:t>M</w:t>
-      </w:r>
-      <w:r>
-        <w:t>ooing</w:t>
-      </w:r>
-      <w:r>
-        <w:t xml:space="preserve">: </w:t>
-      </w:r>
-      <w:hyperlink r:id="rId29" w:history="1">
-        <w:r>
-          <w:rPr>
-            <w:rStyle w:val="Hyperlink"/>
-          </w:rPr>
-          <w:t>https://freesound.org/people/soundslikewillem/sounds/367544/</w:t>
-        </w:r>
-      </w:hyperlink>
-    </w:p>
-    <w:p>
-      <w:pPr>
-        <w:pStyle w:val="ListParagraph"/>
-        <w:numPr>
-          <w:ilvl w:val="0"/>
-          <w:numId w:val="7"/>
-        </w:numPr>
-      </w:pPr>
-      <w:r>
-        <w:t>Bull</w:t>
-      </w:r>
-      <w:r>
-        <w:t xml:space="preserve"> </w:t>
-      </w:r>
-      <w:r>
-        <w:t>Bellow</w:t>
-      </w:r>
-      <w:r>
-        <w:t xml:space="preserve">: </w:t>
-      </w:r>
-      <w:hyperlink r:id="rId30" w:history="1">
-        <w:r>
-          <w:rPr>
-            <w:rStyle w:val="Hyperlink"/>
-          </w:rPr>
-          <w:t>https://freesound.org/people/acclivity/sounds/50669/</w:t>
-        </w:r>
-      </w:hyperlink>
-    </w:p>
-    <w:p>
-      <w:r>
-        <w:t>Boss Shoot:</w:t>
-      </w:r>
-    </w:p>
-    <w:p>
-      <w:pPr>
-        <w:pStyle w:val="ListParagraph"/>
-        <w:numPr>
-          <w:ilvl w:val="0"/>
-          <w:numId w:val="6"/>
-        </w:numPr>
-      </w:pPr>
-      <w:r>
-        <w:t>Fireball</w:t>
-      </w:r>
-      <w:r>
-        <w:t xml:space="preserve">: </w:t>
-      </w:r>
-      <w:hyperlink r:id="rId31" w:history="1">
-        <w:r>
-          <w:rPr>
-            <w:rStyle w:val="Hyperlink"/>
-          </w:rPr>
-          <w:t>https://freesound.org/people/qubodup/sounds/442827/</w:t>
-        </w:r>
-      </w:hyperlink>
-    </w:p>
-    <w:p>
-      <w:pPr>
-        <w:pStyle w:val="ListParagraph"/>
-        <w:numPr>
-          <w:ilvl w:val="0"/>
-          <w:numId w:val="6"/>
-        </w:numPr>
-      </w:pPr>
-      <w:r>
-        <w:t xml:space="preserve">Exhale: </w:t>
-      </w:r>
-      <w:hyperlink r:id="rId32" w:history="1">
-        <w:r>
-          <w:rPr>
-            <w:rStyle w:val="Hyperlink"/>
-          </w:rPr>
-          <w:t>https://freesound.org/people/ryansnook/sounds/103568/</w:t>
-        </w:r>
-      </w:hyperlink>
-    </w:p>
-    <w:p>
-      <w:r>
-        <w:t>Game Open Doors</w:t>
-      </w:r>
-      <w:r>
-        <w:t xml:space="preserve"> &amp; Press Switch</w:t>
-      </w:r>
-      <w:r>
-        <w:t>:</w:t>
-      </w:r>
-    </w:p>
-    <w:p>
-      <w:pPr>
-        <w:pStyle w:val="ListParagraph"/>
-        <w:numPr>
-          <w:ilvl w:val="0"/>
-          <w:numId w:val="5"/>
-        </w:numPr>
-      </w:pPr>
-      <w:r>
-        <w:t>Cell Door 2</w:t>
-      </w:r>
-      <w:r>
-        <w:t xml:space="preserve">: </w:t>
-      </w:r>
-      <w:hyperlink r:id="rId33" w:history="1">
-        <w:r>
-          <w:rPr>
-            <w:rStyle w:val="Hyperlink"/>
-          </w:rPr>
-          <w:t>https://freesound.org/people/GoodListener/sounds/322451/</w:t>
-        </w:r>
-      </w:hyperlink>
-    </w:p>
-    <w:p>
-      <w:pPr>
-        <w:pStyle w:val="ListParagraph"/>
-        <w:numPr>
-          <w:ilvl w:val="0"/>
-          <w:numId w:val="4"/>
-        </w:numPr>
-      </w:pPr>
-      <w:r>
-        <w:t xml:space="preserve">Chair Scrape: </w:t>
-      </w:r>
-      <w:hyperlink r:id="rId34" w:history="1">
-        <w:r>
-          <w:rPr>
-            <w:rStyle w:val="Hyperlink"/>
-          </w:rPr>
-          <w:t>https://freesound.org/people/FlashTrauma/sounds/398276/</w:t>
-        </w:r>
-      </w:hyperlink>
-    </w:p>
-    <w:p>
-      <w:r>
-        <w:t>Game Spawn Key:</w:t>
-      </w:r>
-    </w:p>
-    <w:p>
-      <w:pPr>
-        <w:pStyle w:val="ListParagraph"/>
-        <w:numPr>
-          <w:ilvl w:val="0"/>
-          <w:numId w:val="3"/>
         </w:numPr>
         <w:rPr>
           <w:rStyle w:val="Hyperlink"/>
@@ -823,13 +400,497 @@
           <w:u w:val="none"/>
         </w:rPr>
       </w:pPr>
+      <w:proofErr w:type="spellStart"/>
+      <w:r>
+        <w:t>Object_Coins</w:t>
+      </w:r>
+      <w:proofErr w:type="spellEnd"/>
+      <w:r>
+        <w:t xml:space="preserve">: </w:t>
+      </w:r>
+      <w:hyperlink r:id="rId20" w:history="1">
+        <w:r>
+          <w:rPr>
+            <w:rStyle w:val="Hyperlink"/>
+          </w:rPr>
+          <w:t>https://freesound.org/people/Nox_Sound/sounds/473578/</w:t>
+        </w:r>
+      </w:hyperlink>
+    </w:p>
+    <w:p>
+      <w:r>
+        <w:t>Player Walk &amp; Enter Door:</w:t>
+      </w:r>
+    </w:p>
+    <w:p>
+      <w:pPr>
+        <w:pStyle w:val="ListParagraph"/>
+        <w:numPr>
+          <w:ilvl w:val="0"/>
+          <w:numId w:val="2"/>
+        </w:numPr>
+      </w:pPr>
+      <w:r>
+        <w:t>Footsteps on Stone</w:t>
+      </w:r>
+      <w:r>
+        <w:t xml:space="preserve">: </w:t>
+      </w:r>
+      <w:hyperlink r:id="rId21" w:history="1">
+        <w:r>
+          <w:rPr>
+            <w:rStyle w:val="Hyperlink"/>
+          </w:rPr>
+          <w:t>https://freesound.org/people/Fission9/sounds/521590/</w:t>
+        </w:r>
+      </w:hyperlink>
+    </w:p>
+    <w:p>
+      <w:r>
+        <w:t>Player Break Jar:</w:t>
+      </w:r>
+    </w:p>
+    <w:p>
+      <w:pPr>
+        <w:pStyle w:val="ListParagraph"/>
+        <w:numPr>
+          <w:ilvl w:val="0"/>
+          <w:numId w:val="2"/>
+        </w:numPr>
+      </w:pPr>
+      <w:r>
+        <w:t>BreakingVase01</w:t>
+      </w:r>
+      <w:r>
+        <w:t xml:space="preserve">: </w:t>
+      </w:r>
+      <w:hyperlink r:id="rId22" w:history="1">
+        <w:r>
+          <w:rPr>
+            <w:rStyle w:val="Hyperlink"/>
+          </w:rPr>
+          <w:t>https://freesound.org/people/kingsrow/sounds/194685/</w:t>
+        </w:r>
+      </w:hyperlink>
+    </w:p>
+    <w:p>
+      <w:pPr>
+        <w:pStyle w:val="ListParagraph"/>
+        <w:numPr>
+          <w:ilvl w:val="0"/>
+          <w:numId w:val="2"/>
+        </w:numPr>
+      </w:pPr>
+      <w:r>
+        <w:t>BreakingVase0</w:t>
+      </w:r>
+      <w:r>
+        <w:t xml:space="preserve">2: </w:t>
+      </w:r>
+      <w:hyperlink r:id="rId23" w:history="1">
+        <w:r>
+          <w:rPr>
+            <w:rStyle w:val="Hyperlink"/>
+          </w:rPr>
+          <w:t>https://freesound.org/people/kingsrow/sounds/194684/</w:t>
+        </w:r>
+      </w:hyperlink>
+    </w:p>
+    <w:p>
+      <w:pPr>
+        <w:pStyle w:val="ListParagraph"/>
+        <w:numPr>
+          <w:ilvl w:val="0"/>
+          <w:numId w:val="2"/>
+        </w:numPr>
+      </w:pPr>
+      <w:r>
+        <w:lastRenderedPageBreak/>
+        <w:t>BreakingVase0</w:t>
+      </w:r>
+      <w:r>
+        <w:t xml:space="preserve">3: </w:t>
+      </w:r>
+      <w:hyperlink r:id="rId24" w:history="1">
+        <w:r>
+          <w:rPr>
+            <w:rStyle w:val="Hyperlink"/>
+          </w:rPr>
+          <w:t>https://freesound.org/people/kingsrow/sounds/194683/</w:t>
+        </w:r>
+      </w:hyperlink>
+    </w:p>
+    <w:p>
+      <w:r>
+        <w:t>Enemy 1 Take Damage</w:t>
+      </w:r>
+      <w:r>
+        <w:t>/Defeated</w:t>
+      </w:r>
+      <w:r>
+        <w:t>:</w:t>
+      </w:r>
+    </w:p>
+    <w:p>
+      <w:pPr>
+        <w:pStyle w:val="ListParagraph"/>
+        <w:numPr>
+          <w:ilvl w:val="0"/>
+          <w:numId w:val="8"/>
+        </w:numPr>
+      </w:pPr>
+      <w:r>
+        <w:t xml:space="preserve">Neigh1: </w:t>
+      </w:r>
+      <w:hyperlink r:id="rId25" w:history="1">
+        <w:r>
+          <w:rPr>
+            <w:rStyle w:val="Hyperlink"/>
+          </w:rPr>
+          <w:t>https://freesound.org/people/acclivity/sounds/19494/</w:t>
+        </w:r>
+      </w:hyperlink>
+    </w:p>
+    <w:p>
+      <w:pPr>
+        <w:pStyle w:val="ListParagraph"/>
+        <w:numPr>
+          <w:ilvl w:val="0"/>
+          <w:numId w:val="8"/>
+        </w:numPr>
+      </w:pPr>
+      <w:r>
+        <w:t xml:space="preserve">Neigh2: </w:t>
+      </w:r>
+      <w:hyperlink r:id="rId26" w:history="1">
+        <w:r>
+          <w:rPr>
+            <w:rStyle w:val="Hyperlink"/>
+          </w:rPr>
+          <w:t>https://freesound.org/people/acclivity/sounds/19812/</w:t>
+        </w:r>
+      </w:hyperlink>
+    </w:p>
+    <w:p>
+      <w:pPr>
+        <w:pStyle w:val="ListParagraph"/>
+        <w:numPr>
+          <w:ilvl w:val="0"/>
+          <w:numId w:val="8"/>
+        </w:numPr>
+      </w:pPr>
+      <w:r>
+        <w:t xml:space="preserve">Neigh3: </w:t>
+      </w:r>
+      <w:hyperlink r:id="rId27" w:history="1">
+        <w:r>
+          <w:rPr>
+            <w:rStyle w:val="Hyperlink"/>
+          </w:rPr>
+          <w:t>https://freesound.org/people/acclivity/sounds/19813/</w:t>
+        </w:r>
+      </w:hyperlink>
+    </w:p>
+    <w:p>
+      <w:r>
+        <w:t>Enemy 2 Take Damage</w:t>
+      </w:r>
+      <w:r>
+        <w:t>/Defeated</w:t>
+      </w:r>
+      <w:r>
+        <w:t>:</w:t>
+      </w:r>
+    </w:p>
+    <w:p>
+      <w:pPr>
+        <w:pStyle w:val="ListParagraph"/>
+        <w:numPr>
+          <w:ilvl w:val="0"/>
+          <w:numId w:val="9"/>
+        </w:numPr>
+      </w:pPr>
+      <w:r>
+        <w:t xml:space="preserve">Bellowing deer - Animal </w:t>
+      </w:r>
+      <w:r>
+        <w:t>-</w:t>
+      </w:r>
+      <w:r>
+        <w:t xml:space="preserve"> Nature</w:t>
+      </w:r>
+      <w:r>
+        <w:t xml:space="preserve">: </w:t>
+      </w:r>
+      <w:hyperlink r:id="rId28" w:history="1">
+        <w:r>
+          <w:rPr>
+            <w:rStyle w:val="Hyperlink"/>
+          </w:rPr>
+          <w:t>https://freesound.org/people/IchBinChrist/sounds/407631/</w:t>
+        </w:r>
+      </w:hyperlink>
+    </w:p>
+    <w:p>
+      <w:r>
+        <w:t>Enemy 3 Take Damage</w:t>
+      </w:r>
+      <w:r>
+        <w:t>/Defeated</w:t>
+      </w:r>
+      <w:r>
+        <w:t>:</w:t>
+      </w:r>
+    </w:p>
+    <w:p>
+      <w:pPr>
+        <w:pStyle w:val="ListParagraph"/>
+        <w:numPr>
+          <w:ilvl w:val="0"/>
+          <w:numId w:val="10"/>
+        </w:numPr>
+      </w:pPr>
+      <w:proofErr w:type="spellStart"/>
+      <w:r>
+        <w:t>FX_Orc</w:t>
+      </w:r>
+      <w:proofErr w:type="spellEnd"/>
+      <w:r>
+        <w:t xml:space="preserve">: </w:t>
+      </w:r>
+      <w:hyperlink r:id="rId29" w:history="1">
+        <w:r>
+          <w:rPr>
+            <w:rStyle w:val="Hyperlink"/>
+          </w:rPr>
+          <w:t>https://freesound.org/people/ForTheHorde68/sounds/407356/</w:t>
+        </w:r>
+      </w:hyperlink>
+    </w:p>
+    <w:p>
+      <w:r>
+        <w:t>Enemy 3 Shoot:</w:t>
+      </w:r>
+    </w:p>
+    <w:p>
+      <w:pPr>
+        <w:pStyle w:val="ListParagraph"/>
+        <w:numPr>
+          <w:ilvl w:val="0"/>
+          <w:numId w:val="7"/>
+        </w:numPr>
+      </w:pPr>
+      <w:r>
+        <w:t>Fireball Cast 1</w:t>
+      </w:r>
+      <w:r>
+        <w:t xml:space="preserve">: </w:t>
+      </w:r>
+      <w:hyperlink r:id="rId30" w:history="1">
+        <w:r>
+          <w:rPr>
+            <w:rStyle w:val="Hyperlink"/>
+          </w:rPr>
+          <w:t>https://freesound.org/people/LiamG_SFX/sounds/334234/</w:t>
+        </w:r>
+      </w:hyperlink>
+    </w:p>
+    <w:p>
+      <w:r>
+        <w:t>Boss Take Damage</w:t>
+      </w:r>
+      <w:r>
+        <w:t>/Defeated</w:t>
+      </w:r>
+      <w:r>
+        <w:t>:</w:t>
+      </w:r>
+    </w:p>
+    <w:p>
+      <w:pPr>
+        <w:pStyle w:val="ListParagraph"/>
+        <w:numPr>
+          <w:ilvl w:val="0"/>
+          <w:numId w:val="7"/>
+        </w:numPr>
+      </w:pPr>
+      <w:r>
+        <w:t xml:space="preserve">Young Bull </w:t>
+      </w:r>
+      <w:r>
+        <w:t>M</w:t>
+      </w:r>
+      <w:r>
+        <w:t>ooing</w:t>
+      </w:r>
+      <w:r>
+        <w:t xml:space="preserve">: </w:t>
+      </w:r>
+      <w:hyperlink r:id="rId31" w:history="1">
+        <w:r>
+          <w:rPr>
+            <w:rStyle w:val="Hyperlink"/>
+          </w:rPr>
+          <w:t>https://freesound.org/people/soundslikewillem/sounds/367544/</w:t>
+        </w:r>
+      </w:hyperlink>
+    </w:p>
+    <w:p>
+      <w:pPr>
+        <w:pStyle w:val="ListParagraph"/>
+        <w:numPr>
+          <w:ilvl w:val="0"/>
+          <w:numId w:val="7"/>
+        </w:numPr>
+      </w:pPr>
+      <w:r>
+        <w:t>Bull</w:t>
+      </w:r>
+      <w:r>
+        <w:t xml:space="preserve"> </w:t>
+      </w:r>
+      <w:r>
+        <w:t>Bellow</w:t>
+      </w:r>
+      <w:r>
+        <w:t xml:space="preserve">: </w:t>
+      </w:r>
+      <w:hyperlink r:id="rId32" w:history="1">
+        <w:r>
+          <w:rPr>
+            <w:rStyle w:val="Hyperlink"/>
+          </w:rPr>
+          <w:t>https://freesound.org/people/acclivity/sounds/50669/</w:t>
+        </w:r>
+      </w:hyperlink>
+    </w:p>
+    <w:p>
+      <w:r>
+        <w:t>Boss Shoot:</w:t>
+      </w:r>
+    </w:p>
+    <w:p>
+      <w:pPr>
+        <w:pStyle w:val="ListParagraph"/>
+        <w:numPr>
+          <w:ilvl w:val="0"/>
+          <w:numId w:val="6"/>
+        </w:numPr>
+      </w:pPr>
+      <w:r>
+        <w:t>Fireball</w:t>
+      </w:r>
+      <w:r>
+        <w:t xml:space="preserve">: </w:t>
+      </w:r>
+      <w:hyperlink r:id="rId33" w:history="1">
+        <w:r>
+          <w:rPr>
+            <w:rStyle w:val="Hyperlink"/>
+          </w:rPr>
+          <w:t>https://freesound.org/people/qubodup/sounds/442827/</w:t>
+        </w:r>
+      </w:hyperlink>
+    </w:p>
+    <w:p>
+      <w:pPr>
+        <w:pStyle w:val="ListParagraph"/>
+        <w:numPr>
+          <w:ilvl w:val="0"/>
+          <w:numId w:val="6"/>
+        </w:numPr>
+      </w:pPr>
+      <w:r>
+        <w:t xml:space="preserve">Exhale: </w:t>
+      </w:r>
+      <w:hyperlink r:id="rId34" w:history="1">
+        <w:r>
+          <w:rPr>
+            <w:rStyle w:val="Hyperlink"/>
+          </w:rPr>
+          <w:t>https://freesound.org/people/ryansnook/sounds/103568/</w:t>
+        </w:r>
+      </w:hyperlink>
+    </w:p>
+    <w:p>
+      <w:r>
+        <w:t>Game Open Doors</w:t>
+      </w:r>
+      <w:r>
+        <w:t xml:space="preserve"> &amp; Press Switch</w:t>
+      </w:r>
+      <w:r>
+        <w:t>:</w:t>
+      </w:r>
+    </w:p>
+    <w:p>
+      <w:pPr>
+        <w:pStyle w:val="ListParagraph"/>
+        <w:numPr>
+          <w:ilvl w:val="0"/>
+          <w:numId w:val="5"/>
+        </w:numPr>
+      </w:pPr>
+      <w:r>
+        <w:t>Cell Door 2</w:t>
+      </w:r>
+      <w:r>
+        <w:t xml:space="preserve">: </w:t>
+      </w:r>
+      <w:hyperlink r:id="rId35" w:history="1">
+        <w:r>
+          <w:rPr>
+            <w:rStyle w:val="Hyperlink"/>
+          </w:rPr>
+          <w:t>https://freesound.org/people/GoodListener/sounds/322451/</w:t>
+        </w:r>
+      </w:hyperlink>
+    </w:p>
+    <w:p>
+      <w:pPr>
+        <w:pStyle w:val="ListParagraph"/>
+        <w:numPr>
+          <w:ilvl w:val="0"/>
+          <w:numId w:val="4"/>
+        </w:numPr>
+      </w:pPr>
+      <w:r>
+        <w:t xml:space="preserve">Chair Scrape: </w:t>
+      </w:r>
+      <w:hyperlink r:id="rId36" w:history="1">
+        <w:r>
+          <w:rPr>
+            <w:rStyle w:val="Hyperlink"/>
+          </w:rPr>
+          <w:t>https://freesound.org/people/FlashTrauma/sounds/398276/</w:t>
+        </w:r>
+      </w:hyperlink>
+    </w:p>
+    <w:p>
+      <w:r>
+        <w:t>Game Spawn Key:</w:t>
+      </w:r>
+    </w:p>
+    <w:p>
+      <w:pPr>
+        <w:pStyle w:val="ListParagraph"/>
+        <w:numPr>
+          <w:ilvl w:val="0"/>
+          <w:numId w:val="3"/>
+        </w:numPr>
+        <w:rPr>
+          <w:rStyle w:val="Hyperlink"/>
+          <w:color w:val="auto"/>
+          <w:u w:val="none"/>
+        </w:rPr>
+      </w:pPr>
       <w:r>
         <w:t>Foley_Keys_Drop_Tile_Mono_NTG4P</w:t>
       </w:r>
       <w:r>
         <w:t xml:space="preserve">: </w:t>
       </w:r>
-      <w:hyperlink r:id="rId35" w:history="1">
+      <w:hyperlink r:id="rId37" w:history="1">
         <w:r>
           <w:rPr>
             <w:rStyle w:val="Hyperlink"/>
@@ -850,23 +911,256 @@
           <w:ilvl w:val="0"/>
           <w:numId w:val="3"/>
         </w:numPr>
+      </w:pPr>
+      <w:r>
+        <w:t xml:space="preserve">Jingle_Achievement_00: </w:t>
+      </w:r>
+      <w:hyperlink r:id="rId38" w:history="1">
+        <w:r>
+          <w:rPr>
+            <w:rStyle w:val="Hyperlink"/>
+          </w:rPr>
+          <w:t>https://freesound.org/people/LittleRobotSoundFactory/sounds/270404/</w:t>
+        </w:r>
+      </w:hyperlink>
+    </w:p>
+    <w:p>
+      <w:r>
+        <w:t>Game Defeat:</w:t>
+      </w:r>
+    </w:p>
+    <w:p>
+      <w:pPr>
+        <w:pStyle w:val="ListParagraph"/>
+        <w:numPr>
+          <w:ilvl w:val="0"/>
+          <w:numId w:val="3"/>
+        </w:numPr>
+      </w:pPr>
+      <w:r>
+        <w:t>Spell_02:</w:t>
+      </w:r>
+      <w:r>
+        <w:t xml:space="preserve"> </w:t>
+      </w:r>
+      <w:hyperlink r:id="rId39" w:history="1">
+        <w:r>
+          <w:rPr>
+            <w:rStyle w:val="Hyperlink"/>
+          </w:rPr>
+          <w:t>https://freesound.org/people/LittleRobotSoundFactory/sounds/270397/</w:t>
+        </w:r>
+      </w:hyperlink>
+    </w:p>
+    <w:p>
+      <w:pPr>
+        <w:pStyle w:val="ListParagraph"/>
+        <w:numPr>
+          <w:ilvl w:val="0"/>
+          <w:numId w:val="3"/>
+        </w:numPr>
+      </w:pPr>
+      <w:r>
+        <w:t>Spell_03:</w:t>
+      </w:r>
+      <w:r>
+        <w:t xml:space="preserve"> </w:t>
+      </w:r>
+      <w:hyperlink r:id="rId40" w:history="1">
+        <w:r>
+          <w:rPr>
+            <w:rStyle w:val="Hyperlink"/>
+          </w:rPr>
+          <w:t>https://freesound.org/people/LittleRobotSoundFactory/sounds/270394/</w:t>
+        </w:r>
+      </w:hyperlink>
+    </w:p>
+    <w:p>
+      <w:pPr>
+        <w:pStyle w:val="ListParagraph"/>
+        <w:numPr>
+          <w:ilvl w:val="0"/>
+          <w:numId w:val="3"/>
+        </w:numPr>
+      </w:pPr>
+      <w:r>
+        <w:t>Spell_04:</w:t>
+      </w:r>
+      <w:r>
+        <w:t xml:space="preserve"> </w:t>
+      </w:r>
+      <w:hyperlink r:id="rId41" w:history="1">
+        <w:r>
+          <w:rPr>
+            <w:rStyle w:val="Hyperlink"/>
+          </w:rPr>
+          <w:t>https://freesound.org/people/LittleRobotSoundFactory/sounds/270395/</w:t>
+        </w:r>
+      </w:hyperlink>
+    </w:p>
+    <w:p>
+      <w:r>
+        <w:lastRenderedPageBreak/>
+        <w:t>Title Music:</w:t>
+      </w:r>
+    </w:p>
+    <w:p>
+      <w:pPr>
+        <w:pStyle w:val="ListParagraph"/>
+        <w:numPr>
+          <w:ilvl w:val="0"/>
+          <w:numId w:val="11"/>
+        </w:numPr>
+      </w:pPr>
+      <w:r>
+        <w:t>Small Adventurers (music loop)</w:t>
+      </w:r>
+      <w:r>
+        <w:t xml:space="preserve">: </w:t>
+      </w:r>
+      <w:hyperlink r:id="rId42" w:history="1">
+        <w:r>
+          <w:rPr>
+            <w:rStyle w:val="Hyperlink"/>
+          </w:rPr>
+          <w:t>https://freesound.org/people/ShadyDave/sounds/471510/</w:t>
+        </w:r>
+      </w:hyperlink>
+    </w:p>
+    <w:p>
+      <w:r>
+        <w:t>Dungeon Music:</w:t>
+      </w:r>
+    </w:p>
+    <w:p>
+      <w:pPr>
+        <w:pStyle w:val="ListParagraph"/>
+        <w:numPr>
+          <w:ilvl w:val="0"/>
+          <w:numId w:val="11"/>
+        </w:numPr>
+      </w:pPr>
+      <w:r>
+        <w:t>Underground Ambient</w:t>
+      </w:r>
+      <w:r>
+        <w:t xml:space="preserve">: </w:t>
+      </w:r>
+      <w:hyperlink r:id="rId43" w:history="1">
+        <w:r>
+          <w:rPr>
+            <w:rStyle w:val="Hyperlink"/>
+          </w:rPr>
+          <w:t>https://freesound.org/people/theojt/sounds/510800/</w:t>
+        </w:r>
+      </w:hyperlink>
+    </w:p>
+    <w:p>
+      <w:r>
+        <w:t>Menu Music:</w:t>
+      </w:r>
+    </w:p>
+    <w:p>
+      <w:pPr>
+        <w:pStyle w:val="ListParagraph"/>
+        <w:numPr>
+          <w:ilvl w:val="0"/>
+          <w:numId w:val="3"/>
+        </w:numPr>
+      </w:pPr>
+      <w:r>
+        <w:t xml:space="preserve">Elementary Wave </w:t>
+      </w:r>
+      <w:r>
+        <w:t xml:space="preserve">8: </w:t>
+      </w:r>
+      <w:hyperlink r:id="rId44" w:history="1">
+        <w:r>
+          <w:rPr>
+            <w:rStyle w:val="Hyperlink"/>
+          </w:rPr>
+          <w:t>https://freesound.org/people/Erokia/sounds/523222/</w:t>
+        </w:r>
+      </w:hyperlink>
+    </w:p>
+    <w:p>
+      <w:pPr>
+        <w:pStyle w:val="ListParagraph"/>
+        <w:numPr>
+          <w:ilvl w:val="0"/>
+          <w:numId w:val="3"/>
+        </w:numPr>
+      </w:pPr>
+      <w:r>
+        <w:t xml:space="preserve">Elementary Wave </w:t>
+      </w:r>
+      <w:r>
+        <w:t xml:space="preserve">9: </w:t>
+      </w:r>
+      <w:hyperlink r:id="rId45" w:history="1">
+        <w:r>
+          <w:rPr>
+            <w:rStyle w:val="Hyperlink"/>
+          </w:rPr>
+          <w:t>https://freesound.org/people/Erokia/sounds/521302/</w:t>
+        </w:r>
+      </w:hyperlink>
+    </w:p>
+    <w:p>
+      <w:pPr>
+        <w:pStyle w:val="ListParagraph"/>
+        <w:numPr>
+          <w:ilvl w:val="0"/>
+          <w:numId w:val="3"/>
+        </w:numPr>
         <w:rPr>
-          <w:highlight w:val="red"/>
+          <w:rStyle w:val="Hyperlink"/>
+          <w:color w:val="auto"/>
+          <w:u w:val="none"/>
         </w:rPr>
       </w:pPr>
       <w:r>
+        <w:t>Elementary Wave 11</w:t>
+      </w:r>
+      <w:r>
+        <w:t xml:space="preserve">: </w:t>
+      </w:r>
+      <w:hyperlink r:id="rId46" w:history="1">
+        <w:r>
+          <w:rPr>
+            <w:rStyle w:val="Hyperlink"/>
+          </w:rPr>
+          <w:t>https://freesound.org/people/Erokia/sounds/183881/</w:t>
+        </w:r>
+      </w:hyperlink>
+    </w:p>
+    <w:p>
+      <w:r>
+        <w:t>Boss Music:</w:t>
+      </w:r>
+    </w:p>
+    <w:p>
+      <w:pPr>
+        <w:pStyle w:val="ListParagraph"/>
+        <w:numPr>
+          <w:ilvl w:val="0"/>
+          <w:numId w:val="3"/>
+        </w:numPr>
         <w:rPr>
-          <w:highlight w:val="red"/>
+          <w:rStyle w:val="Hyperlink"/>
+          <w:color w:val="auto"/>
+          <w:u w:val="none"/>
         </w:rPr>
-        <w:t xml:space="preserve">Success Fanfare Trumpets: </w:t>
-      </w:r>
-      <w:hyperlink r:id="rId36" w:history="1">
-        <w:r>
-          <w:rPr>
-            <w:rStyle w:val="Hyperlink"/>
-            <w:highlight w:val="red"/>
-          </w:rPr>
-          <w:t>https://freesound.org/people/FunWithSound/sounds/456966/</w:t>
+      </w:pPr>
+      <w:r>
+        <w:t xml:space="preserve">Epic Orchestra Music: </w:t>
+      </w:r>
+      <w:hyperlink r:id="rId47" w:history="1">
+        <w:r>
+          <w:rPr>
+            <w:rStyle w:val="Hyperlink"/>
+          </w:rPr>
+          <w:t>https://freesound.org/people/Migfus20/sounds/560449/</w:t>
         </w:r>
       </w:hyperlink>
     </w:p>
@@ -877,664 +1171,19 @@
           <w:ilvl w:val="0"/>
           <w:numId w:val="3"/>
         </w:numPr>
-        <w:rPr>
-          <w:highlight w:val="red"/>
-        </w:rPr>
-      </w:pPr>
-      <w:r>
-        <w:rPr>
-          <w:highlight w:val="red"/>
-        </w:rPr>
-        <w:t xml:space="preserve">Level Win: </w:t>
-      </w:r>
-      <w:hyperlink r:id="rId37" w:history="1">
-        <w:r>
-          <w:rPr>
-            <w:rStyle w:val="Hyperlink"/>
-            <w:highlight w:val="red"/>
-          </w:rPr>
-          <w:t>https://freesound.org/people/Tuudurt/sounds/258142/</w:t>
-        </w:r>
-      </w:hyperlink>
-    </w:p>
-    <w:p>
-      <w:pPr>
-        <w:pStyle w:val="ListParagraph"/>
-        <w:numPr>
-          <w:ilvl w:val="0"/>
-          <w:numId w:val="3"/>
-        </w:numPr>
-        <w:rPr>
-          <w:highlight w:val="red"/>
-        </w:rPr>
-      </w:pPr>
-      <w:r>
-        <w:rPr>
-          <w:highlight w:val="red"/>
-        </w:rPr>
-        <w:t xml:space="preserve">Level Up 01: </w:t>
-      </w:r>
-      <w:hyperlink r:id="rId38" w:history="1">
-        <w:r>
-          <w:rPr>
-            <w:rStyle w:val="Hyperlink"/>
-            <w:highlight w:val="red"/>
-          </w:rPr>
-          <w:t>https://freesound.org/people/rhodesmas/sounds/320655/</w:t>
-        </w:r>
-      </w:hyperlink>
-    </w:p>
-    <w:p>
-      <w:pPr>
-        <w:pStyle w:val="ListParagraph"/>
-        <w:numPr>
-          <w:ilvl w:val="0"/>
-          <w:numId w:val="3"/>
-        </w:numPr>
-        <w:rPr>
-          <w:highlight w:val="red"/>
-        </w:rPr>
-      </w:pPr>
-      <w:r>
-        <w:rPr>
-          <w:highlight w:val="red"/>
-        </w:rPr>
-        <w:t xml:space="preserve">Level Up 03: </w:t>
-      </w:r>
-      <w:hyperlink r:id="rId39" w:history="1">
-        <w:r>
-          <w:rPr>
-            <w:rStyle w:val="Hyperlink"/>
-            <w:highlight w:val="red"/>
-          </w:rPr>
-          <w:t>https://freesound.org/people/rhodesmas/sounds/320657/</w:t>
-        </w:r>
-      </w:hyperlink>
-    </w:p>
-    <w:p>
-      <w:pPr>
-        <w:pStyle w:val="ListParagraph"/>
-        <w:numPr>
-          <w:ilvl w:val="0"/>
-          <w:numId w:val="3"/>
-        </w:numPr>
-        <w:rPr>
-          <w:highlight w:val="red"/>
-        </w:rPr>
-      </w:pPr>
-      <w:r>
-        <w:rPr>
-          <w:highlight w:val="red"/>
-        </w:rPr>
-        <w:t xml:space="preserve">Success 02: </w:t>
-      </w:r>
-      <w:hyperlink r:id="rId40" w:history="1">
-        <w:r>
-          <w:rPr>
-            <w:rStyle w:val="Hyperlink"/>
-            <w:highlight w:val="red"/>
-          </w:rPr>
-          <w:t>https://freesound.org/people/rhodesmas/sounds/320652/</w:t>
-        </w:r>
-      </w:hyperlink>
-    </w:p>
-    <w:p>
-      <w:pPr>
-        <w:pStyle w:val="ListParagraph"/>
-        <w:numPr>
-          <w:ilvl w:val="0"/>
-          <w:numId w:val="3"/>
-        </w:numPr>
-        <w:rPr>
-          <w:highlight w:val="red"/>
-        </w:rPr>
-      </w:pPr>
-      <w:r>
-        <w:rPr>
-          <w:highlight w:val="red"/>
-        </w:rPr>
-        <w:t xml:space="preserve">Success 03: </w:t>
-      </w:r>
-      <w:hyperlink r:id="rId41" w:history="1">
-        <w:r>
-          <w:rPr>
-            <w:rStyle w:val="Hyperlink"/>
-            <w:highlight w:val="red"/>
-          </w:rPr>
-          <w:t>https://freesound.org/people/rhodesmas/sounds/322930/</w:t>
-        </w:r>
-      </w:hyperlink>
-    </w:p>
-    <w:p>
-      <w:pPr>
-        <w:pStyle w:val="ListParagraph"/>
-        <w:numPr>
-          <w:ilvl w:val="0"/>
-          <w:numId w:val="3"/>
-        </w:numPr>
-        <w:rPr>
-          <w:highlight w:val="red"/>
-        </w:rPr>
-      </w:pPr>
-      <w:r>
-        <w:rPr>
-          <w:highlight w:val="red"/>
-        </w:rPr>
-        <w:t xml:space="preserve">Success 04: </w:t>
-      </w:r>
-      <w:hyperlink r:id="rId42" w:history="1">
-        <w:r>
-          <w:rPr>
-            <w:rStyle w:val="Hyperlink"/>
-            <w:highlight w:val="red"/>
-          </w:rPr>
-          <w:t>https://freesound.org/people/rhodesmas/sounds/322929/</w:t>
-        </w:r>
-      </w:hyperlink>
-    </w:p>
-    <w:p>
-      <w:pPr>
-        <w:pStyle w:val="ListParagraph"/>
-        <w:numPr>
-          <w:ilvl w:val="0"/>
-          <w:numId w:val="3"/>
-        </w:numPr>
-        <w:rPr>
-          <w:highlight w:val="red"/>
-        </w:rPr>
-      </w:pPr>
-      <w:r>
-        <w:rPr>
-          <w:highlight w:val="red"/>
-        </w:rPr>
-        <w:t xml:space="preserve">Win 02: </w:t>
-      </w:r>
-      <w:hyperlink r:id="rId43" w:history="1">
-        <w:r>
-          <w:rPr>
-            <w:rStyle w:val="Hyperlink"/>
-            <w:highlight w:val="red"/>
-          </w:rPr>
-          <w:t>https://freesound.org/people/rhodesmas/sounds/320775/</w:t>
-        </w:r>
-      </w:hyperlink>
-    </w:p>
-    <w:p>
-      <w:pPr>
-        <w:pStyle w:val="ListParagraph"/>
-        <w:numPr>
-          <w:ilvl w:val="0"/>
-          <w:numId w:val="3"/>
-        </w:numPr>
-      </w:pPr>
-      <w:r>
-        <w:t xml:space="preserve">Jingle_Achievement_00: </w:t>
-      </w:r>
-      <w:hyperlink r:id="rId44" w:history="1">
-        <w:r>
-          <w:rPr>
-            <w:rStyle w:val="Hyperlink"/>
-          </w:rPr>
-          <w:t>https://freesound.org/people/LittleRobotSoundFactory/sounds/270404/</w:t>
-        </w:r>
-      </w:hyperlink>
-    </w:p>
-    <w:p>
-      <w:pPr>
-        <w:pStyle w:val="ListParagraph"/>
-        <w:numPr>
-          <w:ilvl w:val="0"/>
-          <w:numId w:val="3"/>
-        </w:numPr>
-      </w:pPr>
-    </w:p>
-    <w:p>
-      <w:r>
-        <w:t>Game Defeat:</w:t>
-      </w:r>
-    </w:p>
-    <w:p>
-      <w:pPr>
-        <w:pStyle w:val="ListParagraph"/>
-        <w:numPr>
-          <w:ilvl w:val="0"/>
-          <w:numId w:val="3"/>
-        </w:numPr>
-        <w:rPr>
-          <w:highlight w:val="red"/>
-        </w:rPr>
-      </w:pPr>
-      <w:r>
-        <w:rPr>
-          <w:highlight w:val="red"/>
-        </w:rPr>
-        <w:t xml:space="preserve">Failure 01: </w:t>
-      </w:r>
-      <w:hyperlink r:id="rId45" w:history="1">
-        <w:r>
-          <w:rPr>
-            <w:rStyle w:val="Hyperlink"/>
-            <w:highlight w:val="red"/>
-          </w:rPr>
-          <w:t>https://freesound.org/people/rhodesmas/sounds/342756/</w:t>
-        </w:r>
-      </w:hyperlink>
-    </w:p>
-    <w:p>
-      <w:pPr>
-        <w:pStyle w:val="ListParagraph"/>
-        <w:numPr>
-          <w:ilvl w:val="0"/>
-          <w:numId w:val="3"/>
-        </w:numPr>
-        <w:rPr>
-          <w:highlight w:val="red"/>
-        </w:rPr>
-      </w:pPr>
-      <w:r>
-        <w:rPr>
-          <w:highlight w:val="red"/>
-        </w:rPr>
-        <w:lastRenderedPageBreak/>
-        <w:t xml:space="preserve">Incorrect 01: </w:t>
-      </w:r>
-      <w:hyperlink r:id="rId46" w:history="1">
-        <w:r>
-          <w:rPr>
-            <w:rStyle w:val="Hyperlink"/>
-            <w:highlight w:val="red"/>
-          </w:rPr>
-          <w:t>https://freesound.org/people/rhodesmas/sounds/322931/</w:t>
-        </w:r>
-      </w:hyperlink>
-    </w:p>
-    <w:p>
-      <w:pPr>
-        <w:pStyle w:val="ListParagraph"/>
-        <w:numPr>
-          <w:ilvl w:val="0"/>
-          <w:numId w:val="3"/>
-        </w:numPr>
-        <w:rPr>
-          <w:highlight w:val="red"/>
-        </w:rPr>
-      </w:pPr>
-      <w:r>
-        <w:rPr>
-          <w:highlight w:val="red"/>
-        </w:rPr>
-        <w:t xml:space="preserve">Disconnected 02: </w:t>
-      </w:r>
-      <w:hyperlink r:id="rId47" w:history="1">
-        <w:r>
-          <w:rPr>
-            <w:rStyle w:val="Hyperlink"/>
-            <w:highlight w:val="red"/>
-          </w:rPr>
-          <w:t>https://freesound.org/people/rhodesmas/sounds/322894/</w:t>
-        </w:r>
-      </w:hyperlink>
-    </w:p>
-    <w:p>
-      <w:pPr>
-        <w:pStyle w:val="ListParagraph"/>
-        <w:numPr>
-          <w:ilvl w:val="0"/>
-          <w:numId w:val="3"/>
-        </w:numPr>
-      </w:pPr>
-      <w:r>
-        <w:t>Spell_02:</w:t>
-      </w:r>
-      <w:r>
-        <w:t xml:space="preserve"> </w:t>
+      </w:pPr>
+      <w:r>
+        <w:t>Epic Trailer Background Music</w:t>
+      </w:r>
+      <w:r>
+        <w:t xml:space="preserve">: </w:t>
       </w:r>
       <w:hyperlink r:id="rId48" w:history="1">
         <w:r>
           <w:rPr>
             <w:rStyle w:val="Hyperlink"/>
           </w:rPr>
-          <w:t>https://freesound.org/people/LittleRobotSoundFactory/sounds/270397/</w:t>
-        </w:r>
-      </w:hyperlink>
-    </w:p>
-    <w:p>
-      <w:pPr>
-        <w:pStyle w:val="ListParagraph"/>
-        <w:numPr>
-          <w:ilvl w:val="0"/>
-          <w:numId w:val="3"/>
-        </w:numPr>
-      </w:pPr>
-      <w:r>
-        <w:t>Spell_03:</w:t>
-      </w:r>
-      <w:r>
-        <w:t xml:space="preserve"> </w:t>
-      </w:r>
-      <w:hyperlink r:id="rId49" w:history="1">
-        <w:r>
-          <w:rPr>
-            <w:rStyle w:val="Hyperlink"/>
-          </w:rPr>
-          <w:t>https://freesound.org/people/LittleRobotSoundFactory/sounds/270394/</w:t>
-        </w:r>
-      </w:hyperlink>
-    </w:p>
-    <w:p>
-      <w:pPr>
-        <w:pStyle w:val="ListParagraph"/>
-        <w:numPr>
-          <w:ilvl w:val="0"/>
-          <w:numId w:val="3"/>
-        </w:numPr>
-      </w:pPr>
-      <w:r>
-        <w:t>Spell_04:</w:t>
-      </w:r>
-      <w:r>
-        <w:t xml:space="preserve"> </w:t>
-      </w:r>
-      <w:hyperlink r:id="rId50" w:history="1">
-        <w:r>
-          <w:rPr>
-            <w:rStyle w:val="Hyperlink"/>
-          </w:rPr>
-          <w:t>https://freesound.org/people/LittleRobotSoundFactory/sounds/270395/</w:t>
-        </w:r>
-      </w:hyperlink>
-    </w:p>
-    <w:p>
-      <w:r>
-        <w:t>Music:</w:t>
-      </w:r>
-    </w:p>
-    <w:p>
-      <w:pPr>
-        <w:pStyle w:val="ListParagraph"/>
-        <w:numPr>
-          <w:ilvl w:val="0"/>
-          <w:numId w:val="3"/>
-        </w:numPr>
-        <w:rPr>
-          <w:highlight w:val="red"/>
-        </w:rPr>
-      </w:pPr>
-      <w:r>
-        <w:rPr>
-          <w:highlight w:val="red"/>
-        </w:rPr>
-        <w:t xml:space="preserve">Disconnected 01: </w:t>
-      </w:r>
-      <w:hyperlink r:id="rId51" w:history="1">
-        <w:r>
-          <w:rPr>
-            <w:rStyle w:val="Hyperlink"/>
-            <w:highlight w:val="red"/>
-          </w:rPr>
-          <w:t>https://freesound.org/people/rhodesmas/sounds/322895/</w:t>
-        </w:r>
-      </w:hyperlink>
-    </w:p>
-    <w:p>
-      <w:pPr>
-        <w:pStyle w:val="ListParagraph"/>
-        <w:numPr>
-          <w:ilvl w:val="0"/>
-          <w:numId w:val="3"/>
-        </w:numPr>
-        <w:rPr>
-          <w:highlight w:val="red"/>
-        </w:rPr>
-      </w:pPr>
-      <w:r>
-        <w:rPr>
-          <w:highlight w:val="red"/>
-        </w:rPr>
-        <w:t xml:space="preserve">Success 02: </w:t>
-      </w:r>
-      <w:hyperlink r:id="rId52" w:history="1">
-        <w:r>
-          <w:rPr>
-            <w:rStyle w:val="Hyperlink"/>
-            <w:highlight w:val="red"/>
-          </w:rPr>
-          <w:t>https://freesound.org/people/rhodesmas/sounds/320652/</w:t>
-        </w:r>
-      </w:hyperlink>
-    </w:p>
-    <w:p>
-      <w:pPr>
-        <w:pStyle w:val="ListParagraph"/>
-        <w:numPr>
-          <w:ilvl w:val="0"/>
-          <w:numId w:val="3"/>
-        </w:numPr>
-        <w:rPr>
-          <w:highlight w:val="red"/>
-        </w:rPr>
-      </w:pPr>
-      <w:r>
-        <w:rPr>
-          <w:highlight w:val="red"/>
-        </w:rPr>
-        <w:t xml:space="preserve">Jingle_Win_00: </w:t>
-      </w:r>
-      <w:hyperlink r:id="rId53" w:history="1">
-        <w:r>
-          <w:rPr>
-            <w:rStyle w:val="Hyperlink"/>
-            <w:highlight w:val="red"/>
-          </w:rPr>
-          <w:t>https://freesound.org/people/LittleRobotSoundFactory/sounds/270402/</w:t>
-        </w:r>
-      </w:hyperlink>
-    </w:p>
-    <w:p>
-      <w:pPr>
-        <w:pStyle w:val="ListParagraph"/>
-        <w:numPr>
-          <w:ilvl w:val="0"/>
-          <w:numId w:val="3"/>
-        </w:numPr>
-        <w:rPr>
-          <w:highlight w:val="red"/>
-        </w:rPr>
-      </w:pPr>
-      <w:r>
-        <w:rPr>
-          <w:highlight w:val="red"/>
-        </w:rPr>
-        <w:t xml:space="preserve">Jingle_Lose_00: </w:t>
-      </w:r>
-      <w:hyperlink r:id="rId54" w:history="1">
-        <w:r>
-          <w:rPr>
-            <w:rStyle w:val="Hyperlink"/>
-            <w:highlight w:val="red"/>
-          </w:rPr>
-          <w:t>https://freesound.org/people/LittleRobotSoundFactory/sounds/270403/</w:t>
-        </w:r>
-      </w:hyperlink>
-    </w:p>
-    <w:p>
-      <w:pPr>
-        <w:pStyle w:val="ListParagraph"/>
-        <w:numPr>
-          <w:ilvl w:val="0"/>
-          <w:numId w:val="3"/>
-        </w:numPr>
-      </w:pPr>
-      <w:r>
-        <w:t xml:space="preserve">Epic Orchestra Music: </w:t>
-      </w:r>
-      <w:hyperlink r:id="rId55" w:history="1">
-        <w:r>
-          <w:rPr>
-            <w:rStyle w:val="Hyperlink"/>
-          </w:rPr>
-          <w:t>https://freesound.org/people/Migfus20/sounds/560449/</w:t>
-        </w:r>
-      </w:hyperlink>
-    </w:p>
-    <w:p>
-      <w:pPr>
-        <w:pStyle w:val="ListParagraph"/>
-        <w:numPr>
-          <w:ilvl w:val="0"/>
-          <w:numId w:val="3"/>
-        </w:numPr>
-      </w:pPr>
-      <w:r>
-        <w:t>Underground Ambient</w:t>
-      </w:r>
-      <w:r>
-        <w:t xml:space="preserve">: </w:t>
-      </w:r>
-      <w:hyperlink r:id="rId56" w:history="1">
-        <w:r>
-          <w:rPr>
-            <w:rStyle w:val="Hyperlink"/>
-          </w:rPr>
-          <w:t>https://freesound.org/people/theojt/sounds/510800/</w:t>
-        </w:r>
-      </w:hyperlink>
-    </w:p>
-    <w:p>
-      <w:pPr>
-        <w:pStyle w:val="ListParagraph"/>
-        <w:numPr>
-          <w:ilvl w:val="0"/>
-          <w:numId w:val="3"/>
-        </w:numPr>
-      </w:pPr>
-      <w:r>
-        <w:t>Cinematic Battle Song</w:t>
-      </w:r>
-      <w:r>
-        <w:t xml:space="preserve">: </w:t>
-      </w:r>
-      <w:hyperlink r:id="rId57" w:history="1">
-        <w:r>
-          <w:rPr>
-            <w:rStyle w:val="Hyperlink"/>
-          </w:rPr>
-          <w:t>https://freesound.org/people/theojt/sounds/510953/</w:t>
-        </w:r>
-      </w:hyperlink>
-    </w:p>
-    <w:p>
-      <w:pPr>
-        <w:pStyle w:val="ListParagraph"/>
-        <w:numPr>
-          <w:ilvl w:val="0"/>
-          <w:numId w:val="3"/>
-        </w:numPr>
-      </w:pPr>
-      <w:r>
-        <w:t>The Demon with Wings</w:t>
-      </w:r>
-      <w:r>
-        <w:t xml:space="preserve">: </w:t>
-      </w:r>
-      <w:hyperlink r:id="rId58" w:history="1">
-        <w:r>
-          <w:rPr>
-            <w:rStyle w:val="Hyperlink"/>
-          </w:rPr>
-          <w:t>https://freesound.org/people/SquashedSkinner/sounds/565025/</w:t>
-        </w:r>
-      </w:hyperlink>
-    </w:p>
-    <w:p>
-      <w:pPr>
-        <w:pStyle w:val="ListParagraph"/>
-        <w:numPr>
-          <w:ilvl w:val="0"/>
-          <w:numId w:val="3"/>
-        </w:numPr>
-      </w:pPr>
-      <w:r>
-        <w:t>Elementary Wave 11</w:t>
-      </w:r>
-      <w:r>
-        <w:t xml:space="preserve">: </w:t>
-      </w:r>
-      <w:hyperlink r:id="rId59" w:history="1">
-        <w:r>
-          <w:rPr>
-            <w:rStyle w:val="Hyperlink"/>
-          </w:rPr>
-          <w:t>https://freesound.org/people/Erokia/sounds/183881/</w:t>
-        </w:r>
-      </w:hyperlink>
-    </w:p>
-    <w:p>
-      <w:pPr>
-        <w:pStyle w:val="ListParagraph"/>
-        <w:numPr>
-          <w:ilvl w:val="0"/>
-          <w:numId w:val="3"/>
-        </w:numPr>
-      </w:pPr>
-      <w:r>
-        <w:t>Small Adventurers (music loop)</w:t>
-      </w:r>
-      <w:r>
-        <w:t xml:space="preserve">: </w:t>
-      </w:r>
-      <w:hyperlink r:id="rId60" w:history="1">
-        <w:r>
-          <w:rPr>
-            <w:rStyle w:val="Hyperlink"/>
-          </w:rPr>
-          <w:t>https://freesound.org/people/ShadyDave/sounds/471510/</w:t>
-        </w:r>
-      </w:hyperlink>
-    </w:p>
-    <w:p>
-      <w:pPr>
-        <w:pStyle w:val="ListParagraph"/>
-        <w:numPr>
-          <w:ilvl w:val="0"/>
-          <w:numId w:val="3"/>
-        </w:numPr>
-      </w:pPr>
-      <w:r>
-        <w:t>Emotional Background Music Orchestra (Adventure Type)</w:t>
-      </w:r>
-      <w:r>
-        <w:t xml:space="preserve">: </w:t>
-      </w:r>
-      <w:hyperlink r:id="rId61" w:history="1">
-        <w:r>
-          <w:rPr>
-            <w:rStyle w:val="Hyperlink"/>
-          </w:rPr>
-          <w:t>https://freesound.org/people/Migfus20/sounds/560457/</w:t>
-        </w:r>
-      </w:hyperlink>
-    </w:p>
-    <w:p>
-      <w:pPr>
-        <w:pStyle w:val="ListParagraph"/>
-        <w:numPr>
-          <w:ilvl w:val="0"/>
-          <w:numId w:val="3"/>
-        </w:numPr>
-      </w:pPr>
-      <w:r>
-        <w:t>Fantasy Background Music (Loop)</w:t>
-      </w:r>
-      <w:r>
-        <w:t xml:space="preserve">: </w:t>
-      </w:r>
-      <w:hyperlink r:id="rId62" w:history="1">
-        <w:r>
-          <w:rPr>
-            <w:rStyle w:val="Hyperlink"/>
-          </w:rPr>
-          <w:t>https://freesound.org/people/Migfus20/sounds/561394/</w:t>
+          <w:t>https://freesound.org/people/Migfus20/sounds/560454/</w:t>
         </w:r>
       </w:hyperlink>
     </w:p>
@@ -1604,7 +1253,7 @@
   <w:abstractNum w:abstractNumId="0" w15:restartNumberingAfterBreak="0">
     <w:nsid w:val="18D01F38"/>
     <w:multiLevelType w:val="hybridMultilevel"/>
-    <w:tmpl w:val="C5668542"/>
+    <w:tmpl w:val="A86A7B58"/>
     <w:lvl w:ilvl="0" w:tplc="04090001">
       <w:start w:val="1"/>
       <w:numFmt w:val="bullet"/>
@@ -1828,6 +1477,119 @@
     </w:lvl>
   </w:abstractNum>
   <w:abstractNum w:abstractNumId="2" w15:restartNumberingAfterBreak="0">
+    <w:nsid w:val="22EE4AFD"/>
+    <w:multiLevelType w:val="hybridMultilevel"/>
+    <w:tmpl w:val="BDAE331C"/>
+    <w:lvl w:ilvl="0" w:tplc="04090001">
+      <w:start w:val="1"/>
+      <w:numFmt w:val="bullet"/>
+      <w:lvlText w:val=""/>
+      <w:lvlJc w:val="left"/>
+      <w:pPr>
+        <w:ind w:left="720" w:hanging="360"/>
+      </w:pPr>
+      <w:rPr>
+        <w:rFonts w:ascii="Symbol" w:hAnsi="Symbol" w:hint="default"/>
+      </w:rPr>
+    </w:lvl>
+    <w:lvl w:ilvl="1" w:tplc="04090003" w:tentative="1">
+      <w:start w:val="1"/>
+      <w:numFmt w:val="bullet"/>
+      <w:lvlText w:val="o"/>
+      <w:lvlJc w:val="left"/>
+      <w:pPr>
+        <w:ind w:left="1440" w:hanging="360"/>
+      </w:pPr>
+      <w:rPr>
+        <w:rFonts w:ascii="Courier New" w:hAnsi="Courier New" w:cs="Courier New" w:hint="default"/>
+      </w:rPr>
+    </w:lvl>
+    <w:lvl w:ilvl="2" w:tplc="04090005" w:tentative="1">
+      <w:start w:val="1"/>
+      <w:numFmt w:val="bullet"/>
+      <w:lvlText w:val=""/>
+      <w:lvlJc w:val="left"/>
+      <w:pPr>
+        <w:ind w:left="2160" w:hanging="360"/>
+      </w:pPr>
+      <w:rPr>
+        <w:rFonts w:ascii="Wingdings" w:hAnsi="Wingdings" w:hint="default"/>
+      </w:rPr>
+    </w:lvl>
+    <w:lvl w:ilvl="3" w:tplc="04090001" w:tentative="1">
+      <w:start w:val="1"/>
+      <w:numFmt w:val="bullet"/>
+      <w:lvlText w:val=""/>
+      <w:lvlJc w:val="left"/>
+      <w:pPr>
+        <w:ind w:left="2880" w:hanging="360"/>
+      </w:pPr>
+      <w:rPr>
+        <w:rFonts w:ascii="Symbol" w:hAnsi="Symbol" w:hint="default"/>
+      </w:rPr>
+    </w:lvl>
+    <w:lvl w:ilvl="4" w:tplc="04090003" w:tentative="1">
+      <w:start w:val="1"/>
+      <w:numFmt w:val="bullet"/>
+      <w:lvlText w:val="o"/>
+      <w:lvlJc w:val="left"/>
+      <w:pPr>
+        <w:ind w:left="3600" w:hanging="360"/>
+      </w:pPr>
+      <w:rPr>
+        <w:rFonts w:ascii="Courier New" w:hAnsi="Courier New" w:cs="Courier New" w:hint="default"/>
+      </w:rPr>
+    </w:lvl>
+    <w:lvl w:ilvl="5" w:tplc="04090005" w:tentative="1">
+      <w:start w:val="1"/>
+      <w:numFmt w:val="bullet"/>
+      <w:lvlText w:val=""/>
+      <w:lvlJc w:val="left"/>
+      <w:pPr>
+        <w:ind w:left="4320" w:hanging="360"/>
+      </w:pPr>
+      <w:rPr>
+        <w:rFonts w:ascii="Wingdings" w:hAnsi="Wingdings" w:hint="default"/>
+      </w:rPr>
+    </w:lvl>
+    <w:lvl w:ilvl="6" w:tplc="04090001" w:tentative="1">
+      <w:start w:val="1"/>
+      <w:numFmt w:val="bullet"/>
+      <w:lvlText w:val=""/>
+      <w:lvlJc w:val="left"/>
+      <w:pPr>
+        <w:ind w:left="5040" w:hanging="360"/>
+      </w:pPr>
+      <w:rPr>
+        <w:rFonts w:ascii="Symbol" w:hAnsi="Symbol" w:hint="default"/>
+      </w:rPr>
+    </w:lvl>
+    <w:lvl w:ilvl="7" w:tplc="04090003" w:tentative="1">
+      <w:start w:val="1"/>
+      <w:numFmt w:val="bullet"/>
+      <w:lvlText w:val="o"/>
+      <w:lvlJc w:val="left"/>
+      <w:pPr>
+        <w:ind w:left="5760" w:hanging="360"/>
+      </w:pPr>
+      <w:rPr>
+        <w:rFonts w:ascii="Courier New" w:hAnsi="Courier New" w:cs="Courier New" w:hint="default"/>
+      </w:rPr>
+    </w:lvl>
+    <w:lvl w:ilvl="8" w:tplc="04090005" w:tentative="1">
+      <w:start w:val="1"/>
+      <w:numFmt w:val="bullet"/>
+      <w:lvlText w:val=""/>
+      <w:lvlJc w:val="left"/>
+      <w:pPr>
+        <w:ind w:left="6480" w:hanging="360"/>
+      </w:pPr>
+      <w:rPr>
+        <w:rFonts w:ascii="Wingdings" w:hAnsi="Wingdings" w:hint="default"/>
+      </w:rPr>
+    </w:lvl>
+  </w:abstractNum>
+  <w:abstractNum w:abstractNumId="3" w15:restartNumberingAfterBreak="0">
     <w:nsid w:val="266D6E13"/>
     <w:multiLevelType w:val="hybridMultilevel"/>
     <w:tmpl w:val="3EC67D1A"/>
@@ -1940,7 +1702,7 @@
       </w:rPr>
     </w:lvl>
   </w:abstractNum>
-  <w:abstractNum w:abstractNumId="3" w15:restartNumberingAfterBreak="0">
+  <w:abstractNum w:abstractNumId="4" w15:restartNumberingAfterBreak="0">
     <w:nsid w:val="39F40427"/>
     <w:multiLevelType w:val="hybridMultilevel"/>
     <w:tmpl w:val="F6BC2BD2"/>
@@ -2053,10 +1815,10 @@
       </w:rPr>
     </w:lvl>
   </w:abstractNum>
-  <w:abstractNum w:abstractNumId="4" w15:restartNumberingAfterBreak="0">
+  <w:abstractNum w:abstractNumId="5" w15:restartNumberingAfterBreak="0">
     <w:nsid w:val="3D966A2C"/>
     <w:multiLevelType w:val="hybridMultilevel"/>
-    <w:tmpl w:val="85825A62"/>
+    <w:tmpl w:val="65AE3E54"/>
     <w:lvl w:ilvl="0" w:tplc="04090001">
       <w:start w:val="1"/>
       <w:numFmt w:val="bullet"/>
@@ -2166,7 +1928,7 @@
       </w:rPr>
     </w:lvl>
   </w:abstractNum>
-  <w:abstractNum w:abstractNumId="5" w15:restartNumberingAfterBreak="0">
+  <w:abstractNum w:abstractNumId="6" w15:restartNumberingAfterBreak="0">
     <w:nsid w:val="4352735E"/>
     <w:multiLevelType w:val="hybridMultilevel"/>
     <w:tmpl w:val="8DF69508"/>
@@ -2279,7 +2041,120 @@
       </w:rPr>
     </w:lvl>
   </w:abstractNum>
-  <w:abstractNum w:abstractNumId="6" w15:restartNumberingAfterBreak="0">
+  <w:abstractNum w:abstractNumId="7" w15:restartNumberingAfterBreak="0">
+    <w:nsid w:val="501870FD"/>
+    <w:multiLevelType w:val="hybridMultilevel"/>
+    <w:tmpl w:val="6178ADF8"/>
+    <w:lvl w:ilvl="0" w:tplc="04090001">
+      <w:start w:val="1"/>
+      <w:numFmt w:val="bullet"/>
+      <w:lvlText w:val=""/>
+      <w:lvlJc w:val="left"/>
+      <w:pPr>
+        <w:ind w:left="720" w:hanging="360"/>
+      </w:pPr>
+      <w:rPr>
+        <w:rFonts w:ascii="Symbol" w:hAnsi="Symbol" w:hint="default"/>
+      </w:rPr>
+    </w:lvl>
+    <w:lvl w:ilvl="1" w:tplc="04090003" w:tentative="1">
+      <w:start w:val="1"/>
+      <w:numFmt w:val="bullet"/>
+      <w:lvlText w:val="o"/>
+      <w:lvlJc w:val="left"/>
+      <w:pPr>
+        <w:ind w:left="1440" w:hanging="360"/>
+      </w:pPr>
+      <w:rPr>
+        <w:rFonts w:ascii="Courier New" w:hAnsi="Courier New" w:cs="Courier New" w:hint="default"/>
+      </w:rPr>
+    </w:lvl>
+    <w:lvl w:ilvl="2" w:tplc="04090005" w:tentative="1">
+      <w:start w:val="1"/>
+      <w:numFmt w:val="bullet"/>
+      <w:lvlText w:val=""/>
+      <w:lvlJc w:val="left"/>
+      <w:pPr>
+        <w:ind w:left="2160" w:hanging="360"/>
+      </w:pPr>
+      <w:rPr>
+        <w:rFonts w:ascii="Wingdings" w:hAnsi="Wingdings" w:hint="default"/>
+      </w:rPr>
+    </w:lvl>
+    <w:lvl w:ilvl="3" w:tplc="04090001" w:tentative="1">
+      <w:start w:val="1"/>
+      <w:numFmt w:val="bullet"/>
+      <w:lvlText w:val=""/>
+      <w:lvlJc w:val="left"/>
+      <w:pPr>
+        <w:ind w:left="2880" w:hanging="360"/>
+      </w:pPr>
+      <w:rPr>
+        <w:rFonts w:ascii="Symbol" w:hAnsi="Symbol" w:hint="default"/>
+      </w:rPr>
+    </w:lvl>
+    <w:lvl w:ilvl="4" w:tplc="04090003" w:tentative="1">
+      <w:start w:val="1"/>
+      <w:numFmt w:val="bullet"/>
+      <w:lvlText w:val="o"/>
+      <w:lvlJc w:val="left"/>
+      <w:pPr>
+        <w:ind w:left="3600" w:hanging="360"/>
+      </w:pPr>
+      <w:rPr>
+        <w:rFonts w:ascii="Courier New" w:hAnsi="Courier New" w:cs="Courier New" w:hint="default"/>
+      </w:rPr>
+    </w:lvl>
+    <w:lvl w:ilvl="5" w:tplc="04090005" w:tentative="1">
+      <w:start w:val="1"/>
+      <w:numFmt w:val="bullet"/>
+      <w:lvlText w:val=""/>
+      <w:lvlJc w:val="left"/>
+      <w:pPr>
+        <w:ind w:left="4320" w:hanging="360"/>
+      </w:pPr>
+      <w:rPr>
+        <w:rFonts w:ascii="Wingdings" w:hAnsi="Wingdings" w:hint="default"/>
+      </w:rPr>
+    </w:lvl>
+    <w:lvl w:ilvl="6" w:tplc="04090001" w:tentative="1">
+      <w:start w:val="1"/>
+      <w:numFmt w:val="bullet"/>
+      <w:lvlText w:val=""/>
+      <w:lvlJc w:val="left"/>
+      <w:pPr>
+        <w:ind w:left="5040" w:hanging="360"/>
+      </w:pPr>
+      <w:rPr>
+        <w:rFonts w:ascii="Symbol" w:hAnsi="Symbol" w:hint="default"/>
+      </w:rPr>
+    </w:lvl>
+    <w:lvl w:ilvl="7" w:tplc="04090003" w:tentative="1">
+      <w:start w:val="1"/>
+      <w:numFmt w:val="bullet"/>
+      <w:lvlText w:val="o"/>
+      <w:lvlJc w:val="left"/>
+      <w:pPr>
+        <w:ind w:left="5760" w:hanging="360"/>
+      </w:pPr>
+      <w:rPr>
+        <w:rFonts w:ascii="Courier New" w:hAnsi="Courier New" w:cs="Courier New" w:hint="default"/>
+      </w:rPr>
+    </w:lvl>
+    <w:lvl w:ilvl="8" w:tplc="04090005" w:tentative="1">
+      <w:start w:val="1"/>
+      <w:numFmt w:val="bullet"/>
+      <w:lvlText w:val=""/>
+      <w:lvlJc w:val="left"/>
+      <w:pPr>
+        <w:ind w:left="6480" w:hanging="360"/>
+      </w:pPr>
+      <w:rPr>
+        <w:rFonts w:ascii="Wingdings" w:hAnsi="Wingdings" w:hint="default"/>
+      </w:rPr>
+    </w:lvl>
+  </w:abstractNum>
+  <w:abstractNum w:abstractNumId="8" w15:restartNumberingAfterBreak="0">
     <w:nsid w:val="53C1644A"/>
     <w:multiLevelType w:val="hybridMultilevel"/>
     <w:tmpl w:val="86B43A32"/>
@@ -2392,7 +2267,7 @@
       </w:rPr>
     </w:lvl>
   </w:abstractNum>
-  <w:abstractNum w:abstractNumId="7" w15:restartNumberingAfterBreak="0">
+  <w:abstractNum w:abstractNumId="9" w15:restartNumberingAfterBreak="0">
     <w:nsid w:val="57244CE9"/>
     <w:multiLevelType w:val="hybridMultilevel"/>
     <w:tmpl w:val="A014C418"/>
@@ -2505,7 +2380,7 @@
       </w:rPr>
     </w:lvl>
   </w:abstractNum>
-  <w:abstractNum w:abstractNumId="8" w15:restartNumberingAfterBreak="0">
+  <w:abstractNum w:abstractNumId="10" w15:restartNumberingAfterBreak="0">
     <w:nsid w:val="713A0A9D"/>
     <w:multiLevelType w:val="hybridMultilevel"/>
     <w:tmpl w:val="8E863F82"/>
@@ -2618,7 +2493,7 @@
       </w:rPr>
     </w:lvl>
   </w:abstractNum>
-  <w:abstractNum w:abstractNumId="9" w15:restartNumberingAfterBreak="0">
+  <w:abstractNum w:abstractNumId="11" w15:restartNumberingAfterBreak="0">
     <w:nsid w:val="789C3C6F"/>
     <w:multiLevelType w:val="hybridMultilevel"/>
     <w:tmpl w:val="7ECCBAA8"/>
@@ -2735,31 +2610,37 @@
     <w:abstractNumId w:val="1"/>
   </w:num>
   <w:num w:numId="2">
+    <w:abstractNumId w:val="5"/>
+  </w:num>
+  <w:num w:numId="3">
     <w:abstractNumId w:val="4"/>
   </w:num>
-  <w:num w:numId="3">
+  <w:num w:numId="4">
+    <w:abstractNumId w:val="6"/>
+  </w:num>
+  <w:num w:numId="5">
     <w:abstractNumId w:val="3"/>
   </w:num>
-  <w:num w:numId="4">
-    <w:abstractNumId w:val="5"/>
-  </w:num>
-  <w:num w:numId="5">
-    <w:abstractNumId w:val="2"/>
-  </w:num>
   <w:num w:numId="6">
-    <w:abstractNumId w:val="7"/>
+    <w:abstractNumId w:val="9"/>
   </w:num>
   <w:num w:numId="7">
-    <w:abstractNumId w:val="9"/>
+    <w:abstractNumId w:val="11"/>
   </w:num>
   <w:num w:numId="8">
-    <w:abstractNumId w:val="8"/>
+    <w:abstractNumId w:val="10"/>
   </w:num>
   <w:num w:numId="9">
     <w:abstractNumId w:val="0"/>
   </w:num>
   <w:num w:numId="10">
-    <w:abstractNumId w:val="6"/>
+    <w:abstractNumId w:val="8"/>
+  </w:num>
+  <w:num w:numId="11">
+    <w:abstractNumId w:val="2"/>
+  </w:num>
+  <w:num w:numId="12">
+    <w:abstractNumId w:val="7"/>
   </w:num>
 </w:numbering>
 </file>

</xml_diff>

<commit_message>
Final fixes, balancing, and mastering.
</commit_message>
<xml_diff>
--- a/documentation/References.docx
+++ b/documentation/References.docx
@@ -847,26 +847,6 @@
       </w:hyperlink>
     </w:p>
     <w:p>
-      <w:pPr>
-        <w:pStyle w:val="ListParagraph"/>
-        <w:numPr>
-          <w:ilvl w:val="0"/>
-          <w:numId w:val="4"/>
-        </w:numPr>
-      </w:pPr>
-      <w:r>
-        <w:t xml:space="preserve">Chair Scrape: </w:t>
-      </w:r>
-      <w:hyperlink r:id="rId36" w:history="1">
-        <w:r>
-          <w:rPr>
-            <w:rStyle w:val="Hyperlink"/>
-          </w:rPr>
-          <w:t>https://freesound.org/people/FlashTrauma/sounds/398276/</w:t>
-        </w:r>
-      </w:hyperlink>
-    </w:p>
-    <w:p>
       <w:r>
         <w:t>Game Spawn Key:</w:t>
       </w:r>
@@ -890,18 +870,43 @@
       <w:r>
         <w:t xml:space="preserve">: </w:t>
       </w:r>
+      <w:hyperlink r:id="rId36" w:history="1">
+        <w:r>
+          <w:rPr>
+            <w:rStyle w:val="Hyperlink"/>
+          </w:rPr>
+          <w:t>https://freesound.org/people/Nox_Sound/sounds/550339/</w:t>
+        </w:r>
+      </w:hyperlink>
+    </w:p>
+    <w:p>
+      <w:r>
+        <w:t>Game Victory:</w:t>
+      </w:r>
+    </w:p>
+    <w:p>
+      <w:pPr>
+        <w:pStyle w:val="ListParagraph"/>
+        <w:numPr>
+          <w:ilvl w:val="0"/>
+          <w:numId w:val="3"/>
+        </w:numPr>
+      </w:pPr>
+      <w:r>
+        <w:t xml:space="preserve">Jingle_Achievement_00: </w:t>
+      </w:r>
       <w:hyperlink r:id="rId37" w:history="1">
         <w:r>
           <w:rPr>
             <w:rStyle w:val="Hyperlink"/>
           </w:rPr>
-          <w:t>https://freesound.org/people/Nox_Sound/sounds/550339/</w:t>
-        </w:r>
-      </w:hyperlink>
-    </w:p>
-    <w:p>
-      <w:r>
-        <w:t>Game Victory:</w:t>
+          <w:t>https://freesound.org/people/LittleRobotSoundFactory/sounds/270404/</w:t>
+        </w:r>
+      </w:hyperlink>
+    </w:p>
+    <w:p>
+      <w:r>
+        <w:t>Game Defeat:</w:t>
       </w:r>
     </w:p>
     <w:p>
@@ -913,21 +918,19 @@
         </w:numPr>
       </w:pPr>
       <w:r>
-        <w:t xml:space="preserve">Jingle_Achievement_00: </w:t>
+        <w:t>Spell_02:</w:t>
+      </w:r>
+      <w:r>
+        <w:t xml:space="preserve"> </w:t>
       </w:r>
       <w:hyperlink r:id="rId38" w:history="1">
         <w:r>
           <w:rPr>
             <w:rStyle w:val="Hyperlink"/>
           </w:rPr>
-          <w:t>https://freesound.org/people/LittleRobotSoundFactory/sounds/270404/</w:t>
-        </w:r>
-      </w:hyperlink>
-    </w:p>
-    <w:p>
-      <w:r>
-        <w:t>Game Defeat:</w:t>
-      </w:r>
+          <w:t>https://freesound.org/people/LittleRobotSoundFactory/sounds/270397/</w:t>
+        </w:r>
+      </w:hyperlink>
     </w:p>
     <w:p>
       <w:pPr>
@@ -938,7 +941,7 @@
         </w:numPr>
       </w:pPr>
       <w:r>
-        <w:t>Spell_02:</w:t>
+        <w:t>Spell_03:</w:t>
       </w:r>
       <w:r>
         <w:t xml:space="preserve"> </w:t>
@@ -948,7 +951,7 @@
           <w:rPr>
             <w:rStyle w:val="Hyperlink"/>
           </w:rPr>
-          <w:t>https://freesound.org/people/LittleRobotSoundFactory/sounds/270397/</w:t>
+          <w:t>https://freesound.org/people/LittleRobotSoundFactory/sounds/270394/</w:t>
         </w:r>
       </w:hyperlink>
     </w:p>
@@ -961,7 +964,7 @@
         </w:numPr>
       </w:pPr>
       <w:r>
-        <w:t>Spell_03:</w:t>
+        <w:t>Spell_04:</w:t>
       </w:r>
       <w:r>
         <w:t xml:space="preserve"> </w:t>
@@ -971,33 +974,11 @@
           <w:rPr>
             <w:rStyle w:val="Hyperlink"/>
           </w:rPr>
-          <w:t>https://freesound.org/people/LittleRobotSoundFactory/sounds/270394/</w:t>
-        </w:r>
-      </w:hyperlink>
-    </w:p>
-    <w:p>
-      <w:pPr>
-        <w:pStyle w:val="ListParagraph"/>
-        <w:numPr>
-          <w:ilvl w:val="0"/>
-          <w:numId w:val="3"/>
-        </w:numPr>
-      </w:pPr>
-      <w:r>
-        <w:t>Spell_04:</w:t>
-      </w:r>
-      <w:r>
-        <w:t xml:space="preserve"> </w:t>
-      </w:r>
-      <w:hyperlink r:id="rId41" w:history="1">
-        <w:r>
-          <w:rPr>
-            <w:rStyle w:val="Hyperlink"/>
-          </w:rPr>
           <w:t>https://freesound.org/people/LittleRobotSoundFactory/sounds/270395/</w:t>
         </w:r>
       </w:hyperlink>
     </w:p>
+    <w:p/>
     <w:p>
       <w:r>
         <w:lastRenderedPageBreak/>
@@ -1018,47 +999,70 @@
       <w:r>
         <w:t xml:space="preserve">: </w:t>
       </w:r>
+      <w:hyperlink r:id="rId41" w:history="1">
+        <w:r>
+          <w:rPr>
+            <w:rStyle w:val="Hyperlink"/>
+          </w:rPr>
+          <w:t>https://freesound.org/people/ShadyDave/sounds/471510/</w:t>
+        </w:r>
+      </w:hyperlink>
+    </w:p>
+    <w:p>
+      <w:r>
+        <w:t>Dungeon Music:</w:t>
+      </w:r>
+    </w:p>
+    <w:p>
+      <w:pPr>
+        <w:pStyle w:val="ListParagraph"/>
+        <w:numPr>
+          <w:ilvl w:val="0"/>
+          <w:numId w:val="11"/>
+        </w:numPr>
+      </w:pPr>
+      <w:r>
+        <w:t>Underground Ambient</w:t>
+      </w:r>
+      <w:r>
+        <w:t xml:space="preserve">: </w:t>
+      </w:r>
       <w:hyperlink r:id="rId42" w:history="1">
         <w:r>
           <w:rPr>
             <w:rStyle w:val="Hyperlink"/>
           </w:rPr>
-          <w:t>https://freesound.org/people/ShadyDave/sounds/471510/</w:t>
-        </w:r>
-      </w:hyperlink>
-    </w:p>
-    <w:p>
-      <w:r>
-        <w:t>Dungeon Music:</w:t>
-      </w:r>
-    </w:p>
-    <w:p>
-      <w:pPr>
-        <w:pStyle w:val="ListParagraph"/>
-        <w:numPr>
-          <w:ilvl w:val="0"/>
-          <w:numId w:val="11"/>
-        </w:numPr>
-      </w:pPr>
-      <w:r>
-        <w:t>Underground Ambient</w:t>
-      </w:r>
-      <w:r>
-        <w:t xml:space="preserve">: </w:t>
+          <w:t>https://freesound.org/people/theojt/sounds/510800/</w:t>
+        </w:r>
+      </w:hyperlink>
+    </w:p>
+    <w:p>
+      <w:r>
+        <w:t>Menu Music:</w:t>
+      </w:r>
+    </w:p>
+    <w:p>
+      <w:pPr>
+        <w:pStyle w:val="ListParagraph"/>
+        <w:numPr>
+          <w:ilvl w:val="0"/>
+          <w:numId w:val="3"/>
+        </w:numPr>
+      </w:pPr>
+      <w:r>
+        <w:t xml:space="preserve">Elementary Wave </w:t>
+      </w:r>
+      <w:r>
+        <w:t xml:space="preserve">8: </w:t>
       </w:r>
       <w:hyperlink r:id="rId43" w:history="1">
         <w:r>
           <w:rPr>
             <w:rStyle w:val="Hyperlink"/>
           </w:rPr>
-          <w:t>https://freesound.org/people/theojt/sounds/510800/</w:t>
-        </w:r>
-      </w:hyperlink>
-    </w:p>
-    <w:p>
-      <w:r>
-        <w:t>Menu Music:</w:t>
-      </w:r>
+          <w:t>https://freesound.org/people/Erokia/sounds/523222/</w:t>
+        </w:r>
+      </w:hyperlink>
     </w:p>
     <w:p>
       <w:pPr>
@@ -1072,32 +1076,9 @@
         <w:t xml:space="preserve">Elementary Wave </w:t>
       </w:r>
       <w:r>
-        <w:t xml:space="preserve">8: </w:t>
+        <w:t xml:space="preserve">9: </w:t>
       </w:r>
       <w:hyperlink r:id="rId44" w:history="1">
-        <w:r>
-          <w:rPr>
-            <w:rStyle w:val="Hyperlink"/>
-          </w:rPr>
-          <w:t>https://freesound.org/people/Erokia/sounds/523222/</w:t>
-        </w:r>
-      </w:hyperlink>
-    </w:p>
-    <w:p>
-      <w:pPr>
-        <w:pStyle w:val="ListParagraph"/>
-        <w:numPr>
-          <w:ilvl w:val="0"/>
-          <w:numId w:val="3"/>
-        </w:numPr>
-      </w:pPr>
-      <w:r>
-        <w:t xml:space="preserve">Elementary Wave </w:t>
-      </w:r>
-      <w:r>
-        <w:t xml:space="preserve">9: </w:t>
-      </w:r>
-      <w:hyperlink r:id="rId45" w:history="1">
         <w:r>
           <w:rPr>
             <w:rStyle w:val="Hyperlink"/>
@@ -1125,7 +1106,7 @@
       <w:r>
         <w:t xml:space="preserve">: </w:t>
       </w:r>
-      <w:hyperlink r:id="rId46" w:history="1">
+      <w:hyperlink r:id="rId45" w:history="1">
         <w:r>
           <w:rPr>
             <w:rStyle w:val="Hyperlink"/>
@@ -1155,30 +1136,30 @@
       <w:r>
         <w:t xml:space="preserve">Epic Orchestra Music: </w:t>
       </w:r>
+      <w:hyperlink r:id="rId46" w:history="1">
+        <w:r>
+          <w:rPr>
+            <w:rStyle w:val="Hyperlink"/>
+          </w:rPr>
+          <w:t>https://freesound.org/people/Migfus20/sounds/560449/</w:t>
+        </w:r>
+      </w:hyperlink>
+    </w:p>
+    <w:p>
+      <w:pPr>
+        <w:pStyle w:val="ListParagraph"/>
+        <w:numPr>
+          <w:ilvl w:val="0"/>
+          <w:numId w:val="3"/>
+        </w:numPr>
+      </w:pPr>
+      <w:r>
+        <w:t>Epic Trailer Background Music</w:t>
+      </w:r>
+      <w:r>
+        <w:t xml:space="preserve">: </w:t>
+      </w:r>
       <w:hyperlink r:id="rId47" w:history="1">
-        <w:r>
-          <w:rPr>
-            <w:rStyle w:val="Hyperlink"/>
-          </w:rPr>
-          <w:t>https://freesound.org/people/Migfus20/sounds/560449/</w:t>
-        </w:r>
-      </w:hyperlink>
-    </w:p>
-    <w:p>
-      <w:pPr>
-        <w:pStyle w:val="ListParagraph"/>
-        <w:numPr>
-          <w:ilvl w:val="0"/>
-          <w:numId w:val="3"/>
-        </w:numPr>
-      </w:pPr>
-      <w:r>
-        <w:t>Epic Trailer Background Music</w:t>
-      </w:r>
-      <w:r>
-        <w:t xml:space="preserve">: </w:t>
-      </w:r>
-      <w:hyperlink r:id="rId48" w:history="1">
         <w:r>
           <w:rPr>
             <w:rStyle w:val="Hyperlink"/>

</xml_diff>